<commit_message>
atualizei arquivos da universidade
</commit_message>
<xml_diff>
--- a/templates/capa ufpi.docx
+++ b/templates/capa ufpi.docx
@@ -1,10 +1,10 @@
 
 <file path=word/document.xml><?xml version="1.0" encoding="utf-8"?>
-<w:document xmlns:wpc="http://schemas.microsoft.com/office/word/2010/wordprocessingCanvas" xmlns:mc="http://schemas.openxmlformats.org/markup-compatibility/2006" xmlns:o="urn:schemas-microsoft-com:office:office" xmlns:r="http://schemas.openxmlformats.org/officeDocument/2006/relationships" xmlns:m="http://schemas.openxmlformats.org/officeDocument/2006/math" xmlns:v="urn:schemas-microsoft-com:vml" xmlns:wp14="http://schemas.microsoft.com/office/word/2010/wordprocessingDrawing" xmlns:wp="http://schemas.openxmlformats.org/drawingml/2006/wordprocessingDrawing" xmlns:w10="urn:schemas-microsoft-com:office:word" xmlns:w="http://schemas.openxmlformats.org/wordprocessingml/2006/main" xmlns:w14="http://schemas.microsoft.com/office/word/2010/wordml" xmlns:w15="http://schemas.microsoft.com/office/word/2012/wordml" xmlns:wpg="http://schemas.microsoft.com/office/word/2010/wordprocessingGroup" xmlns:wpi="http://schemas.microsoft.com/office/word/2010/wordprocessingInk" xmlns:wne="http://schemas.microsoft.com/office/word/2006/wordml" xmlns:wps="http://schemas.microsoft.com/office/word/2010/wordprocessingShape" xmlns:a="http://schemas.openxmlformats.org/drawingml/2006/main" xmlns:pic="http://schemas.openxmlformats.org/drawingml/2006/picture" xmlns:a14="http://schemas.microsoft.com/office/drawing/2010/main" mc:Ignorable="w14 w15 wp14">
+<w:document xmlns:wpc="http://schemas.microsoft.com/office/word/2010/wordprocessingCanvas" xmlns:cx="http://schemas.microsoft.com/office/drawing/2014/chartex" xmlns:cx1="http://schemas.microsoft.com/office/drawing/2015/9/8/chartex" xmlns:cx2="http://schemas.microsoft.com/office/drawing/2015/10/21/chartex" xmlns:cx3="http://schemas.microsoft.com/office/drawing/2016/5/9/chartex" xmlns:cx4="http://schemas.microsoft.com/office/drawing/2016/5/10/chartex" xmlns:cx5="http://schemas.microsoft.com/office/drawing/2016/5/11/chartex" xmlns:cx6="http://schemas.microsoft.com/office/drawing/2016/5/12/chartex" xmlns:cx7="http://schemas.microsoft.com/office/drawing/2016/5/13/chartex" xmlns:cx8="http://schemas.microsoft.com/office/drawing/2016/5/14/chartex" xmlns:mc="http://schemas.openxmlformats.org/markup-compatibility/2006" xmlns:aink="http://schemas.microsoft.com/office/drawing/2016/ink" xmlns:am3d="http://schemas.microsoft.com/office/drawing/2017/model3d" xmlns:o="urn:schemas-microsoft-com:office:office" xmlns:oel="http://schemas.microsoft.com/office/2019/extlst" xmlns:r="http://schemas.openxmlformats.org/officeDocument/2006/relationships" xmlns:m="http://schemas.openxmlformats.org/officeDocument/2006/math" xmlns:v="urn:schemas-microsoft-com:vml" xmlns:wp14="http://schemas.microsoft.com/office/word/2010/wordprocessingDrawing" xmlns:wp="http://schemas.openxmlformats.org/drawingml/2006/wordprocessingDrawing" xmlns:w10="urn:schemas-microsoft-com:office:word" xmlns:w="http://schemas.openxmlformats.org/wordprocessingml/2006/main" xmlns:w14="http://schemas.microsoft.com/office/word/2010/wordml" xmlns:w15="http://schemas.microsoft.com/office/word/2012/wordml" xmlns:w16cex="http://schemas.microsoft.com/office/word/2018/wordml/cex" xmlns:w16cid="http://schemas.microsoft.com/office/word/2016/wordml/cid" xmlns:w16="http://schemas.microsoft.com/office/word/2018/wordml" xmlns:w16sdtdh="http://schemas.microsoft.com/office/word/2020/wordml/sdtdatahash" xmlns:w16se="http://schemas.microsoft.com/office/word/2015/wordml/symex" xmlns:wpg="http://schemas.microsoft.com/office/word/2010/wordprocessingGroup" xmlns:wpi="http://schemas.microsoft.com/office/word/2010/wordprocessingInk" xmlns:wne="http://schemas.microsoft.com/office/word/2006/wordml" xmlns:wps="http://schemas.microsoft.com/office/word/2010/wordprocessingShape" mc:Ignorable="w14 w15 w16se w16cid w16 w16cex w16sdtdh wp14">
   <w:body>
     <w:tbl>
       <w:tblPr>
-        <w:tblStyle w:val="TableGrid"/>
+        <w:tblStyle w:val="Tabelacomgrade"/>
         <w:tblW w:w="0" w:type="auto"/>
         <w:tblLayout w:type="fixed"/>
         <w:tblLook w:val="06A0" w:firstRow="1" w:lastRow="0" w:firstColumn="1" w:lastColumn="0" w:noHBand="1" w:noVBand="1"/>
@@ -18,51 +18,76 @@
         <w:tc>
           <w:tcPr>
             <w:tcW w:w="2010" w:type="dxa"/>
-            <w:tcMar/>
           </w:tcPr>
           <w:p>
             <w:pPr>
-              <w:pStyle w:val="Normal"/>
+              <w:rPr>
+                <w:rFonts w:ascii="Arial" w:hAnsi="Arial" w:cs="Arial"/>
+                <w:sz w:val="28"/>
+                <w:szCs w:val="28"/>
+              </w:rPr>
             </w:pPr>
             <w:r>
-              <w:rPr/>
+              <w:rPr>
+                <w:rFonts w:ascii="Arial" w:hAnsi="Arial" w:cs="Arial"/>
+                <w:sz w:val="28"/>
+                <w:szCs w:val="28"/>
+              </w:rPr>
               <w:t xml:space="preserve">    </w:t>
             </w:r>
           </w:p>
           <w:p>
             <w:pPr>
-              <w:pStyle w:val="Normal"/>
+              <w:rPr>
+                <w:rFonts w:ascii="Arial" w:hAnsi="Arial" w:cs="Arial"/>
+                <w:sz w:val="28"/>
+                <w:szCs w:val="28"/>
+              </w:rPr>
             </w:pPr>
             <w:r>
-              <w:rPr/>
+              <w:rPr>
+                <w:rFonts w:ascii="Arial" w:hAnsi="Arial" w:cs="Arial"/>
+                <w:sz w:val="28"/>
+                <w:szCs w:val="28"/>
+              </w:rPr>
               <w:t xml:space="preserve"> </w:t>
             </w:r>
           </w:p>
           <w:p>
             <w:pPr>
-              <w:pStyle w:val="Normal"/>
+              <w:rPr>
+                <w:rFonts w:ascii="Arial" w:hAnsi="Arial" w:cs="Arial"/>
+                <w:sz w:val="28"/>
+                <w:szCs w:val="28"/>
+              </w:rPr>
             </w:pPr>
             <w:r>
+              <w:rPr>
+                <w:rFonts w:ascii="Arial" w:hAnsi="Arial" w:cs="Arial"/>
+                <w:noProof/>
+                <w:sz w:val="28"/>
+                <w:szCs w:val="28"/>
+              </w:rPr>
               <w:drawing>
-                <wp:inline wp14:editId="44CF0218" wp14:anchorId="02C7C7EC">
+                <wp:inline distT="0" distB="0" distL="0" distR="0" wp14:anchorId="02C7C7EC" wp14:editId="44CF0218">
                   <wp:extent cx="1108851" cy="1054907"/>
                   <wp:effectExtent l="0" t="0" r="0" b="0"/>
-                  <wp:docPr id="809659918" name="" title=""/>
+                  <wp:docPr id="809659918" name="Imagem 809659918"/>
                   <wp:cNvGraphicFramePr>
-                    <a:graphicFrameLocks noChangeAspect="1"/>
+                    <a:graphicFrameLocks xmlns:a="http://schemas.openxmlformats.org/drawingml/2006/main" noChangeAspect="1"/>
                   </wp:cNvGraphicFramePr>
-                  <a:graphic>
+                  <a:graphic xmlns:a="http://schemas.openxmlformats.org/drawingml/2006/main">
                     <a:graphicData uri="http://schemas.openxmlformats.org/drawingml/2006/picture">
-                      <pic:pic>
+                      <pic:pic xmlns:pic="http://schemas.openxmlformats.org/drawingml/2006/picture">
                         <pic:nvPicPr>
                           <pic:cNvPr id="0" name=""/>
                           <pic:cNvPicPr/>
                         </pic:nvPicPr>
                         <pic:blipFill>
-                          <a:blip r:embed="R2816784d35c848f0">
+                          <a:blip r:embed="rId5">
                             <a:extLst>
-                              <a:ext xmlns:a="http://schemas.openxmlformats.org/drawingml/2006/main" uri="{28A0092B-C50C-407E-A947-70E740481C1C}">
-                                <a14:useLocalDpi val="0"/>
+                              <a:ext uri="{28A0092B-C50C-407E-A947-70E740481C1C}">
+                                <a14:useLocalDpi xmlns:a14="http://schemas.microsoft.com/office/drawing/2010/main" val="0"/>
                               </a:ext>
                             </a:extLst>
                           </a:blip>
@@ -90,41 +115,28 @@
         <w:tc>
           <w:tcPr>
             <w:tcW w:w="5340" w:type="dxa"/>
-            <w:tcMar/>
           </w:tcPr>
           <w:p>
             <w:pPr>
               <w:spacing w:after="160" w:line="259" w:lineRule="auto"/>
               <w:jc w:val="center"/>
               <w:rPr>
-                <w:rFonts w:ascii="Times New Roman" w:hAnsi="Times New Roman" w:eastAsia="Times New Roman" w:cs="Times New Roman"/>
-                <w:b w:val="1"/>
-                <w:bCs w:val="1"/>
-                <w:i w:val="0"/>
-                <w:iCs w:val="0"/>
-                <w:caps w:val="0"/>
-                <w:smallCaps w:val="0"/>
-                <w:noProof w:val="0"/>
-                <w:color w:val="000000" w:themeColor="text1" w:themeTint="FF" w:themeShade="FF"/>
-                <w:sz w:val="22"/>
-                <w:szCs w:val="22"/>
-                <w:lang w:val="pt-BR"/>
+                <w:rFonts w:ascii="Arial" w:eastAsia="Times New Roman" w:hAnsi="Arial" w:cs="Arial"/>
+                <w:b/>
+                <w:bCs/>
+                <w:color w:val="000000" w:themeColor="text1"/>
+                <w:sz w:val="28"/>
+                <w:szCs w:val="28"/>
               </w:rPr>
             </w:pPr>
             <w:r>
               <w:rPr>
-                <w:rFonts w:ascii="Times New Roman" w:hAnsi="Times New Roman" w:eastAsia="Times New Roman" w:cs="Times New Roman"/>
-                <w:b w:val="1"/>
-                <w:bCs w:val="1"/>
-                <w:i w:val="0"/>
-                <w:iCs w:val="0"/>
-                <w:caps w:val="0"/>
-                <w:smallCaps w:val="0"/>
-                <w:noProof w:val="0"/>
-                <w:color w:val="000000" w:themeColor="text1" w:themeTint="FF" w:themeShade="FF"/>
-                <w:sz w:val="22"/>
-                <w:szCs w:val="22"/>
-                <w:lang w:val="pt-BR"/>
+                <w:rFonts w:ascii="Arial" w:eastAsia="Times New Roman" w:hAnsi="Arial" w:cs="Arial"/>
+                <w:b/>
+                <w:bCs/>
+                <w:color w:val="000000" w:themeColor="text1"/>
+                <w:sz w:val="28"/>
+                <w:szCs w:val="28"/>
               </w:rPr>
               <w:t>MINISTÉRIO DA EDUCAÇÃO</w:t>
             </w:r>
@@ -134,34 +146,22 @@
               <w:spacing w:after="160" w:line="259" w:lineRule="auto"/>
               <w:jc w:val="center"/>
               <w:rPr>
-                <w:rFonts w:ascii="Times New Roman" w:hAnsi="Times New Roman" w:eastAsia="Times New Roman" w:cs="Times New Roman"/>
-                <w:b w:val="1"/>
-                <w:bCs w:val="1"/>
-                <w:i w:val="0"/>
-                <w:iCs w:val="0"/>
-                <w:caps w:val="0"/>
-                <w:smallCaps w:val="0"/>
-                <w:noProof w:val="0"/>
-                <w:color w:val="000000" w:themeColor="text1" w:themeTint="FF" w:themeShade="FF"/>
-                <w:sz w:val="22"/>
-                <w:szCs w:val="22"/>
-                <w:lang w:val="pt-BR"/>
+                <w:rFonts w:ascii="Arial" w:eastAsia="Times New Roman" w:hAnsi="Arial" w:cs="Arial"/>
+                <w:b/>
+                <w:bCs/>
+                <w:color w:val="000000" w:themeColor="text1"/>
+                <w:sz w:val="28"/>
+                <w:szCs w:val="28"/>
               </w:rPr>
             </w:pPr>
             <w:r>
               <w:rPr>
-                <w:rFonts w:ascii="Times New Roman" w:hAnsi="Times New Roman" w:eastAsia="Times New Roman" w:cs="Times New Roman"/>
-                <w:b w:val="1"/>
-                <w:bCs w:val="1"/>
-                <w:i w:val="0"/>
-                <w:iCs w:val="0"/>
-                <w:caps w:val="0"/>
-                <w:smallCaps w:val="0"/>
-                <w:noProof w:val="0"/>
-                <w:color w:val="000000" w:themeColor="text1" w:themeTint="FF" w:themeShade="FF"/>
-                <w:sz w:val="22"/>
-                <w:szCs w:val="22"/>
-                <w:lang w:val="pt-BR"/>
+                <w:rFonts w:ascii="Arial" w:eastAsia="Times New Roman" w:hAnsi="Arial" w:cs="Arial"/>
+                <w:b/>
+                <w:bCs/>
+                <w:color w:val="000000" w:themeColor="text1"/>
+                <w:sz w:val="28"/>
+                <w:szCs w:val="28"/>
               </w:rPr>
               <w:t>UNIVERSIDADE FEDERAL DO PIAUÍ</w:t>
             </w:r>
@@ -171,34 +171,22 @@
               <w:spacing w:after="160" w:line="259" w:lineRule="auto"/>
               <w:jc w:val="center"/>
               <w:rPr>
-                <w:rFonts w:ascii="Times New Roman" w:hAnsi="Times New Roman" w:eastAsia="Times New Roman" w:cs="Times New Roman"/>
-                <w:b w:val="1"/>
-                <w:bCs w:val="1"/>
-                <w:i w:val="0"/>
-                <w:iCs w:val="0"/>
-                <w:caps w:val="0"/>
-                <w:smallCaps w:val="0"/>
-                <w:noProof w:val="0"/>
-                <w:color w:val="000000" w:themeColor="text1" w:themeTint="FF" w:themeShade="FF"/>
-                <w:sz w:val="22"/>
-                <w:szCs w:val="22"/>
-                <w:lang w:val="pt-BR"/>
+                <w:rFonts w:ascii="Arial" w:eastAsia="Times New Roman" w:hAnsi="Arial" w:cs="Arial"/>
+                <w:b/>
+                <w:bCs/>
+                <w:color w:val="000000" w:themeColor="text1"/>
+                <w:sz w:val="28"/>
+                <w:szCs w:val="28"/>
               </w:rPr>
             </w:pPr>
             <w:r>
               <w:rPr>
-                <w:rFonts w:ascii="Times New Roman" w:hAnsi="Times New Roman" w:eastAsia="Times New Roman" w:cs="Times New Roman"/>
-                <w:b w:val="1"/>
-                <w:bCs w:val="1"/>
-                <w:i w:val="0"/>
-                <w:iCs w:val="0"/>
-                <w:caps w:val="0"/>
-                <w:smallCaps w:val="0"/>
-                <w:noProof w:val="0"/>
-                <w:color w:val="000000" w:themeColor="text1" w:themeTint="FF" w:themeShade="FF"/>
-                <w:sz w:val="22"/>
-                <w:szCs w:val="22"/>
-                <w:lang w:val="pt-BR"/>
+                <w:rFonts w:ascii="Arial" w:eastAsia="Times New Roman" w:hAnsi="Arial" w:cs="Arial"/>
+                <w:b/>
+                <w:bCs/>
+                <w:color w:val="000000" w:themeColor="text1"/>
+                <w:sz w:val="28"/>
+                <w:szCs w:val="28"/>
               </w:rPr>
               <w:t>CAMPUS SENADOR HELVÍDIO NUNES DE BARROS</w:t>
             </w:r>
@@ -208,34 +196,18 @@
               <w:spacing w:after="160" w:line="259" w:lineRule="auto"/>
               <w:jc w:val="center"/>
               <w:rPr>
-                <w:rFonts w:ascii="Times New Roman" w:hAnsi="Times New Roman" w:eastAsia="Times New Roman" w:cs="Times New Roman"/>
-                <w:b w:val="0"/>
-                <w:bCs w:val="0"/>
-                <w:i w:val="0"/>
-                <w:iCs w:val="0"/>
-                <w:caps w:val="0"/>
-                <w:smallCaps w:val="0"/>
-                <w:noProof w:val="0"/>
-                <w:color w:val="000000" w:themeColor="text1" w:themeTint="FF" w:themeShade="FF"/>
-                <w:sz w:val="22"/>
-                <w:szCs w:val="22"/>
-                <w:lang w:val="pt-BR"/>
+                <w:rFonts w:ascii="Arial" w:eastAsia="Times New Roman" w:hAnsi="Arial" w:cs="Arial"/>
+                <w:color w:val="000000" w:themeColor="text1"/>
+                <w:sz w:val="28"/>
+                <w:szCs w:val="28"/>
               </w:rPr>
             </w:pPr>
             <w:r>
               <w:rPr>
-                <w:rFonts w:ascii="Times New Roman" w:hAnsi="Times New Roman" w:eastAsia="Times New Roman" w:cs="Times New Roman"/>
-                <w:b w:val="0"/>
-                <w:bCs w:val="0"/>
-                <w:i w:val="0"/>
-                <w:iCs w:val="0"/>
-                <w:caps w:val="0"/>
-                <w:smallCaps w:val="0"/>
-                <w:noProof w:val="0"/>
-                <w:color w:val="000000" w:themeColor="text1" w:themeTint="FF" w:themeShade="FF"/>
-                <w:sz w:val="22"/>
-                <w:szCs w:val="22"/>
-                <w:lang w:val="pt-BR"/>
+                <w:rFonts w:ascii="Arial" w:eastAsia="Times New Roman" w:hAnsi="Arial" w:cs="Arial"/>
+                <w:color w:val="000000" w:themeColor="text1"/>
+                <w:sz w:val="28"/>
+                <w:szCs w:val="28"/>
               </w:rPr>
               <w:t>Curso: Sistemas de Informação</w:t>
             </w:r>
@@ -245,36 +217,38 @@
               <w:spacing w:after="160" w:line="259" w:lineRule="auto"/>
               <w:jc w:val="center"/>
               <w:rPr>
-                <w:rFonts w:ascii="Times New Roman" w:hAnsi="Times New Roman" w:eastAsia="Times New Roman" w:cs="Times New Roman"/>
-                <w:b w:val="0"/>
-                <w:bCs w:val="0"/>
-                <w:i w:val="0"/>
-                <w:iCs w:val="0"/>
-                <w:caps w:val="0"/>
-                <w:smallCaps w:val="0"/>
-                <w:noProof w:val="0"/>
-                <w:color w:val="000000" w:themeColor="text1" w:themeTint="FF" w:themeShade="FF"/>
-                <w:sz w:val="22"/>
-                <w:szCs w:val="22"/>
-                <w:lang w:val="pt-BR"/>
+                <w:rFonts w:ascii="Arial" w:eastAsia="Times New Roman" w:hAnsi="Arial" w:cs="Arial"/>
+                <w:color w:val="000000" w:themeColor="text1"/>
+                <w:sz w:val="28"/>
+                <w:szCs w:val="28"/>
               </w:rPr>
             </w:pPr>
             <w:r>
               <w:rPr>
-                <w:rFonts w:ascii="Times New Roman" w:hAnsi="Times New Roman" w:eastAsia="Times New Roman" w:cs="Times New Roman"/>
-                <w:b w:val="0"/>
-                <w:bCs w:val="0"/>
-                <w:i w:val="0"/>
-                <w:iCs w:val="0"/>
-                <w:caps w:val="0"/>
-                <w:smallCaps w:val="0"/>
-                <w:noProof w:val="0"/>
-                <w:color w:val="000000" w:themeColor="text1" w:themeTint="FF" w:themeShade="FF"/>
-                <w:sz w:val="22"/>
-                <w:szCs w:val="22"/>
-                <w:lang w:val="pt-BR"/>
-              </w:rPr>
-              <w:t>Disciplina: Banco de Dados I</w:t>
+                <w:rFonts w:ascii="Arial" w:eastAsia="Times New Roman" w:hAnsi="Arial" w:cs="Arial"/>
+                <w:color w:val="000000" w:themeColor="text1"/>
+                <w:sz w:val="28"/>
+                <w:szCs w:val="28"/>
+              </w:rPr>
+              <w:t xml:space="preserve">Disciplina: </w:t>
+            </w:r>
+            <w:r>
+              <w:rPr>
+                <w:rFonts w:ascii="Arial" w:eastAsia="Times New Roman" w:hAnsi="Arial" w:cs="Arial"/>
+                <w:color w:val="000000" w:themeColor="text1"/>
+                <w:sz w:val="28"/>
+                <w:szCs w:val="28"/>
+              </w:rPr>
+              <w:t>Sistemas de Informação I</w:t>
+            </w:r>
+            <w:r>
+              <w:rPr>
+                <w:rFonts w:ascii="Arial" w:eastAsia="Times New Roman" w:hAnsi="Arial" w:cs="Arial"/>
+                <w:color w:val="000000" w:themeColor="text1"/>
+                <w:sz w:val="28"/>
+                <w:szCs w:val="28"/>
+              </w:rPr>
+              <w:t>I</w:t>
             </w:r>
           </w:p>
           <w:p>
@@ -282,73 +256,100 @@
               <w:spacing w:after="160" w:line="259" w:lineRule="auto"/>
               <w:jc w:val="center"/>
               <w:rPr>
-                <w:rFonts w:ascii="Times New Roman" w:hAnsi="Times New Roman" w:eastAsia="Times New Roman" w:cs="Times New Roman"/>
-                <w:b w:val="0"/>
-                <w:bCs w:val="0"/>
-                <w:i w:val="0"/>
-                <w:iCs w:val="0"/>
-                <w:caps w:val="0"/>
-                <w:smallCaps w:val="0"/>
-                <w:noProof w:val="0"/>
-                <w:color w:val="000000" w:themeColor="text1" w:themeTint="FF" w:themeShade="FF"/>
-                <w:sz w:val="22"/>
-                <w:szCs w:val="22"/>
-                <w:lang w:val="pt-BR"/>
+                <w:rFonts w:ascii="Arial" w:eastAsia="Times New Roman" w:hAnsi="Arial" w:cs="Arial"/>
+                <w:color w:val="000000" w:themeColor="text1"/>
+                <w:sz w:val="28"/>
+                <w:szCs w:val="28"/>
               </w:rPr>
             </w:pPr>
             <w:r>
               <w:rPr>
-                <w:rFonts w:ascii="Times New Roman" w:hAnsi="Times New Roman" w:eastAsia="Times New Roman" w:cs="Times New Roman"/>
-                <w:b w:val="0"/>
-                <w:bCs w:val="0"/>
-                <w:i w:val="0"/>
-                <w:iCs w:val="0"/>
-                <w:caps w:val="0"/>
-                <w:smallCaps w:val="0"/>
-                <w:noProof w:val="0"/>
-                <w:color w:val="000000" w:themeColor="text1" w:themeTint="FF" w:themeShade="FF"/>
-                <w:sz w:val="22"/>
-                <w:szCs w:val="22"/>
-                <w:lang w:val="pt-BR"/>
-              </w:rPr>
-              <w:t>Aluno: Hector José Rodrigues Salgueiros</w:t>
+                <w:rFonts w:ascii="Arial" w:eastAsia="Times New Roman" w:hAnsi="Arial" w:cs="Arial"/>
+                <w:color w:val="000000" w:themeColor="text1"/>
+                <w:sz w:val="28"/>
+                <w:szCs w:val="28"/>
+              </w:rPr>
+              <w:t>Grupo</w:t>
+            </w:r>
+            <w:r>
+              <w:rPr>
+                <w:rFonts w:ascii="Arial" w:eastAsia="Times New Roman" w:hAnsi="Arial" w:cs="Arial"/>
+                <w:color w:val="000000" w:themeColor="text1"/>
+                <w:sz w:val="28"/>
+                <w:szCs w:val="28"/>
+              </w:rPr>
+              <w:t>: Hector José Rodrigues Salgueiros</w:t>
+            </w:r>
+          </w:p>
+          <w:p>
+            <w:pPr>
+              <w:spacing w:after="160" w:line="259" w:lineRule="auto"/>
+              <w:jc w:val="center"/>
+              <w:rPr>
+                <w:rFonts w:ascii="Arial" w:eastAsia="Times New Roman" w:hAnsi="Arial" w:cs="Arial"/>
+                <w:color w:val="000000" w:themeColor="text1"/>
+                <w:sz w:val="28"/>
+                <w:szCs w:val="28"/>
+              </w:rPr>
+            </w:pPr>
+            <w:r>
+              <w:rPr>
+                <w:rFonts w:ascii="Arial" w:eastAsia="Times New Roman" w:hAnsi="Arial" w:cs="Arial"/>
+                <w:color w:val="000000" w:themeColor="text1"/>
+                <w:sz w:val="28"/>
+                <w:szCs w:val="28"/>
+              </w:rPr>
+              <w:t>Willians Silva Santos</w:t>
             </w:r>
           </w:p>
         </w:tc>
         <w:tc>
           <w:tcPr>
             <w:tcW w:w="1665" w:type="dxa"/>
-            <w:tcMar/>
           </w:tcPr>
           <w:p>
             <w:pPr>
-              <w:pStyle w:val="Normal"/>
+              <w:rPr>
+                <w:rFonts w:ascii="Arial" w:hAnsi="Arial" w:cs="Arial"/>
+                <w:sz w:val="28"/>
+                <w:szCs w:val="28"/>
+              </w:rPr>
             </w:pPr>
             <w:r>
-              <w:rPr/>
+              <w:rPr>
+                <w:rFonts w:ascii="Arial" w:hAnsi="Arial" w:cs="Arial"/>
+                <w:sz w:val="28"/>
+                <w:szCs w:val="28"/>
+              </w:rPr>
               <w:t xml:space="preserve">               </w:t>
             </w:r>
             <w:r>
+              <w:rPr>
+                <w:rFonts w:ascii="Arial" w:hAnsi="Arial" w:cs="Arial"/>
+                <w:noProof/>
+                <w:sz w:val="28"/>
+                <w:szCs w:val="28"/>
+              </w:rPr>
               <w:drawing>
-                <wp:inline wp14:editId="33339118" wp14:anchorId="7FB22BF1">
+                <wp:inline distT="0" distB="0" distL="0" distR="0" wp14:anchorId="7FB22BF1" wp14:editId="33339118">
                   <wp:extent cx="846438" cy="1304925"/>
                   <wp:effectExtent l="0" t="0" r="0" b="0"/>
-                  <wp:docPr id="1944475710" name="" title=""/>
+                  <wp:docPr id="1944475710" name="Imagem 1944475710"/>
                   <wp:cNvGraphicFramePr>
-                    <a:graphicFrameLocks noChangeAspect="1"/>
+                    <a:graphicFrameLocks xmlns:a="http://schemas.openxmlformats.org/drawingml/2006/main" noChangeAspect="1"/>
                   </wp:cNvGraphicFramePr>
-                  <a:graphic>
+                  <a:graphic xmlns:a="http://schemas.openxmlformats.org/drawingml/2006/main">
                     <a:graphicData uri="http://schemas.openxmlformats.org/drawingml/2006/picture">
-                      <pic:pic>
+                      <pic:pic xmlns:pic="http://schemas.openxmlformats.org/drawingml/2006/picture">
                         <pic:nvPicPr>
                           <pic:cNvPr id="0" name=""/>
                           <pic:cNvPicPr/>
                         </pic:nvPicPr>
                         <pic:blipFill>
-                          <a:blip r:embed="Rf83c5629afc648cc">
+                          <a:blip r:embed="rId6" cstate="print">
                             <a:extLst>
-                              <a:ext xmlns:a="http://schemas.openxmlformats.org/drawingml/2006/main" uri="{28A0092B-C50C-407E-A947-70E740481C1C}">
-                                <a14:useLocalDpi val="0"/>
+                              <a:ext uri="{28A0092B-C50C-407E-A947-70E740481C1C}">
+                                <a14:useLocalDpi xmlns:a14="http://schemas.microsoft.com/office/drawing/2010/main" val="0"/>
                               </a:ext>
                             </a:extLst>
                           </a:blip>
@@ -377,16 +378,1172 @@
     </w:tbl>
     <w:p>
       <w:pPr>
-        <w:pStyle w:val="Normal"/>
-      </w:pPr>
-    </w:p>
-    <w:p>
-      <w:pPr>
-        <w:pStyle w:val="Normal"/>
+        <w:rPr>
+          <w:rFonts w:ascii="Arial" w:hAnsi="Arial" w:cs="Arial"/>
+          <w:sz w:val="28"/>
+          <w:szCs w:val="28"/>
+        </w:rPr>
+      </w:pPr>
+    </w:p>
+    <w:p>
+      <w:pPr>
+        <w:pStyle w:val="PargrafodaLista"/>
+        <w:numPr>
+          <w:ilvl w:val="0"/>
+          <w:numId w:val="1"/>
+        </w:numPr>
+        <w:rPr>
+          <w:rFonts w:ascii="Arial" w:hAnsi="Arial" w:cs="Arial"/>
+          <w:b/>
+          <w:bCs/>
+          <w:sz w:val="28"/>
+          <w:szCs w:val="28"/>
+        </w:rPr>
+      </w:pPr>
+      <w:r>
+        <w:rPr>
+          <w:rFonts w:ascii="Arial" w:hAnsi="Arial" w:cs="Arial"/>
+          <w:b/>
+          <w:bCs/>
+          <w:sz w:val="28"/>
+          <w:szCs w:val="28"/>
+        </w:rPr>
+        <w:t xml:space="preserve">(Analista Técnico de TI SUSEP ESAF/2006) Entre os benefícios advindos da adoção de boas práticas de Governança Corporativa, É CORRETO afirmar que: </w:t>
+      </w:r>
+    </w:p>
+    <w:p>
+      <w:pPr>
+        <w:pStyle w:val="PargrafodaLista"/>
+        <w:rPr>
+          <w:rFonts w:ascii="Arial" w:hAnsi="Arial" w:cs="Arial"/>
+          <w:sz w:val="28"/>
+          <w:szCs w:val="28"/>
+        </w:rPr>
+      </w:pPr>
+      <w:r>
+        <w:rPr>
+          <w:rFonts w:ascii="Arial" w:hAnsi="Arial" w:cs="Arial"/>
+          <w:sz w:val="28"/>
+          <w:szCs w:val="28"/>
+        </w:rPr>
+        <w:t xml:space="preserve">a) Ela cria, por si só, valor para a empresa. </w:t>
+      </w:r>
+    </w:p>
+    <w:p>
+      <w:pPr>
+        <w:pStyle w:val="PargrafodaLista"/>
+        <w:rPr>
+          <w:rFonts w:ascii="Arial" w:hAnsi="Arial" w:cs="Arial"/>
+          <w:sz w:val="28"/>
+          <w:szCs w:val="28"/>
+        </w:rPr>
+      </w:pPr>
+      <w:r>
+        <w:rPr>
+          <w:rFonts w:ascii="Arial" w:hAnsi="Arial" w:cs="Arial"/>
+          <w:sz w:val="28"/>
+          <w:szCs w:val="28"/>
+        </w:rPr>
+        <w:t xml:space="preserve">b) Proporciona uma administração ainda melhor, em benefício dos acionistas majoritários como prioridade. </w:t>
+      </w:r>
+    </w:p>
+    <w:p>
+      <w:pPr>
+        <w:pStyle w:val="PargrafodaLista"/>
+        <w:rPr>
+          <w:rFonts w:ascii="Arial" w:hAnsi="Arial" w:cs="Arial"/>
+          <w:sz w:val="28"/>
+          <w:szCs w:val="28"/>
+        </w:rPr>
+      </w:pPr>
+      <w:r>
+        <w:rPr>
+          <w:rFonts w:ascii="Arial" w:hAnsi="Arial" w:cs="Arial"/>
+          <w:sz w:val="28"/>
+          <w:szCs w:val="28"/>
+        </w:rPr>
+        <w:t xml:space="preserve">c) Proporciona aos proprietários (acionistas ou cotistas) a gestão estratégica de sua empresa, sem a necessidade da efetiva monitoração da direção executiva. </w:t>
+      </w:r>
+    </w:p>
+    <w:p>
+      <w:pPr>
+        <w:pStyle w:val="PargrafodaLista"/>
+        <w:rPr>
+          <w:rFonts w:ascii="Arial" w:hAnsi="Arial" w:cs="Arial"/>
+          <w:sz w:val="28"/>
+          <w:szCs w:val="28"/>
+        </w:rPr>
+      </w:pPr>
+      <w:r>
+        <w:rPr>
+          <w:rFonts w:ascii="Arial" w:hAnsi="Arial" w:cs="Arial"/>
+          <w:sz w:val="28"/>
+          <w:szCs w:val="28"/>
+        </w:rPr>
+        <w:t xml:space="preserve">d) Disponibiliza ferramentas que asseguram ao Conselho de Administração o controle da propriedade sobre a gestão, descartando a necessidade de Auditoria Independente e de Conselho Fiscal. </w:t>
+      </w:r>
+    </w:p>
+    <w:p>
+      <w:pPr>
+        <w:pStyle w:val="PargrafodaLista"/>
+        <w:rPr>
+          <w:rFonts w:ascii="Arial" w:hAnsi="Arial" w:cs="Arial"/>
+          <w:b/>
+          <w:bCs/>
+          <w:sz w:val="28"/>
+          <w:szCs w:val="28"/>
+        </w:rPr>
+      </w:pPr>
+      <w:r>
+        <w:rPr>
+          <w:rFonts w:ascii="Arial" w:hAnsi="Arial" w:cs="Arial"/>
+          <w:b/>
+          <w:bCs/>
+          <w:sz w:val="28"/>
+          <w:szCs w:val="28"/>
+        </w:rPr>
+        <w:t>e) Os investidores tendem a pagar</w:t>
+      </w:r>
+      <w:r>
+        <w:rPr>
+          <w:rFonts w:ascii="Arial" w:hAnsi="Arial" w:cs="Arial"/>
+          <w:b/>
+          <w:bCs/>
+          <w:sz w:val="28"/>
+          <w:szCs w:val="28"/>
+        </w:rPr>
+        <w:t xml:space="preserve"> </w:t>
+      </w:r>
+      <w:r>
+        <w:rPr>
+          <w:rFonts w:ascii="Arial" w:hAnsi="Arial" w:cs="Arial"/>
+          <w:b/>
+          <w:bCs/>
+          <w:sz w:val="28"/>
+          <w:szCs w:val="28"/>
+        </w:rPr>
+        <w:t>mais por ações de empresas que adotam melhores práticas de administração e transparência.</w:t>
+      </w:r>
+    </w:p>
+    <w:p>
+      <w:pPr>
+        <w:pStyle w:val="PargrafodaLista"/>
+        <w:rPr>
+          <w:rFonts w:ascii="Arial" w:hAnsi="Arial" w:cs="Arial"/>
+          <w:b/>
+          <w:bCs/>
+          <w:sz w:val="28"/>
+          <w:szCs w:val="28"/>
+        </w:rPr>
+      </w:pPr>
+    </w:p>
+    <w:p>
+      <w:pPr>
+        <w:pStyle w:val="PargrafodaLista"/>
+        <w:numPr>
+          <w:ilvl w:val="0"/>
+          <w:numId w:val="1"/>
+        </w:numPr>
+        <w:rPr>
+          <w:rFonts w:ascii="Arial" w:hAnsi="Arial" w:cs="Arial"/>
+          <w:b/>
+          <w:bCs/>
+          <w:sz w:val="28"/>
+          <w:szCs w:val="28"/>
+        </w:rPr>
+      </w:pPr>
+      <w:r>
+        <w:rPr>
+          <w:rFonts w:ascii="Arial" w:hAnsi="Arial" w:cs="Arial"/>
+          <w:b/>
+          <w:bCs/>
+          <w:sz w:val="28"/>
+          <w:szCs w:val="28"/>
+        </w:rPr>
+        <w:t>Quanto a Natureza de um sistema, que é uma característica de Sistemas de Informação, relacione o tipo de característica à Descrição correspondente:</w:t>
+      </w:r>
+    </w:p>
+    <w:p>
+      <w:pPr>
+        <w:pStyle w:val="PargrafodaLista"/>
+        <w:rPr>
+          <w:rFonts w:ascii="Arial" w:hAnsi="Arial" w:cs="Arial"/>
+          <w:sz w:val="28"/>
+          <w:szCs w:val="28"/>
+        </w:rPr>
+      </w:pPr>
+      <w:r>
+        <w:rPr>
+          <w:rFonts w:ascii="Arial" w:hAnsi="Arial" w:cs="Arial"/>
+          <w:sz w:val="28"/>
+          <w:szCs w:val="28"/>
+        </w:rPr>
+        <w:t xml:space="preserve">a. Simples X Complexo </w:t>
+      </w:r>
+    </w:p>
+    <w:p>
+      <w:pPr>
+        <w:pStyle w:val="PargrafodaLista"/>
+        <w:rPr>
+          <w:rFonts w:ascii="Arial" w:hAnsi="Arial" w:cs="Arial"/>
+          <w:sz w:val="28"/>
+          <w:szCs w:val="28"/>
+        </w:rPr>
+      </w:pPr>
+      <w:r>
+        <w:rPr>
+          <w:rFonts w:ascii="Arial" w:hAnsi="Arial" w:cs="Arial"/>
+          <w:sz w:val="28"/>
+          <w:szCs w:val="28"/>
+        </w:rPr>
+        <w:t xml:space="preserve">b. Aberto X Fechado </w:t>
+      </w:r>
+    </w:p>
+    <w:p>
+      <w:pPr>
+        <w:pStyle w:val="PargrafodaLista"/>
+        <w:rPr>
+          <w:rFonts w:ascii="Arial" w:hAnsi="Arial" w:cs="Arial"/>
+          <w:sz w:val="28"/>
+          <w:szCs w:val="28"/>
+        </w:rPr>
+      </w:pPr>
+      <w:r>
+        <w:rPr>
+          <w:rFonts w:ascii="Arial" w:hAnsi="Arial" w:cs="Arial"/>
+          <w:sz w:val="28"/>
+          <w:szCs w:val="28"/>
+        </w:rPr>
+        <w:t xml:space="preserve">c. Estático X Dinâmico </w:t>
+      </w:r>
+    </w:p>
+    <w:p>
+      <w:pPr>
+        <w:pStyle w:val="PargrafodaLista"/>
+        <w:rPr>
+          <w:rFonts w:ascii="Arial" w:hAnsi="Arial" w:cs="Arial"/>
+          <w:sz w:val="28"/>
+          <w:szCs w:val="28"/>
+        </w:rPr>
+      </w:pPr>
+      <w:r>
+        <w:rPr>
+          <w:rFonts w:ascii="Arial" w:hAnsi="Arial" w:cs="Arial"/>
+          <w:sz w:val="28"/>
+          <w:szCs w:val="28"/>
+        </w:rPr>
+        <w:t xml:space="preserve">d. Adaptáveis X Não adaptáveis </w:t>
+      </w:r>
+    </w:p>
+    <w:p>
+      <w:pPr>
+        <w:pStyle w:val="PargrafodaLista"/>
+        <w:rPr>
+          <w:rFonts w:ascii="Arial" w:hAnsi="Arial" w:cs="Arial"/>
+          <w:sz w:val="28"/>
+          <w:szCs w:val="28"/>
+        </w:rPr>
+      </w:pPr>
+      <w:r>
+        <w:rPr>
+          <w:rFonts w:ascii="Arial" w:hAnsi="Arial" w:cs="Arial"/>
+          <w:sz w:val="28"/>
+          <w:szCs w:val="28"/>
+        </w:rPr>
+        <w:t>e. Permanente X Temporário</w:t>
+      </w:r>
+    </w:p>
+    <w:p>
+      <w:pPr>
+        <w:pStyle w:val="PargrafodaLista"/>
+        <w:rPr>
+          <w:rFonts w:ascii="Arial" w:hAnsi="Arial" w:cs="Arial"/>
+          <w:sz w:val="28"/>
+          <w:szCs w:val="28"/>
+        </w:rPr>
+      </w:pPr>
+    </w:p>
+    <w:p>
+      <w:pPr>
+        <w:pStyle w:val="PargrafodaLista"/>
+        <w:rPr>
+          <w:rFonts w:ascii="Arial" w:hAnsi="Arial" w:cs="Arial"/>
+          <w:sz w:val="28"/>
+          <w:szCs w:val="28"/>
+        </w:rPr>
+      </w:pPr>
+      <w:proofErr w:type="gramStart"/>
+      <w:r>
+        <w:rPr>
+          <w:rFonts w:ascii="Arial" w:hAnsi="Arial" w:cs="Arial"/>
+          <w:sz w:val="28"/>
+          <w:szCs w:val="28"/>
+        </w:rPr>
+        <w:lastRenderedPageBreak/>
+        <w:t xml:space="preserve">( </w:t>
+      </w:r>
+      <w:r>
+        <w:rPr>
+          <w:rFonts w:ascii="Arial" w:hAnsi="Arial" w:cs="Arial"/>
+          <w:b/>
+          <w:bCs/>
+          <w:sz w:val="28"/>
+          <w:szCs w:val="28"/>
+        </w:rPr>
+        <w:t>C</w:t>
+      </w:r>
+      <w:proofErr w:type="gramEnd"/>
+      <w:r>
+        <w:rPr>
+          <w:rFonts w:ascii="Arial" w:hAnsi="Arial" w:cs="Arial"/>
+          <w:sz w:val="28"/>
+          <w:szCs w:val="28"/>
+        </w:rPr>
+        <w:t xml:space="preserve"> </w:t>
+      </w:r>
+      <w:r>
+        <w:rPr>
+          <w:rFonts w:ascii="Arial" w:hAnsi="Arial" w:cs="Arial"/>
+          <w:sz w:val="28"/>
+          <w:szCs w:val="28"/>
+        </w:rPr>
+        <w:t xml:space="preserve">) Relacionado às mudanças causadas no sistema devido as mudanças no ambiente. </w:t>
+      </w:r>
+    </w:p>
+    <w:p>
+      <w:pPr>
+        <w:pStyle w:val="PargrafodaLista"/>
+        <w:rPr>
+          <w:rFonts w:ascii="Arial" w:hAnsi="Arial" w:cs="Arial"/>
+          <w:sz w:val="28"/>
+          <w:szCs w:val="28"/>
+        </w:rPr>
+      </w:pPr>
+      <w:proofErr w:type="gramStart"/>
+      <w:r>
+        <w:rPr>
+          <w:rFonts w:ascii="Arial" w:hAnsi="Arial" w:cs="Arial"/>
+          <w:sz w:val="28"/>
+          <w:szCs w:val="28"/>
+        </w:rPr>
+        <w:t xml:space="preserve">( </w:t>
+      </w:r>
+      <w:r>
+        <w:rPr>
+          <w:rFonts w:ascii="Arial" w:hAnsi="Arial" w:cs="Arial"/>
+          <w:b/>
+          <w:bCs/>
+          <w:sz w:val="28"/>
+          <w:szCs w:val="28"/>
+        </w:rPr>
+        <w:t>E</w:t>
+      </w:r>
+      <w:proofErr w:type="gramEnd"/>
+      <w:r>
+        <w:rPr>
+          <w:rFonts w:ascii="Arial" w:hAnsi="Arial" w:cs="Arial"/>
+          <w:sz w:val="28"/>
+          <w:szCs w:val="28"/>
+        </w:rPr>
+        <w:t xml:space="preserve"> </w:t>
+      </w:r>
+      <w:r>
+        <w:rPr>
+          <w:rFonts w:ascii="Arial" w:hAnsi="Arial" w:cs="Arial"/>
+          <w:sz w:val="28"/>
+          <w:szCs w:val="28"/>
+        </w:rPr>
+        <w:t>) Tempo de existência do sistema</w:t>
+      </w:r>
+      <w:r>
+        <w:rPr>
+          <w:rFonts w:ascii="Arial" w:hAnsi="Arial" w:cs="Arial"/>
+          <w:sz w:val="28"/>
+          <w:szCs w:val="28"/>
+        </w:rPr>
+        <w:t>.</w:t>
+      </w:r>
+    </w:p>
+    <w:p>
+      <w:pPr>
+        <w:pStyle w:val="PargrafodaLista"/>
+        <w:rPr>
+          <w:rFonts w:ascii="Arial" w:hAnsi="Arial" w:cs="Arial"/>
+          <w:sz w:val="28"/>
+          <w:szCs w:val="28"/>
+        </w:rPr>
+      </w:pPr>
+      <w:proofErr w:type="gramStart"/>
+      <w:r>
+        <w:rPr>
+          <w:rFonts w:ascii="Arial" w:hAnsi="Arial" w:cs="Arial"/>
+          <w:sz w:val="28"/>
+          <w:szCs w:val="28"/>
+        </w:rPr>
+        <w:t xml:space="preserve">( </w:t>
+      </w:r>
+      <w:r>
+        <w:rPr>
+          <w:rFonts w:ascii="Arial" w:hAnsi="Arial" w:cs="Arial"/>
+          <w:b/>
+          <w:bCs/>
+          <w:sz w:val="28"/>
+          <w:szCs w:val="28"/>
+        </w:rPr>
+        <w:t>D</w:t>
+      </w:r>
+      <w:proofErr w:type="gramEnd"/>
+      <w:r>
+        <w:rPr>
+          <w:rFonts w:ascii="Arial" w:hAnsi="Arial" w:cs="Arial"/>
+          <w:sz w:val="28"/>
+          <w:szCs w:val="28"/>
+        </w:rPr>
+        <w:t xml:space="preserve"> </w:t>
+      </w:r>
+      <w:r>
+        <w:rPr>
+          <w:rFonts w:ascii="Arial" w:hAnsi="Arial" w:cs="Arial"/>
+          <w:sz w:val="28"/>
+          <w:szCs w:val="28"/>
+        </w:rPr>
+        <w:t xml:space="preserve">) Capacidade do sistema de responder às mudanças no ambiente. </w:t>
+      </w:r>
+    </w:p>
+    <w:p>
+      <w:pPr>
+        <w:pStyle w:val="PargrafodaLista"/>
+        <w:rPr>
+          <w:rFonts w:ascii="Arial" w:hAnsi="Arial" w:cs="Arial"/>
+          <w:sz w:val="28"/>
+          <w:szCs w:val="28"/>
+        </w:rPr>
+      </w:pPr>
+      <w:proofErr w:type="gramStart"/>
+      <w:r>
+        <w:rPr>
+          <w:rFonts w:ascii="Arial" w:hAnsi="Arial" w:cs="Arial"/>
+          <w:sz w:val="28"/>
+          <w:szCs w:val="28"/>
+        </w:rPr>
+        <w:t xml:space="preserve">( </w:t>
+      </w:r>
+      <w:r>
+        <w:rPr>
+          <w:rFonts w:ascii="Arial" w:hAnsi="Arial" w:cs="Arial"/>
+          <w:b/>
+          <w:bCs/>
+          <w:sz w:val="28"/>
+          <w:szCs w:val="28"/>
+        </w:rPr>
+        <w:t>A</w:t>
+      </w:r>
+      <w:proofErr w:type="gramEnd"/>
+      <w:r>
+        <w:rPr>
+          <w:rFonts w:ascii="Arial" w:hAnsi="Arial" w:cs="Arial"/>
+          <w:b/>
+          <w:bCs/>
+          <w:sz w:val="28"/>
+          <w:szCs w:val="28"/>
+        </w:rPr>
+        <w:t xml:space="preserve"> </w:t>
+      </w:r>
+      <w:r>
+        <w:rPr>
+          <w:rFonts w:ascii="Arial" w:hAnsi="Arial" w:cs="Arial"/>
+          <w:sz w:val="28"/>
+          <w:szCs w:val="28"/>
+        </w:rPr>
+        <w:t xml:space="preserve">) Relacionado ao número e relacionamento dos componentes que compõe o sistema. </w:t>
+      </w:r>
+    </w:p>
+    <w:p>
+      <w:pPr>
+        <w:pStyle w:val="PargrafodaLista"/>
+        <w:rPr>
+          <w:rFonts w:ascii="Arial" w:hAnsi="Arial" w:cs="Arial"/>
+          <w:sz w:val="28"/>
+          <w:szCs w:val="28"/>
+        </w:rPr>
+      </w:pPr>
+      <w:proofErr w:type="gramStart"/>
+      <w:r>
+        <w:rPr>
+          <w:rFonts w:ascii="Arial" w:hAnsi="Arial" w:cs="Arial"/>
+          <w:sz w:val="28"/>
+          <w:szCs w:val="28"/>
+        </w:rPr>
+        <w:t xml:space="preserve">( </w:t>
+      </w:r>
+      <w:r>
+        <w:rPr>
+          <w:rFonts w:ascii="Arial" w:hAnsi="Arial" w:cs="Arial"/>
+          <w:b/>
+          <w:bCs/>
+          <w:sz w:val="28"/>
+          <w:szCs w:val="28"/>
+        </w:rPr>
+        <w:t>B</w:t>
+      </w:r>
+      <w:proofErr w:type="gramEnd"/>
+      <w:r>
+        <w:rPr>
+          <w:rFonts w:ascii="Arial" w:hAnsi="Arial" w:cs="Arial"/>
+          <w:b/>
+          <w:bCs/>
+          <w:sz w:val="28"/>
+          <w:szCs w:val="28"/>
+        </w:rPr>
+        <w:t xml:space="preserve"> </w:t>
+      </w:r>
+      <w:r>
+        <w:rPr>
+          <w:rFonts w:ascii="Arial" w:hAnsi="Arial" w:cs="Arial"/>
+          <w:sz w:val="28"/>
+          <w:szCs w:val="28"/>
+        </w:rPr>
+        <w:t>) Capacidade de interagir com o ambiente.</w:t>
+      </w:r>
+    </w:p>
+    <w:p>
+      <w:pPr>
+        <w:pStyle w:val="PargrafodaLista"/>
+        <w:rPr>
+          <w:rFonts w:ascii="Arial" w:hAnsi="Arial" w:cs="Arial"/>
+          <w:sz w:val="28"/>
+          <w:szCs w:val="28"/>
+        </w:rPr>
+      </w:pPr>
+    </w:p>
+    <w:p>
+      <w:pPr>
+        <w:pStyle w:val="PargrafodaLista"/>
+        <w:numPr>
+          <w:ilvl w:val="0"/>
+          <w:numId w:val="1"/>
+        </w:numPr>
+        <w:rPr>
+          <w:rFonts w:ascii="Arial" w:hAnsi="Arial" w:cs="Arial"/>
+          <w:b/>
+          <w:bCs/>
+          <w:sz w:val="28"/>
+          <w:szCs w:val="28"/>
+        </w:rPr>
+      </w:pPr>
+      <w:r>
+        <w:rPr>
+          <w:rFonts w:ascii="Arial" w:hAnsi="Arial" w:cs="Arial"/>
+          <w:b/>
+          <w:bCs/>
+          <w:sz w:val="28"/>
+          <w:szCs w:val="28"/>
+        </w:rPr>
+        <w:t>Explane sobre maneiras de solucionar problemas através da Business Intelligence (Cite ao menos 2 exemplos e contextualize).</w:t>
+      </w:r>
+    </w:p>
+    <w:p>
+      <w:pPr>
+        <w:pStyle w:val="Default"/>
+        <w:ind w:left="708"/>
+        <w:rPr>
+          <w:rFonts w:ascii="Arial" w:hAnsi="Arial" w:cs="Arial"/>
+          <w:color w:val="auto"/>
+          <w:sz w:val="28"/>
+          <w:szCs w:val="28"/>
+        </w:rPr>
+      </w:pPr>
+      <w:r>
+        <w:rPr>
+          <w:rFonts w:ascii="Arial" w:hAnsi="Arial" w:cs="Arial"/>
+          <w:color w:val="auto"/>
+          <w:sz w:val="28"/>
+          <w:szCs w:val="28"/>
+        </w:rPr>
+        <w:t>É a capacidade de identificar e analisar</w:t>
+      </w:r>
+      <w:r>
+        <w:rPr>
+          <w:rFonts w:ascii="Arial" w:hAnsi="Arial" w:cs="Arial"/>
+          <w:b/>
+          <w:bCs/>
+          <w:color w:val="auto"/>
+          <w:sz w:val="28"/>
+          <w:szCs w:val="28"/>
+        </w:rPr>
+        <w:t xml:space="preserve"> </w:t>
+      </w:r>
+      <w:r>
+        <w:rPr>
+          <w:rFonts w:ascii="Arial" w:hAnsi="Arial" w:cs="Arial"/>
+          <w:color w:val="auto"/>
+          <w:sz w:val="28"/>
+          <w:szCs w:val="28"/>
+        </w:rPr>
+        <w:t>processos, dados e informações para tomadas de decisões estratégicas, táticas e financeiras da empresa.</w:t>
+      </w:r>
+    </w:p>
+    <w:p>
+      <w:pPr>
+        <w:pStyle w:val="Default"/>
+        <w:ind w:left="708"/>
+        <w:rPr>
+          <w:rFonts w:ascii="Arial" w:hAnsi="Arial" w:cs="Arial"/>
+          <w:color w:val="auto"/>
+          <w:sz w:val="28"/>
+          <w:szCs w:val="28"/>
+        </w:rPr>
+      </w:pPr>
+      <w:r>
+        <w:rPr>
+          <w:rFonts w:ascii="Arial" w:hAnsi="Arial" w:cs="Arial"/>
+          <w:color w:val="auto"/>
+          <w:sz w:val="28"/>
+          <w:szCs w:val="28"/>
+        </w:rPr>
+        <w:t>Ex1.: Produção de novas temporadas da Netflix através de dados coletados por horas assistidas e a popularidade desejada, comparando o público conforme o desenrolar das temporadas.</w:t>
+      </w:r>
+    </w:p>
+    <w:p>
+      <w:pPr>
+        <w:pStyle w:val="Default"/>
+        <w:ind w:left="708"/>
+        <w:rPr>
+          <w:rFonts w:ascii="Arial" w:hAnsi="Arial" w:cs="Arial"/>
+          <w:color w:val="auto"/>
+          <w:sz w:val="28"/>
+          <w:szCs w:val="28"/>
+        </w:rPr>
+      </w:pPr>
+      <w:r>
+        <w:rPr>
+          <w:rFonts w:ascii="Arial" w:hAnsi="Arial" w:cs="Arial"/>
+          <w:color w:val="auto"/>
+          <w:sz w:val="28"/>
+          <w:szCs w:val="28"/>
+        </w:rPr>
+        <w:t xml:space="preserve">Ex2.: Recomendação de vídeos na plataforma do Youtube conforme os gostos do usuário, </w:t>
+      </w:r>
+      <w:r>
+        <w:rPr>
+          <w:rFonts w:ascii="Arial" w:hAnsi="Arial" w:cs="Arial"/>
+          <w:color w:val="auto"/>
+          <w:sz w:val="28"/>
+          <w:szCs w:val="28"/>
+        </w:rPr>
+        <w:t>além dos anúncios dedicados a cada tipo de usuário.</w:t>
+      </w:r>
+    </w:p>
+    <w:p>
+      <w:pPr>
+        <w:pStyle w:val="PargrafodaLista"/>
+        <w:rPr>
+          <w:rFonts w:ascii="Arial" w:hAnsi="Arial" w:cs="Arial"/>
+          <w:b/>
+          <w:bCs/>
+          <w:sz w:val="28"/>
+          <w:szCs w:val="28"/>
+        </w:rPr>
+      </w:pPr>
+    </w:p>
+    <w:p>
+      <w:pPr>
+        <w:pStyle w:val="PargrafodaLista"/>
+        <w:numPr>
+          <w:ilvl w:val="0"/>
+          <w:numId w:val="1"/>
+        </w:numPr>
+        <w:rPr>
+          <w:rFonts w:ascii="Arial" w:hAnsi="Arial" w:cs="Arial"/>
+          <w:b/>
+          <w:bCs/>
+          <w:sz w:val="28"/>
+          <w:szCs w:val="28"/>
+        </w:rPr>
+      </w:pPr>
+      <w:r>
+        <w:rPr>
+          <w:rFonts w:ascii="Arial" w:hAnsi="Arial" w:cs="Arial"/>
+          <w:b/>
+          <w:bCs/>
+          <w:sz w:val="28"/>
+          <w:szCs w:val="28"/>
+        </w:rPr>
+        <w:t>Em relação ao processo de desenvolvimento do software, existem as atividades comuns à maioria dos processos existentes. Cite e especifique cada uma dessas etapas.</w:t>
+      </w:r>
+    </w:p>
+    <w:p>
+      <w:pPr>
+        <w:pStyle w:val="PargrafodaLista"/>
+        <w:rPr>
+          <w:rFonts w:ascii="Arial" w:hAnsi="Arial" w:cs="Arial"/>
+          <w:b/>
+          <w:bCs/>
+          <w:sz w:val="28"/>
+          <w:szCs w:val="28"/>
+        </w:rPr>
+      </w:pPr>
+    </w:p>
+    <w:p>
+      <w:pPr>
+        <w:pStyle w:val="PargrafodaLista"/>
+        <w:rPr>
+          <w:rFonts w:ascii="Arial" w:hAnsi="Arial" w:cs="Arial"/>
+          <w:b/>
+          <w:bCs/>
+          <w:sz w:val="28"/>
+          <w:szCs w:val="28"/>
+        </w:rPr>
+      </w:pPr>
+    </w:p>
+    <w:p>
+      <w:pPr>
+        <w:pStyle w:val="PargrafodaLista"/>
+        <w:rPr>
+          <w:rFonts w:ascii="Arial" w:hAnsi="Arial" w:cs="Arial"/>
+          <w:b/>
+          <w:bCs/>
+          <w:sz w:val="28"/>
+          <w:szCs w:val="28"/>
+        </w:rPr>
+      </w:pPr>
+    </w:p>
+    <w:p>
+      <w:pPr>
+        <w:pStyle w:val="PargrafodaLista"/>
+        <w:numPr>
+          <w:ilvl w:val="0"/>
+          <w:numId w:val="1"/>
+        </w:numPr>
+        <w:rPr>
+          <w:rFonts w:ascii="Arial" w:hAnsi="Arial" w:cs="Arial"/>
+          <w:b/>
+          <w:bCs/>
+          <w:sz w:val="28"/>
+          <w:szCs w:val="28"/>
+        </w:rPr>
+      </w:pPr>
+      <w:r>
+        <w:rPr>
+          <w:rFonts w:ascii="Arial" w:hAnsi="Arial" w:cs="Arial"/>
+          <w:b/>
+          <w:bCs/>
+          <w:sz w:val="28"/>
+          <w:szCs w:val="28"/>
+        </w:rPr>
+        <w:t xml:space="preserve">Assinale a alternativa INCORRETA a respeito dos elementos ativos que formam a Governança de TI e que são apresentados como os mais usados pelas empresas nas estratégias e gerações de valores de negócios. </w:t>
+      </w:r>
+    </w:p>
+    <w:p>
+      <w:pPr>
+        <w:pStyle w:val="PargrafodaLista"/>
+        <w:rPr>
+          <w:rFonts w:ascii="Arial" w:hAnsi="Arial" w:cs="Arial"/>
+          <w:sz w:val="28"/>
+          <w:szCs w:val="28"/>
+        </w:rPr>
+      </w:pPr>
+      <w:r>
+        <w:rPr>
+          <w:rFonts w:ascii="Arial" w:hAnsi="Arial" w:cs="Arial"/>
+          <w:sz w:val="28"/>
+          <w:szCs w:val="28"/>
+        </w:rPr>
+        <w:t xml:space="preserve">a) Os ativos físicos são compostos por prédios, equipamentos, manutenção, fábricas, entre outros artifícios físicos que necessitaram compor tal governança. </w:t>
+      </w:r>
+    </w:p>
+    <w:p>
+      <w:pPr>
+        <w:pStyle w:val="PargrafodaLista"/>
+        <w:rPr>
+          <w:rFonts w:ascii="Arial" w:hAnsi="Arial" w:cs="Arial"/>
+          <w:b/>
+          <w:bCs/>
+          <w:sz w:val="28"/>
+          <w:szCs w:val="28"/>
+        </w:rPr>
+      </w:pPr>
+      <w:r>
+        <w:rPr>
+          <w:rFonts w:ascii="Arial" w:hAnsi="Arial" w:cs="Arial"/>
+          <w:b/>
+          <w:bCs/>
+          <w:sz w:val="28"/>
+          <w:szCs w:val="28"/>
+        </w:rPr>
+        <w:t xml:space="preserve">b) Nos ativos de informação de TI, são tratadas as informações sobre o cliente, sobre o investimento que será operacionalizado, além das habilidades de programação dos funcionários. </w:t>
+      </w:r>
+    </w:p>
+    <w:p>
+      <w:pPr>
+        <w:pStyle w:val="PargrafodaLista"/>
+        <w:rPr>
+          <w:rFonts w:ascii="Arial" w:hAnsi="Arial" w:cs="Arial"/>
+          <w:sz w:val="28"/>
+          <w:szCs w:val="28"/>
+        </w:rPr>
+      </w:pPr>
+      <w:r>
+        <w:rPr>
+          <w:rFonts w:ascii="Arial" w:hAnsi="Arial" w:cs="Arial"/>
+          <w:sz w:val="28"/>
+          <w:szCs w:val="28"/>
+        </w:rPr>
+        <w:lastRenderedPageBreak/>
+        <w:t xml:space="preserve">c) Os ativos financeiros são voltados para o dinheiro envolvido, os investimentos, fluxo de caixa, contas e outros. </w:t>
+      </w:r>
+    </w:p>
+    <w:p>
+      <w:pPr>
+        <w:pStyle w:val="PargrafodaLista"/>
+        <w:rPr>
+          <w:rFonts w:ascii="Arial" w:hAnsi="Arial" w:cs="Arial"/>
+          <w:sz w:val="28"/>
+          <w:szCs w:val="28"/>
+        </w:rPr>
+      </w:pPr>
+      <w:r>
+        <w:rPr>
+          <w:rFonts w:ascii="Arial" w:hAnsi="Arial" w:cs="Arial"/>
+          <w:sz w:val="28"/>
+          <w:szCs w:val="28"/>
+        </w:rPr>
+        <w:t xml:space="preserve">d) A reputação do cliente compõe o ativo de relacionamento, assim como as revendas autorizadas, as unidades de negócio </w:t>
+      </w:r>
+      <w:proofErr w:type="gramStart"/>
+      <w:r>
+        <w:rPr>
+          <w:rFonts w:ascii="Arial" w:hAnsi="Arial" w:cs="Arial"/>
+          <w:sz w:val="28"/>
+          <w:szCs w:val="28"/>
+        </w:rPr>
+        <w:t>concorrente, e etc.</w:t>
+      </w:r>
+      <w:proofErr w:type="gramEnd"/>
+      <w:r>
+        <w:rPr>
+          <w:rFonts w:ascii="Arial" w:hAnsi="Arial" w:cs="Arial"/>
+          <w:sz w:val="28"/>
+          <w:szCs w:val="28"/>
+        </w:rPr>
+        <w:t xml:space="preserve"> </w:t>
+      </w:r>
+    </w:p>
+    <w:p>
+      <w:pPr>
+        <w:pStyle w:val="PargrafodaLista"/>
+        <w:rPr>
+          <w:rFonts w:ascii="Arial" w:hAnsi="Arial" w:cs="Arial"/>
+          <w:b/>
+          <w:bCs/>
+          <w:sz w:val="28"/>
+          <w:szCs w:val="28"/>
+        </w:rPr>
+      </w:pPr>
+      <w:r>
+        <w:rPr>
+          <w:rFonts w:ascii="Arial" w:hAnsi="Arial" w:cs="Arial"/>
+          <w:sz w:val="28"/>
+          <w:szCs w:val="28"/>
+        </w:rPr>
+        <w:t>e) Os ativos de propriedade preocupam-se com procedimentos como processos patenteados e prestação de serviços.</w:t>
+      </w:r>
+    </w:p>
+    <w:p>
+      <w:pPr>
+        <w:pStyle w:val="PargrafodaLista"/>
+        <w:rPr>
+          <w:rFonts w:ascii="Arial" w:hAnsi="Arial" w:cs="Arial"/>
+          <w:b/>
+          <w:bCs/>
+          <w:sz w:val="28"/>
+          <w:szCs w:val="28"/>
+        </w:rPr>
+      </w:pPr>
+    </w:p>
+    <w:p>
+      <w:pPr>
+        <w:pStyle w:val="PargrafodaLista"/>
+        <w:numPr>
+          <w:ilvl w:val="0"/>
+          <w:numId w:val="1"/>
+        </w:numPr>
+        <w:rPr>
+          <w:rFonts w:ascii="Arial" w:hAnsi="Arial" w:cs="Arial"/>
+          <w:b/>
+          <w:bCs/>
+          <w:sz w:val="28"/>
+          <w:szCs w:val="28"/>
+        </w:rPr>
+      </w:pPr>
+      <w:r>
+        <w:rPr>
+          <w:rFonts w:ascii="Arial" w:hAnsi="Arial" w:cs="Arial"/>
+          <w:b/>
+          <w:bCs/>
+          <w:sz w:val="28"/>
+          <w:szCs w:val="28"/>
+        </w:rPr>
+        <w:t>Qual das alternativas abaixo corresponde a afirmação a seguir: “ferramenta de auxílio a Governança de TI que corresponde a um conjunto de práticas para o gerenciamento de projetos, visando principalmente os custos, tempo e escopo de um projeto para se atingir a qualidade do mesmo”?</w:t>
+      </w:r>
+      <w:r>
+        <w:rPr>
+          <w:rFonts w:ascii="Arial" w:hAnsi="Arial" w:cs="Arial"/>
+          <w:sz w:val="28"/>
+          <w:szCs w:val="28"/>
+        </w:rPr>
+        <w:t xml:space="preserve"> </w:t>
+      </w:r>
+    </w:p>
+    <w:p>
+      <w:pPr>
+        <w:pStyle w:val="PargrafodaLista"/>
+        <w:rPr>
+          <w:rFonts w:ascii="Arial" w:hAnsi="Arial" w:cs="Arial"/>
+          <w:b/>
+          <w:bCs/>
+          <w:sz w:val="28"/>
+          <w:szCs w:val="28"/>
+        </w:rPr>
+      </w:pPr>
+      <w:r>
+        <w:rPr>
+          <w:rFonts w:ascii="Arial" w:hAnsi="Arial" w:cs="Arial"/>
+          <w:sz w:val="28"/>
+          <w:szCs w:val="28"/>
+        </w:rPr>
+        <w:t xml:space="preserve">a) COBIT </w:t>
+      </w:r>
+    </w:p>
+    <w:p>
+      <w:pPr>
+        <w:pStyle w:val="PargrafodaLista"/>
+        <w:rPr>
+          <w:rFonts w:ascii="Arial" w:hAnsi="Arial" w:cs="Arial"/>
+          <w:sz w:val="28"/>
+          <w:szCs w:val="28"/>
+        </w:rPr>
+      </w:pPr>
+      <w:r>
+        <w:rPr>
+          <w:rFonts w:ascii="Arial" w:hAnsi="Arial" w:cs="Arial"/>
+          <w:sz w:val="28"/>
+          <w:szCs w:val="28"/>
+        </w:rPr>
+        <w:t xml:space="preserve">b) TOGAF </w:t>
+      </w:r>
+    </w:p>
+    <w:p>
+      <w:pPr>
+        <w:pStyle w:val="PargrafodaLista"/>
+        <w:rPr>
+          <w:rFonts w:ascii="Arial" w:hAnsi="Arial" w:cs="Arial"/>
+          <w:sz w:val="28"/>
+          <w:szCs w:val="28"/>
+        </w:rPr>
+      </w:pPr>
+      <w:r>
+        <w:rPr>
+          <w:rFonts w:ascii="Arial" w:hAnsi="Arial" w:cs="Arial"/>
+          <w:sz w:val="28"/>
+          <w:szCs w:val="28"/>
+        </w:rPr>
+        <w:t xml:space="preserve">c) ITIL </w:t>
+      </w:r>
+    </w:p>
+    <w:p>
+      <w:pPr>
+        <w:pStyle w:val="PargrafodaLista"/>
+        <w:rPr>
+          <w:rFonts w:ascii="Arial" w:hAnsi="Arial" w:cs="Arial"/>
+          <w:b/>
+          <w:bCs/>
+          <w:sz w:val="28"/>
+          <w:szCs w:val="28"/>
+        </w:rPr>
+      </w:pPr>
+      <w:r>
+        <w:rPr>
+          <w:rFonts w:ascii="Arial" w:hAnsi="Arial" w:cs="Arial"/>
+          <w:b/>
+          <w:bCs/>
+          <w:sz w:val="28"/>
+          <w:szCs w:val="28"/>
+        </w:rPr>
+        <w:t xml:space="preserve">d) PMBOK </w:t>
+      </w:r>
+    </w:p>
+    <w:p>
+      <w:pPr>
+        <w:pStyle w:val="PargrafodaLista"/>
+        <w:rPr>
+          <w:rFonts w:ascii="Arial" w:hAnsi="Arial" w:cs="Arial"/>
+          <w:sz w:val="28"/>
+          <w:szCs w:val="28"/>
+        </w:rPr>
+      </w:pPr>
+      <w:r>
+        <w:rPr>
+          <w:rFonts w:ascii="Arial" w:hAnsi="Arial" w:cs="Arial"/>
+          <w:sz w:val="28"/>
+          <w:szCs w:val="28"/>
+        </w:rPr>
+        <w:t>e) SIX SIGMA</w:t>
+      </w:r>
+    </w:p>
+    <w:p>
+      <w:pPr>
+        <w:pStyle w:val="PargrafodaLista"/>
+        <w:rPr>
+          <w:rFonts w:ascii="Arial" w:hAnsi="Arial" w:cs="Arial"/>
+          <w:b/>
+          <w:bCs/>
+          <w:sz w:val="28"/>
+          <w:szCs w:val="28"/>
+        </w:rPr>
+      </w:pPr>
+    </w:p>
+    <w:p>
+      <w:pPr>
+        <w:pStyle w:val="PargrafodaLista"/>
+        <w:numPr>
+          <w:ilvl w:val="0"/>
+          <w:numId w:val="1"/>
+        </w:numPr>
+        <w:rPr>
+          <w:rFonts w:ascii="Arial" w:hAnsi="Arial" w:cs="Arial"/>
+          <w:b/>
+          <w:bCs/>
+          <w:sz w:val="28"/>
+          <w:szCs w:val="28"/>
+        </w:rPr>
+      </w:pPr>
+      <w:r>
+        <w:rPr>
+          <w:rFonts w:ascii="Arial" w:hAnsi="Arial" w:cs="Arial"/>
+          <w:b/>
+          <w:bCs/>
+          <w:sz w:val="28"/>
+          <w:szCs w:val="28"/>
+        </w:rPr>
+        <w:t>Dentre os princípios citados abaixo, qual corresponde a um dos pilares da Governança de TI?</w:t>
+      </w:r>
+      <w:r>
+        <w:rPr>
+          <w:rFonts w:ascii="Arial" w:hAnsi="Arial" w:cs="Arial"/>
+          <w:sz w:val="28"/>
+          <w:szCs w:val="28"/>
+        </w:rPr>
+        <w:t xml:space="preserve"> </w:t>
+      </w:r>
+    </w:p>
+    <w:p>
+      <w:pPr>
+        <w:pStyle w:val="PargrafodaLista"/>
+        <w:rPr>
+          <w:rFonts w:ascii="Arial" w:hAnsi="Arial" w:cs="Arial"/>
+          <w:b/>
+          <w:bCs/>
+          <w:sz w:val="28"/>
+          <w:szCs w:val="28"/>
+        </w:rPr>
+      </w:pPr>
+      <w:r>
+        <w:rPr>
+          <w:rFonts w:ascii="Arial" w:hAnsi="Arial" w:cs="Arial"/>
+          <w:b/>
+          <w:bCs/>
+          <w:sz w:val="28"/>
+          <w:szCs w:val="28"/>
+        </w:rPr>
+        <w:t xml:space="preserve">a) Conselho Fiscal </w:t>
+      </w:r>
+    </w:p>
+    <w:p>
+      <w:pPr>
+        <w:pStyle w:val="PargrafodaLista"/>
+        <w:rPr>
+          <w:rFonts w:ascii="Arial" w:hAnsi="Arial" w:cs="Arial"/>
+          <w:sz w:val="28"/>
+          <w:szCs w:val="28"/>
+        </w:rPr>
+      </w:pPr>
+      <w:r>
+        <w:rPr>
+          <w:rFonts w:ascii="Arial" w:hAnsi="Arial" w:cs="Arial"/>
+          <w:sz w:val="28"/>
+          <w:szCs w:val="28"/>
+        </w:rPr>
+        <w:t xml:space="preserve">b) Prestação de Contas </w:t>
+      </w:r>
+    </w:p>
+    <w:p>
+      <w:pPr>
+        <w:pStyle w:val="PargrafodaLista"/>
+        <w:rPr>
+          <w:rFonts w:ascii="Arial" w:hAnsi="Arial" w:cs="Arial"/>
+          <w:sz w:val="28"/>
+          <w:szCs w:val="28"/>
+        </w:rPr>
+      </w:pPr>
+      <w:r>
+        <w:rPr>
+          <w:rFonts w:ascii="Arial" w:hAnsi="Arial" w:cs="Arial"/>
+          <w:sz w:val="28"/>
+          <w:szCs w:val="28"/>
+        </w:rPr>
+        <w:t xml:space="preserve">c) Transparência </w:t>
+      </w:r>
+    </w:p>
+    <w:p>
+      <w:pPr>
+        <w:pStyle w:val="PargrafodaLista"/>
+        <w:rPr>
+          <w:rFonts w:ascii="Arial" w:hAnsi="Arial" w:cs="Arial"/>
+          <w:sz w:val="28"/>
+          <w:szCs w:val="28"/>
+        </w:rPr>
+      </w:pPr>
+      <w:r>
+        <w:rPr>
+          <w:rFonts w:ascii="Arial" w:hAnsi="Arial" w:cs="Arial"/>
+          <w:sz w:val="28"/>
+          <w:szCs w:val="28"/>
+        </w:rPr>
+        <w:t xml:space="preserve">d) Responsabilidade Corporativa </w:t>
+      </w:r>
+    </w:p>
+    <w:p>
+      <w:pPr>
+        <w:pStyle w:val="PargrafodaLista"/>
+        <w:rPr>
+          <w:rFonts w:ascii="Arial" w:hAnsi="Arial" w:cs="Arial"/>
+          <w:b/>
+          <w:bCs/>
+          <w:sz w:val="28"/>
+          <w:szCs w:val="28"/>
+        </w:rPr>
+      </w:pPr>
+      <w:r>
+        <w:rPr>
+          <w:rFonts w:ascii="Arial" w:hAnsi="Arial" w:cs="Arial"/>
+          <w:sz w:val="28"/>
+          <w:szCs w:val="28"/>
+        </w:rPr>
+        <w:t>e) Equidade</w:t>
+      </w:r>
+    </w:p>
+    <w:p>
+      <w:pPr>
+        <w:rPr>
+          <w:rFonts w:ascii="Arial" w:hAnsi="Arial" w:cs="Arial"/>
+          <w:sz w:val="28"/>
+          <w:szCs w:val="28"/>
+        </w:rPr>
       </w:pPr>
     </w:p>
     <w:sectPr>
-      <w:pgSz w:w="11906" w:h="16838" w:orient="portrait"/>
+      <w:pgSz w:w="11906" w:h="16838"/>
       <w:pgMar w:top="1440" w:right="1440" w:bottom="1440" w:left="1440" w:header="720" w:footer="720" w:gutter="0"/>
       <w:cols w:space="720"/>
       <w:docGrid w:linePitch="360"/>
@@ -395,12 +1552,109 @@
 </w:document>
 </file>
 
+<file path=word/numbering.xml><?xml version="1.0" encoding="utf-8"?>
+<w:numbering xmlns:wpc="http://schemas.microsoft.com/office/word/2010/wordprocessingCanvas" xmlns:cx="http://schemas.microsoft.com/office/drawing/2014/chartex" xmlns:cx1="http://schemas.microsoft.com/office/drawing/2015/9/8/chartex" xmlns:cx2="http://schemas.microsoft.com/office/drawing/2015/10/21/chartex" xmlns:cx3="http://schemas.microsoft.com/office/drawing/2016/5/9/chartex" xmlns:cx4="http://schemas.microsoft.com/office/drawing/2016/5/10/chartex" xmlns:cx5="http://schemas.microsoft.com/office/drawing/2016/5/11/chartex" xmlns:cx6="http://schemas.microsoft.com/office/drawing/2016/5/12/chartex" xmlns:cx7="http://schemas.microsoft.com/office/drawing/2016/5/13/chartex" xmlns:cx8="http://schemas.microsoft.com/office/drawing/2016/5/14/chartex" xmlns:mc="http://schemas.openxmlformats.org/markup-compatibility/2006" xmlns:aink="http://schemas.microsoft.com/office/drawing/2016/ink" xmlns:am3d="http://schemas.microsoft.com/office/drawing/2017/model3d" xmlns:o="urn:schemas-microsoft-com:office:office" xmlns:oel="http://schemas.microsoft.com/office/2019/extlst" xmlns:r="http://schemas.openxmlformats.org/officeDocument/2006/relationships" xmlns:m="http://schemas.openxmlformats.org/officeDocument/2006/math" xmlns:v="urn:schemas-microsoft-com:vml" xmlns:wp14="http://schemas.microsoft.com/office/word/2010/wordprocessingDrawing" xmlns:wp="http://schemas.openxmlformats.org/drawingml/2006/wordprocessingDrawing" xmlns:w10="urn:schemas-microsoft-com:office:word" xmlns:w="http://schemas.openxmlformats.org/wordprocessingml/2006/main" xmlns:w14="http://schemas.microsoft.com/office/word/2010/wordml" xmlns:w15="http://schemas.microsoft.com/office/word/2012/wordml" xmlns:w16cex="http://schemas.microsoft.com/office/word/2018/wordml/cex" xmlns:w16cid="http://schemas.microsoft.com/office/word/2016/wordml/cid" xmlns:w16="http://schemas.microsoft.com/office/word/2018/wordml" xmlns:w16sdtdh="http://schemas.microsoft.com/office/word/2020/wordml/sdtdatahash" xmlns:w16se="http://schemas.microsoft.com/office/word/2015/wordml/symex" xmlns:wpg="http://schemas.microsoft.com/office/word/2010/wordprocessingGroup" xmlns:wpi="http://schemas.microsoft.com/office/word/2010/wordprocessingInk" xmlns:wne="http://schemas.microsoft.com/office/word/2006/wordml" xmlns:wps="http://schemas.microsoft.com/office/word/2010/wordprocessingShape" mc:Ignorable="w14 w15 w16se w16cid w16 w16cex w16sdtdh wp14">
+  <w:abstractNum w:abstractNumId="0" w15:restartNumberingAfterBreak="0">
+    <w:nsid w:val="48077D37"/>
+    <w:multiLevelType w:val="hybridMultilevel"/>
+    <w:tmpl w:val="B7282E7A"/>
+    <w:lvl w:ilvl="0" w:tplc="CB400E7A">
+      <w:start w:val="1"/>
+      <w:numFmt w:val="decimal"/>
+      <w:lvlText w:val="%1-"/>
+      <w:lvlJc w:val="left"/>
+      <w:pPr>
+        <w:ind w:left="720" w:hanging="360"/>
+      </w:pPr>
+      <w:rPr>
+        <w:rFonts w:hint="default"/>
+      </w:rPr>
+    </w:lvl>
+    <w:lvl w:ilvl="1" w:tplc="04160019" w:tentative="1">
+      <w:start w:val="1"/>
+      <w:numFmt w:val="lowerLetter"/>
+      <w:lvlText w:val="%2."/>
+      <w:lvlJc w:val="left"/>
+      <w:pPr>
+        <w:ind w:left="1440" w:hanging="360"/>
+      </w:pPr>
+    </w:lvl>
+    <w:lvl w:ilvl="2" w:tplc="0416001B" w:tentative="1">
+      <w:start w:val="1"/>
+      <w:numFmt w:val="lowerRoman"/>
+      <w:lvlText w:val="%3."/>
+      <w:lvlJc w:val="right"/>
+      <w:pPr>
+        <w:ind w:left="2160" w:hanging="180"/>
+      </w:pPr>
+    </w:lvl>
+    <w:lvl w:ilvl="3" w:tplc="0416000F" w:tentative="1">
+      <w:start w:val="1"/>
+      <w:numFmt w:val="decimal"/>
+      <w:lvlText w:val="%4."/>
+      <w:lvlJc w:val="left"/>
+      <w:pPr>
+        <w:ind w:left="2880" w:hanging="360"/>
+      </w:pPr>
+    </w:lvl>
+    <w:lvl w:ilvl="4" w:tplc="04160019" w:tentative="1">
+      <w:start w:val="1"/>
+      <w:numFmt w:val="lowerLetter"/>
+      <w:lvlText w:val="%5."/>
+      <w:lvlJc w:val="left"/>
+      <w:pPr>
+        <w:ind w:left="3600" w:hanging="360"/>
+      </w:pPr>
+    </w:lvl>
+    <w:lvl w:ilvl="5" w:tplc="0416001B" w:tentative="1">
+      <w:start w:val="1"/>
+      <w:numFmt w:val="lowerRoman"/>
+      <w:lvlText w:val="%6."/>
+      <w:lvlJc w:val="right"/>
+      <w:pPr>
+        <w:ind w:left="4320" w:hanging="180"/>
+      </w:pPr>
+    </w:lvl>
+    <w:lvl w:ilvl="6" w:tplc="0416000F" w:tentative="1">
+      <w:start w:val="1"/>
+      <w:numFmt w:val="decimal"/>
+      <w:lvlText w:val="%7."/>
+      <w:lvlJc w:val="left"/>
+      <w:pPr>
+        <w:ind w:left="5040" w:hanging="360"/>
+      </w:pPr>
+    </w:lvl>
+    <w:lvl w:ilvl="7" w:tplc="04160019" w:tentative="1">
+      <w:start w:val="1"/>
+      <w:numFmt w:val="lowerLetter"/>
+      <w:lvlText w:val="%8."/>
+      <w:lvlJc w:val="left"/>
+      <w:pPr>
+        <w:ind w:left="5760" w:hanging="360"/>
+      </w:pPr>
+    </w:lvl>
+    <w:lvl w:ilvl="8" w:tplc="0416001B" w:tentative="1">
+      <w:start w:val="1"/>
+      <w:numFmt w:val="lowerRoman"/>
+      <w:lvlText w:val="%9."/>
+      <w:lvlJc w:val="right"/>
+      <w:pPr>
+        <w:ind w:left="6480" w:hanging="180"/>
+      </w:pPr>
+    </w:lvl>
+  </w:abstractNum>
+  <w:num w:numId="1" w16cid:durableId="38168355">
+    <w:abstractNumId w:val="0"/>
+  </w:num>
+</w:numbering>
+</file>
+
 <file path=word/styles.xml><?xml version="1.0" encoding="utf-8"?>
-<w:styles xmlns:wp14="http://schemas.microsoft.com/office/word/2010/wordprocessingDrawing" xmlns:mc="http://schemas.openxmlformats.org/markup-compatibility/2006" xmlns:r="http://schemas.openxmlformats.org/officeDocument/2006/relationships" xmlns:w="http://schemas.openxmlformats.org/wordprocessingml/2006/main" xmlns:w14="http://schemas.microsoft.com/office/word/2010/wordml" xmlns:w15="http://schemas.microsoft.com/office/word/2012/wordml" mc:Ignorable="w14 w15 wp14">
+<w:styles xmlns:mc="http://schemas.openxmlformats.org/markup-compatibility/2006" xmlns:r="http://schemas.openxmlformats.org/officeDocument/2006/relationships" xmlns:w="http://schemas.openxmlformats.org/wordprocessingml/2006/main" xmlns:w14="http://schemas.microsoft.com/office/word/2010/wordml" xmlns:w15="http://schemas.microsoft.com/office/word/2012/wordml" xmlns:w16cex="http://schemas.microsoft.com/office/word/2018/wordml/cex" xmlns:w16cid="http://schemas.microsoft.com/office/word/2016/wordml/cid" xmlns:w16="http://schemas.microsoft.com/office/word/2018/wordml" xmlns:w16sdtdh="http://schemas.microsoft.com/office/word/2020/wordml/sdtdatahash" xmlns:w16se="http://schemas.microsoft.com/office/word/2015/wordml/symex" mc:Ignorable="w14 w15 w16se w16cid w16 w16cex w16sdtdh">
   <w:docDefaults>
     <w:rPrDefault>
       <w:rPr>
-        <w:rFonts w:asciiTheme="minorHAnsi" w:hAnsiTheme="minorHAnsi" w:eastAsiaTheme="minorHAnsi" w:cstheme="minorBidi"/>
+        <w:rFonts w:asciiTheme="minorHAnsi" w:eastAsiaTheme="minorHAnsi" w:hAnsiTheme="minorHAnsi" w:cstheme="minorBidi"/>
         <w:sz w:val="22"/>
         <w:szCs w:val="22"/>
         <w:lang w:val="pt-BR" w:eastAsia="en-US" w:bidi="ar-SA"/>
@@ -412,17 +1666,17 @@
       </w:pPr>
     </w:pPrDefault>
   </w:docDefaults>
-  <w:latentStyles w:defLockedState="0" w:defUIPriority="99" w:defSemiHidden="0" w:defUnhideWhenUsed="0" w:defQFormat="0" w:count="371">
+  <w:latentStyles w:defLockedState="0" w:defUIPriority="99" w:defSemiHidden="0" w:defUnhideWhenUsed="0" w:defQFormat="0" w:count="376">
     <w:lsdException w:name="Normal" w:uiPriority="0" w:qFormat="1"/>
     <w:lsdException w:name="heading 1" w:uiPriority="9" w:qFormat="1"/>
-    <w:lsdException w:name="heading 2" w:uiPriority="9" w:semiHidden="1" w:unhideWhenUsed="1" w:qFormat="1"/>
-    <w:lsdException w:name="heading 3" w:uiPriority="9" w:semiHidden="1" w:unhideWhenUsed="1" w:qFormat="1"/>
-    <w:lsdException w:name="heading 4" w:uiPriority="9" w:semiHidden="1" w:unhideWhenUsed="1" w:qFormat="1"/>
-    <w:lsdException w:name="heading 5" w:uiPriority="9" w:semiHidden="1" w:unhideWhenUsed="1" w:qFormat="1"/>
-    <w:lsdException w:name="heading 6" w:uiPriority="9" w:semiHidden="1" w:unhideWhenUsed="1" w:qFormat="1"/>
-    <w:lsdException w:name="heading 7" w:uiPriority="9" w:semiHidden="1" w:unhideWhenUsed="1" w:qFormat="1"/>
-    <w:lsdException w:name="heading 8" w:uiPriority="9" w:semiHidden="1" w:unhideWhenUsed="1" w:qFormat="1"/>
-    <w:lsdException w:name="heading 9" w:uiPriority="9" w:semiHidden="1" w:unhideWhenUsed="1" w:qFormat="1"/>
+    <w:lsdException w:name="heading 2" w:semiHidden="1" w:uiPriority="9" w:unhideWhenUsed="1" w:qFormat="1"/>
+    <w:lsdException w:name="heading 3" w:semiHidden="1" w:uiPriority="9" w:unhideWhenUsed="1" w:qFormat="1"/>
+    <w:lsdException w:name="heading 4" w:semiHidden="1" w:uiPriority="9" w:unhideWhenUsed="1" w:qFormat="1"/>
+    <w:lsdException w:name="heading 5" w:semiHidden="1" w:uiPriority="9" w:unhideWhenUsed="1" w:qFormat="1"/>
+    <w:lsdException w:name="heading 6" w:semiHidden="1" w:uiPriority="9" w:unhideWhenUsed="1" w:qFormat="1"/>
+    <w:lsdException w:name="heading 7" w:semiHidden="1" w:uiPriority="9" w:unhideWhenUsed="1" w:qFormat="1"/>
+    <w:lsdException w:name="heading 8" w:semiHidden="1" w:uiPriority="9" w:unhideWhenUsed="1" w:qFormat="1"/>
+    <w:lsdException w:name="heading 9" w:semiHidden="1" w:uiPriority="9" w:unhideWhenUsed="1" w:qFormat="1"/>
     <w:lsdException w:name="index 1" w:semiHidden="1" w:unhideWhenUsed="1"/>
     <w:lsdException w:name="index 2" w:semiHidden="1" w:unhideWhenUsed="1"/>
     <w:lsdException w:name="index 3" w:semiHidden="1" w:unhideWhenUsed="1"/>
@@ -432,22 +1686,22 @@
     <w:lsdException w:name="index 7" w:semiHidden="1" w:unhideWhenUsed="1"/>
     <w:lsdException w:name="index 8" w:semiHidden="1" w:unhideWhenUsed="1"/>
     <w:lsdException w:name="index 9" w:semiHidden="1" w:unhideWhenUsed="1"/>
-    <w:lsdException w:name="toc 1" w:uiPriority="39" w:semiHidden="1" w:unhideWhenUsed="1"/>
-    <w:lsdException w:name="toc 2" w:uiPriority="39" w:semiHidden="1" w:unhideWhenUsed="1"/>
-    <w:lsdException w:name="toc 3" w:uiPriority="39" w:semiHidden="1" w:unhideWhenUsed="1"/>
-    <w:lsdException w:name="toc 4" w:uiPriority="39" w:semiHidden="1" w:unhideWhenUsed="1"/>
-    <w:lsdException w:name="toc 5" w:uiPriority="39" w:semiHidden="1" w:unhideWhenUsed="1"/>
-    <w:lsdException w:name="toc 6" w:uiPriority="39" w:semiHidden="1" w:unhideWhenUsed="1"/>
-    <w:lsdException w:name="toc 7" w:uiPriority="39" w:semiHidden="1" w:unhideWhenUsed="1"/>
-    <w:lsdException w:name="toc 8" w:uiPriority="39" w:semiHidden="1" w:unhideWhenUsed="1"/>
-    <w:lsdException w:name="toc 9" w:uiPriority="39" w:semiHidden="1" w:unhideWhenUsed="1"/>
+    <w:lsdException w:name="toc 1" w:semiHidden="1" w:uiPriority="39" w:unhideWhenUsed="1"/>
+    <w:lsdException w:name="toc 2" w:semiHidden="1" w:uiPriority="39" w:unhideWhenUsed="1"/>
+    <w:lsdException w:name="toc 3" w:semiHidden="1" w:uiPriority="39" w:unhideWhenUsed="1"/>
+    <w:lsdException w:name="toc 4" w:semiHidden="1" w:uiPriority="39" w:unhideWhenUsed="1"/>
+    <w:lsdException w:name="toc 5" w:semiHidden="1" w:uiPriority="39" w:unhideWhenUsed="1"/>
+    <w:lsdException w:name="toc 6" w:semiHidden="1" w:uiPriority="39" w:unhideWhenUsed="1"/>
+    <w:lsdException w:name="toc 7" w:semiHidden="1" w:uiPriority="39" w:unhideWhenUsed="1"/>
+    <w:lsdException w:name="toc 8" w:semiHidden="1" w:uiPriority="39" w:unhideWhenUsed="1"/>
+    <w:lsdException w:name="toc 9" w:semiHidden="1" w:uiPriority="39" w:unhideWhenUsed="1"/>
     <w:lsdException w:name="Normal Indent" w:semiHidden="1" w:unhideWhenUsed="1"/>
     <w:lsdException w:name="footnote text" w:semiHidden="1" w:unhideWhenUsed="1"/>
     <w:lsdException w:name="annotation text" w:semiHidden="1" w:unhideWhenUsed="1"/>
     <w:lsdException w:name="header" w:semiHidden="1" w:unhideWhenUsed="1"/>
     <w:lsdException w:name="footer" w:semiHidden="1" w:unhideWhenUsed="1"/>
     <w:lsdException w:name="index heading" w:semiHidden="1" w:unhideWhenUsed="1"/>
-    <w:lsdException w:name="caption" w:uiPriority="35" w:semiHidden="1" w:unhideWhenUsed="1" w:qFormat="1"/>
+    <w:lsdException w:name="caption" w:semiHidden="1" w:uiPriority="35" w:unhideWhenUsed="1" w:qFormat="1"/>
     <w:lsdException w:name="table of figures" w:semiHidden="1" w:unhideWhenUsed="1"/>
     <w:lsdException w:name="envelope address" w:semiHidden="1" w:unhideWhenUsed="1"/>
     <w:lsdException w:name="envelope return" w:semiHidden="1" w:unhideWhenUsed="1"/>
@@ -478,7 +1732,7 @@
     <w:lsdException w:name="Title" w:uiPriority="10" w:qFormat="1"/>
     <w:lsdException w:name="Closing" w:semiHidden="1" w:unhideWhenUsed="1"/>
     <w:lsdException w:name="Signature" w:semiHidden="1" w:unhideWhenUsed="1"/>
-    <w:lsdException w:name="Default Paragraph Font" w:uiPriority="1" w:semiHidden="1" w:unhideWhenUsed="1"/>
+    <w:lsdException w:name="Default Paragraph Font" w:semiHidden="1" w:uiPriority="1" w:unhideWhenUsed="1"/>
     <w:lsdException w:name="Body Text" w:semiHidden="1" w:unhideWhenUsed="1"/>
     <w:lsdException w:name="Body Text Indent" w:semiHidden="1" w:unhideWhenUsed="1"/>
     <w:lsdException w:name="List Continue" w:semiHidden="1" w:unhideWhenUsed="1"/>
@@ -518,7 +1772,6 @@
     <w:lsdException w:name="HTML Sample" w:semiHidden="1" w:unhideWhenUsed="1"/>
     <w:lsdException w:name="HTML Typewriter" w:semiHidden="1" w:unhideWhenUsed="1"/>
     <w:lsdException w:name="HTML Variable" w:semiHidden="1" w:unhideWhenUsed="1"/>
-    <w:lsdException w:name="Normal Table" w:semiHidden="1" w:unhideWhenUsed="1"/>
     <w:lsdException w:name="annotation subject" w:semiHidden="1" w:unhideWhenUsed="1"/>
     <w:lsdException w:name="No List" w:semiHidden="1" w:unhideWhenUsed="1"/>
     <w:lsdException w:name="Outline List 1" w:semiHidden="1" w:unhideWhenUsed="1"/>
@@ -561,11 +1814,8 @@
     <w:lsdException w:name="Table Contemporary" w:semiHidden="1" w:unhideWhenUsed="1"/>
     <w:lsdException w:name="Table Elegant" w:semiHidden="1" w:unhideWhenUsed="1"/>
     <w:lsdException w:name="Table Professional" w:semiHidden="1" w:unhideWhenUsed="1"/>
-    <w:lsdException w:name="Table Subtle 1" w:semiHidden="1" w:unhideWhenUsed="1"/>
     <w:lsdException w:name="Table Subtle 2" w:semiHidden="1" w:unhideWhenUsed="1"/>
     <w:lsdException w:name="Table Web 1" w:semiHidden="1" w:unhideWhenUsed="1"/>
-    <w:lsdException w:name="Table Web 2" w:semiHidden="1" w:unhideWhenUsed="1"/>
-    <w:lsdException w:name="Table Web 3" w:semiHidden="1" w:unhideWhenUsed="1"/>
     <w:lsdException w:name="Balloon Text" w:semiHidden="1" w:unhideWhenUsed="1"/>
     <w:lsdException w:name="Table Grid" w:uiPriority="39"/>
     <w:lsdException w:name="Table Theme" w:semiHidden="1" w:unhideWhenUsed="1"/>
@@ -678,8 +1928,8 @@
     <w:lsdException w:name="Subtle Reference" w:uiPriority="31" w:qFormat="1"/>
     <w:lsdException w:name="Intense Reference" w:uiPriority="32" w:qFormat="1"/>
     <w:lsdException w:name="Book Title" w:uiPriority="33" w:qFormat="1"/>
-    <w:lsdException w:name="Bibliography" w:uiPriority="37" w:semiHidden="1" w:unhideWhenUsed="1"/>
-    <w:lsdException w:name="TOC Heading" w:uiPriority="39" w:semiHidden="1" w:unhideWhenUsed="1" w:qFormat="1"/>
+    <w:lsdException w:name="Bibliography" w:semiHidden="1" w:uiPriority="37" w:unhideWhenUsed="1"/>
+    <w:lsdException w:name="TOC Heading" w:semiHidden="1" w:uiPriority="39" w:unhideWhenUsed="1" w:qFormat="1"/>
     <w:lsdException w:name="Plain Table 1" w:uiPriority="41"/>
     <w:lsdException w:name="Plain Table 2" w:uiPriority="42"/>
     <w:lsdException w:name="Plain Table 3" w:uiPriority="43"/>
@@ -784,18 +2034,23 @@
     <w:lsdException w:name="List Table 5 Dark Accent 6" w:uiPriority="50"/>
     <w:lsdException w:name="List Table 6 Colorful Accent 6" w:uiPriority="51"/>
     <w:lsdException w:name="List Table 7 Colorful Accent 6" w:uiPriority="52"/>
+    <w:lsdException w:name="Mention" w:semiHidden="1" w:unhideWhenUsed="1"/>
+    <w:lsdException w:name="Smart Hyperlink" w:semiHidden="1" w:unhideWhenUsed="1"/>
+    <w:lsdException w:name="Hashtag" w:semiHidden="1" w:unhideWhenUsed="1"/>
+    <w:lsdException w:name="Unresolved Mention" w:semiHidden="1" w:unhideWhenUsed="1"/>
+    <w:lsdException w:name="Smart Link" w:semiHidden="1" w:unhideWhenUsed="1"/>
   </w:latentStyles>
-  <w:style w:type="paragraph" w:styleId="Normal" w:default="1">
+  <w:style w:type="paragraph" w:default="1" w:styleId="Normal">
     <w:name w:val="Normal"/>
     <w:qFormat/>
   </w:style>
-  <w:style w:type="character" w:styleId="DefaultParagraphFont" w:default="1">
+  <w:style w:type="character" w:default="1" w:styleId="Fontepargpadro">
     <w:name w:val="Default Paragraph Font"/>
     <w:uiPriority w:val="1"/>
     <w:semiHidden/>
     <w:unhideWhenUsed/>
   </w:style>
-  <w:style w:type="table" w:styleId="TableNormal" w:default="1">
+  <w:style w:type="table" w:default="1" w:styleId="Tabelanormal">
     <w:name w:val="Normal Table"/>
     <w:uiPriority w:val="99"/>
     <w:semiHidden/>
@@ -810,37 +2065,57 @@
       </w:tblCellMar>
     </w:tblPr>
   </w:style>
-  <w:style w:type="numbering" w:styleId="NoList" w:default="1">
+  <w:style w:type="numbering" w:default="1" w:styleId="Semlista">
     <w:name w:val="No List"/>
     <w:uiPriority w:val="99"/>
     <w:semiHidden/>
     <w:unhideWhenUsed/>
   </w:style>
-  <w:style xmlns:w="http://schemas.openxmlformats.org/wordprocessingml/2006/main" w:type="table" w:styleId="TableGrid">
-    <w:name xmlns:w="http://schemas.openxmlformats.org/wordprocessingml/2006/main" w:val="Table Grid"/>
-    <w:basedOn xmlns:w="http://schemas.openxmlformats.org/wordprocessingml/2006/main" w:val="TableNormal"/>
-    <w:uiPriority xmlns:w="http://schemas.openxmlformats.org/wordprocessingml/2006/main" w:val="59"/>
-    <w:rsid xmlns:w="http://schemas.openxmlformats.org/wordprocessingml/2006/main" w:val="00FB4123"/>
-    <w:pPr xmlns:w="http://schemas.openxmlformats.org/wordprocessingml/2006/main">
+  <w:style w:type="table" w:styleId="Tabelacomgrade">
+    <w:name w:val="Table Grid"/>
+    <w:basedOn w:val="Tabelanormal"/>
+    <w:uiPriority w:val="59"/>
+    <w:rsid w:val="00FB4123"/>
+    <w:pPr>
       <w:spacing w:after="0" w:line="240" w:lineRule="auto"/>
     </w:pPr>
-    <w:tblPr xmlns:w="http://schemas.openxmlformats.org/wordprocessingml/2006/main">
-      <w:tblInd w:w="0" w:type="dxa"/>
+    <w:tblPr>
       <w:tblBorders>
-        <w:top w:val="single" w:color="000000" w:themeColor="text1" w:sz="4" w:space="0"/>
-        <w:left w:val="single" w:color="000000" w:themeColor="text1" w:sz="4" w:space="0"/>
-        <w:bottom w:val="single" w:color="000000" w:themeColor="text1" w:sz="4" w:space="0"/>
-        <w:right w:val="single" w:color="000000" w:themeColor="text1" w:sz="4" w:space="0"/>
-        <w:insideH w:val="single" w:color="000000" w:themeColor="text1" w:sz="4" w:space="0"/>
-        <w:insideV w:val="single" w:color="000000" w:themeColor="text1" w:sz="4" w:space="0"/>
+        <w:top w:val="single" w:sz="4" w:space="0" w:color="000000" w:themeColor="text1"/>
+        <w:left w:val="single" w:sz="4" w:space="0" w:color="000000" w:themeColor="text1"/>
+        <w:bottom w:val="single" w:sz="4" w:space="0" w:color="000000" w:themeColor="text1"/>
+        <w:right w:val="single" w:sz="4" w:space="0" w:color="000000" w:themeColor="text1"/>
+        <w:insideH w:val="single" w:sz="4" w:space="0" w:color="000000" w:themeColor="text1"/>
+        <w:insideV w:val="single" w:sz="4" w:space="0" w:color="000000" w:themeColor="text1"/>
       </w:tblBorders>
-      <w:tblCellMar>
-        <w:top w:w="0" w:type="dxa"/>
-        <w:left w:w="108" w:type="dxa"/>
-        <w:bottom w:w="0" w:type="dxa"/>
-        <w:right w:w="108" w:type="dxa"/>
-      </w:tblCellMar>
     </w:tblPr>
+  </w:style>
+  <w:style w:type="paragraph" w:styleId="PargrafodaLista">
+    <w:name w:val="List Paragraph"/>
+    <w:basedOn w:val="Normal"/>
+    <w:uiPriority w:val="34"/>
+    <w:qFormat/>
+    <w:rsid w:val="00726709"/>
+    <w:pPr>
+      <w:ind w:left="720"/>
+      <w:contextualSpacing/>
+    </w:pPr>
+  </w:style>
+  <w:style w:type="paragraph" w:customStyle="1" w:styleId="Default">
+    <w:name w:val="Default"/>
+    <w:rsid w:val="00D14DB8"/>
+    <w:pPr>
+      <w:autoSpaceDE w:val="0"/>
+      <w:autoSpaceDN w:val="0"/>
+      <w:adjustRightInd w:val="0"/>
+      <w:spacing w:after="0" w:line="240" w:lineRule="auto"/>
+    </w:pPr>
+    <w:rPr>
+      <w:rFonts w:ascii="Calibri" w:hAnsi="Calibri" w:cs="Calibri"/>
+      <w:color w:val="000000"/>
+      <w:sz w:val="24"/>
+      <w:szCs w:val="24"/>
+    </w:rPr>
   </w:style>
 </w:styles>
 </file>

</xml_diff>

<commit_message>
atualização de arquivos da universidade
</commit_message>
<xml_diff>
--- a/templates/capa ufpi.docx
+++ b/templates/capa ufpi.docx
@@ -1,26 +1,40 @@
 
 <file path=word/document.xml><?xml version="1.0" encoding="utf-8"?>
-<w:document xmlns:wpc="http://schemas.microsoft.com/office/word/2010/wordprocessingCanvas" xmlns:cx="http://schemas.microsoft.com/office/drawing/2014/chartex" xmlns:cx1="http://schemas.microsoft.com/office/drawing/2015/9/8/chartex" xmlns:cx2="http://schemas.microsoft.com/office/drawing/2015/10/21/chartex" xmlns:cx3="http://schemas.microsoft.com/office/drawing/2016/5/9/chartex" xmlns:cx4="http://schemas.microsoft.com/office/drawing/2016/5/10/chartex" xmlns:cx5="http://schemas.microsoft.com/office/drawing/2016/5/11/chartex" xmlns:cx6="http://schemas.microsoft.com/office/drawing/2016/5/12/chartex" xmlns:cx7="http://schemas.microsoft.com/office/drawing/2016/5/13/chartex" xmlns:cx8="http://schemas.microsoft.com/office/drawing/2016/5/14/chartex" xmlns:mc="http://schemas.openxmlformats.org/markup-compatibility/2006" xmlns:aink="http://schemas.microsoft.com/office/drawing/2016/ink" xmlns:am3d="http://schemas.microsoft.com/office/drawing/2017/model3d" xmlns:o="urn:schemas-microsoft-com:office:office" xmlns:oel="http://schemas.microsoft.com/office/2019/extlst" xmlns:r="http://schemas.openxmlformats.org/officeDocument/2006/relationships" xmlns:m="http://schemas.openxmlformats.org/officeDocument/2006/math" xmlns:v="urn:schemas-microsoft-com:vml" xmlns:wp14="http://schemas.microsoft.com/office/word/2010/wordprocessingDrawing" xmlns:wp="http://schemas.openxmlformats.org/drawingml/2006/wordprocessingDrawing" xmlns:w10="urn:schemas-microsoft-com:office:word" xmlns:w="http://schemas.openxmlformats.org/wordprocessingml/2006/main" xmlns:w14="http://schemas.microsoft.com/office/word/2010/wordml" xmlns:w15="http://schemas.microsoft.com/office/word/2012/wordml" xmlns:w16cex="http://schemas.microsoft.com/office/word/2018/wordml/cex" xmlns:w16cid="http://schemas.microsoft.com/office/word/2016/wordml/cid" xmlns:w16="http://schemas.microsoft.com/office/word/2018/wordml" xmlns:w16sdtdh="http://schemas.microsoft.com/office/word/2020/wordml/sdtdatahash" xmlns:w16se="http://schemas.microsoft.com/office/word/2015/wordml/symex" xmlns:wpg="http://schemas.microsoft.com/office/word/2010/wordprocessingGroup" xmlns:wpi="http://schemas.microsoft.com/office/word/2010/wordprocessingInk" xmlns:wne="http://schemas.microsoft.com/office/word/2006/wordml" xmlns:wps="http://schemas.microsoft.com/office/word/2010/wordprocessingShape" mc:Ignorable="w14 w15 w16se w16cid w16 w16cex w16sdtdh wp14">
+<w:document xmlns:o="urn:schemas-microsoft-com:office:office" xmlns:r="http://schemas.openxmlformats.org/officeDocument/2006/relationships" xmlns:v="urn:schemas-microsoft-com:vml" xmlns:w="http://schemas.openxmlformats.org/wordprocessingml/2006/main" xmlns:w10="urn:schemas-microsoft-com:office:word" xmlns:wp="http://schemas.openxmlformats.org/drawingml/2006/wordprocessingDrawing" xmlns:wps="http://schemas.microsoft.com/office/word/2010/wordprocessingShape" xmlns:wpg="http://schemas.microsoft.com/office/word/2010/wordprocessingGroup" xmlns:mc="http://schemas.openxmlformats.org/markup-compatibility/2006" xmlns:wp14="http://schemas.microsoft.com/office/word/2010/wordprocessingDrawing" xmlns:w14="http://schemas.microsoft.com/office/word/2010/wordml" xmlns:w15="http://schemas.microsoft.com/office/word/2012/wordml" mc:Ignorable="w14 wp14 w15">
   <w:body>
     <w:tbl>
       <w:tblPr>
         <w:tblStyle w:val="Tabelacomgrade"/>
-        <w:tblW w:w="0" w:type="auto"/>
+        <w:tblW w:w="9015" w:type="dxa"/>
+        <w:jc w:val="left"/>
+        <w:tblInd w:w="0" w:type="dxa"/>
         <w:tblLayout w:type="fixed"/>
-        <w:tblLook w:val="06A0" w:firstRow="1" w:lastRow="0" w:firstColumn="1" w:lastColumn="0" w:noHBand="1" w:noVBand="1"/>
+        <w:tblCellMar>
+          <w:top w:w="0" w:type="dxa"/>
+          <w:left w:w="108" w:type="dxa"/>
+          <w:bottom w:w="0" w:type="dxa"/>
+          <w:right w:w="108" w:type="dxa"/>
+        </w:tblCellMar>
+        <w:tblLook w:firstRow="1" w:noVBand="1" w:lastRow="0" w:firstColumn="1" w:lastColumn="0" w:noHBand="1" w:val="06a0"/>
       </w:tblPr>
       <w:tblGrid>
         <w:gridCol w:w="2010"/>
-        <w:gridCol w:w="5340"/>
-        <w:gridCol w:w="1665"/>
+        <w:gridCol w:w="5339"/>
+        <w:gridCol w:w="1666"/>
       </w:tblGrid>
       <w:tr>
+        <w:trPr/>
         <w:tc>
           <w:tcPr>
             <w:tcW w:w="2010" w:type="dxa"/>
+            <w:tcBorders/>
           </w:tcPr>
           <w:p>
             <w:pPr>
+              <w:pStyle w:val="Normal"/>
+              <w:widowControl/>
+              <w:spacing w:lineRule="auto" w:line="240" w:before="0" w:after="0"/>
+              <w:jc w:val="left"/>
               <w:rPr>
                 <w:rFonts w:ascii="Arial" w:hAnsi="Arial" w:cs="Arial"/>
                 <w:sz w:val="28"/>
@@ -29,15 +43,21 @@
             </w:pPr>
             <w:r>
               <w:rPr>
-                <w:rFonts w:ascii="Arial" w:hAnsi="Arial" w:cs="Arial"/>
-                <w:sz w:val="28"/>
-                <w:szCs w:val="28"/>
+                <w:rFonts w:eastAsia="Calibri" w:cs="Arial" w:ascii="Arial" w:hAnsi="Arial"/>
+                <w:kern w:val="0"/>
+                <w:sz w:val="28"/>
+                <w:szCs w:val="28"/>
+                <w:lang w:val="pt-BR" w:eastAsia="en-US" w:bidi="ar-SA"/>
               </w:rPr>
               <w:t xml:space="preserve">    </w:t>
             </w:r>
           </w:p>
           <w:p>
             <w:pPr>
+              <w:pStyle w:val="Normal"/>
+              <w:widowControl/>
+              <w:spacing w:lineRule="auto" w:line="240" w:before="0" w:after="0"/>
+              <w:jc w:val="left"/>
               <w:rPr>
                 <w:rFonts w:ascii="Arial" w:hAnsi="Arial" w:cs="Arial"/>
                 <w:sz w:val="28"/>
@@ -46,15 +66,21 @@
             </w:pPr>
             <w:r>
               <w:rPr>
-                <w:rFonts w:ascii="Arial" w:hAnsi="Arial" w:cs="Arial"/>
-                <w:sz w:val="28"/>
-                <w:szCs w:val="28"/>
+                <w:rFonts w:eastAsia="Calibri" w:cs="Arial" w:ascii="Arial" w:hAnsi="Arial"/>
+                <w:kern w:val="0"/>
+                <w:sz w:val="28"/>
+                <w:szCs w:val="28"/>
+                <w:lang w:val="pt-BR" w:eastAsia="en-US" w:bidi="ar-SA"/>
               </w:rPr>
               <w:t xml:space="preserve"> </w:t>
             </w:r>
           </w:p>
           <w:p>
             <w:pPr>
+              <w:pStyle w:val="Normal"/>
+              <w:widowControl/>
+              <w:spacing w:lineRule="auto" w:line="240" w:before="0" w:after="0"/>
+              <w:jc w:val="left"/>
               <w:rPr>
                 <w:rFonts w:ascii="Arial" w:hAnsi="Arial" w:cs="Arial"/>
                 <w:sz w:val="28"/>
@@ -63,16 +89,15 @@
             </w:pPr>
             <w:r>
               <w:rPr>
-                <w:rFonts w:ascii="Arial" w:hAnsi="Arial" w:cs="Arial"/>
-                <w:noProof/>
-                <w:sz w:val="28"/>
-                <w:szCs w:val="28"/>
+                <w:rFonts w:eastAsia="Calibri"/>
+                <w:kern w:val="0"/>
+                <w:lang w:val="pt-BR" w:eastAsia="en-US" w:bidi="ar-SA"/>
               </w:rPr>
               <w:drawing>
-                <wp:inline distT="0" distB="0" distL="0" distR="0" wp14:anchorId="02C7C7EC" wp14:editId="44CF0218">
-                  <wp:extent cx="1108851" cy="1054907"/>
+                <wp:inline distT="0" distB="0" distL="0" distR="0">
+                  <wp:extent cx="1108710" cy="1054735"/>
                   <wp:effectExtent l="0" t="0" r="0" b="0"/>
-                  <wp:docPr id="809659918" name="Imagem 809659918"/>
+                  <wp:docPr id="1" name="Imagem 809659918" descr=""/>
                   <wp:cNvGraphicFramePr>
                     <a:graphicFrameLocks xmlns:a="http://schemas.openxmlformats.org/drawingml/2006/main" noChangeAspect="1"/>
                   </wp:cNvGraphicFramePr>
@@ -80,25 +105,21 @@
                     <a:graphicData uri="http://schemas.openxmlformats.org/drawingml/2006/picture">
                       <pic:pic xmlns:pic="http://schemas.openxmlformats.org/drawingml/2006/picture">
                         <pic:nvPicPr>
-                          <pic:cNvPr id="0" name=""/>
-                          <pic:cNvPicPr/>
+                          <pic:cNvPr id="1" name="Imagem 809659918" descr=""/>
+                          <pic:cNvPicPr>
+                            <a:picLocks noChangeAspect="1" noChangeArrowheads="1"/>
+                          </pic:cNvPicPr>
                         </pic:nvPicPr>
                         <pic:blipFill>
-                          <a:blip r:embed="rId5">
-                            <a:extLst>
-                              <a:ext uri="{28A0092B-C50C-407E-A947-70E740481C1C}">
-                                <a14:useLocalDpi xmlns:a14="http://schemas.microsoft.com/office/drawing/2010/main" val="0"/>
-                              </a:ext>
-                            </a:extLst>
-                          </a:blip>
+                          <a:blip r:embed="rId2"/>
                           <a:stretch>
                             <a:fillRect/>
                           </a:stretch>
                         </pic:blipFill>
-                        <pic:spPr>
+                        <pic:spPr bwMode="auto">
                           <a:xfrm>
                             <a:off x="0" y="0"/>
-                            <a:ext cx="1108851" cy="1054907"/>
+                            <a:ext cx="1108710" cy="1054735"/>
                           </a:xfrm>
                           <a:prstGeom prst="rect">
                             <a:avLst/>
@@ -114,14 +135,18 @@
         </w:tc>
         <w:tc>
           <w:tcPr>
-            <w:tcW w:w="5340" w:type="dxa"/>
+            <w:tcW w:w="5339" w:type="dxa"/>
+            <w:tcBorders/>
           </w:tcPr>
           <w:p>
             <w:pPr>
-              <w:spacing w:after="160" w:line="259" w:lineRule="auto"/>
+              <w:pStyle w:val="Normal"/>
+              <w:widowControl/>
+              <w:spacing w:lineRule="auto" w:line="259" w:before="0" w:after="160"/>
               <w:jc w:val="center"/>
               <w:rPr>
-                <w:rFonts w:ascii="Arial" w:eastAsia="Times New Roman" w:hAnsi="Arial" w:cs="Arial"/>
+                <w:rFonts w:ascii="Arial" w:hAnsi="Arial" w:eastAsia="Times New Roman" w:cs="Arial"/>
+                <w:b/>
                 <w:b/>
                 <w:bCs/>
                 <w:color w:val="000000" w:themeColor="text1"/>
@@ -131,22 +156,27 @@
             </w:pPr>
             <w:r>
               <w:rPr>
-                <w:rFonts w:ascii="Arial" w:eastAsia="Times New Roman" w:hAnsi="Arial" w:cs="Arial"/>
+                <w:rFonts w:eastAsia="Times New Roman" w:cs="Arial" w:ascii="Arial" w:hAnsi="Arial"/>
                 <w:b/>
                 <w:bCs/>
                 <w:color w:val="000000" w:themeColor="text1"/>
-                <w:sz w:val="28"/>
-                <w:szCs w:val="28"/>
+                <w:kern w:val="0"/>
+                <w:sz w:val="28"/>
+                <w:szCs w:val="28"/>
+                <w:lang w:val="pt-BR" w:eastAsia="en-US" w:bidi="ar-SA"/>
               </w:rPr>
               <w:t>MINISTÉRIO DA EDUCAÇÃO</w:t>
             </w:r>
           </w:p>
           <w:p>
             <w:pPr>
-              <w:spacing w:after="160" w:line="259" w:lineRule="auto"/>
+              <w:pStyle w:val="Normal"/>
+              <w:widowControl/>
+              <w:spacing w:lineRule="auto" w:line="259" w:before="0" w:after="160"/>
               <w:jc w:val="center"/>
               <w:rPr>
-                <w:rFonts w:ascii="Arial" w:eastAsia="Times New Roman" w:hAnsi="Arial" w:cs="Arial"/>
+                <w:rFonts w:ascii="Arial" w:hAnsi="Arial" w:eastAsia="Times New Roman" w:cs="Arial"/>
+                <w:b/>
                 <w:b/>
                 <w:bCs/>
                 <w:color w:val="000000" w:themeColor="text1"/>
@@ -156,22 +186,27 @@
             </w:pPr>
             <w:r>
               <w:rPr>
-                <w:rFonts w:ascii="Arial" w:eastAsia="Times New Roman" w:hAnsi="Arial" w:cs="Arial"/>
+                <w:rFonts w:eastAsia="Times New Roman" w:cs="Arial" w:ascii="Arial" w:hAnsi="Arial"/>
                 <w:b/>
                 <w:bCs/>
                 <w:color w:val="000000" w:themeColor="text1"/>
-                <w:sz w:val="28"/>
-                <w:szCs w:val="28"/>
+                <w:kern w:val="0"/>
+                <w:sz w:val="28"/>
+                <w:szCs w:val="28"/>
+                <w:lang w:val="pt-BR" w:eastAsia="en-US" w:bidi="ar-SA"/>
               </w:rPr>
               <w:t>UNIVERSIDADE FEDERAL DO PIAUÍ</w:t>
             </w:r>
           </w:p>
           <w:p>
             <w:pPr>
-              <w:spacing w:after="160" w:line="259" w:lineRule="auto"/>
+              <w:pStyle w:val="Normal"/>
+              <w:widowControl/>
+              <w:spacing w:lineRule="auto" w:line="259" w:before="0" w:after="160"/>
               <w:jc w:val="center"/>
               <w:rPr>
-                <w:rFonts w:ascii="Arial" w:eastAsia="Times New Roman" w:hAnsi="Arial" w:cs="Arial"/>
+                <w:rFonts w:ascii="Arial" w:hAnsi="Arial" w:eastAsia="Times New Roman" w:cs="Arial"/>
+                <w:b/>
                 <w:b/>
                 <w:bCs/>
                 <w:color w:val="000000" w:themeColor="text1"/>
@@ -181,22 +216,26 @@
             </w:pPr>
             <w:r>
               <w:rPr>
-                <w:rFonts w:ascii="Arial" w:eastAsia="Times New Roman" w:hAnsi="Arial" w:cs="Arial"/>
+                <w:rFonts w:eastAsia="Times New Roman" w:cs="Arial" w:ascii="Arial" w:hAnsi="Arial"/>
                 <w:b/>
                 <w:bCs/>
                 <w:color w:val="000000" w:themeColor="text1"/>
-                <w:sz w:val="28"/>
-                <w:szCs w:val="28"/>
+                <w:kern w:val="0"/>
+                <w:sz w:val="28"/>
+                <w:szCs w:val="28"/>
+                <w:lang w:val="pt-BR" w:eastAsia="en-US" w:bidi="ar-SA"/>
               </w:rPr>
               <w:t>CAMPUS SENADOR HELVÍDIO NUNES DE BARROS</w:t>
             </w:r>
           </w:p>
           <w:p>
             <w:pPr>
-              <w:spacing w:after="160" w:line="259" w:lineRule="auto"/>
+              <w:pStyle w:val="Normal"/>
+              <w:widowControl/>
+              <w:spacing w:lineRule="auto" w:line="259" w:before="0" w:after="160"/>
               <w:jc w:val="center"/>
               <w:rPr>
-                <w:rFonts w:ascii="Arial" w:eastAsia="Times New Roman" w:hAnsi="Arial" w:cs="Arial"/>
+                <w:rFonts w:ascii="Arial" w:hAnsi="Arial" w:eastAsia="Times New Roman" w:cs="Arial"/>
                 <w:color w:val="000000" w:themeColor="text1"/>
                 <w:sz w:val="28"/>
                 <w:szCs w:val="28"/>
@@ -204,20 +243,24 @@
             </w:pPr>
             <w:r>
               <w:rPr>
-                <w:rFonts w:ascii="Arial" w:eastAsia="Times New Roman" w:hAnsi="Arial" w:cs="Arial"/>
+                <w:rFonts w:eastAsia="Times New Roman" w:cs="Arial" w:ascii="Arial" w:hAnsi="Arial"/>
                 <w:color w:val="000000" w:themeColor="text1"/>
-                <w:sz w:val="28"/>
-                <w:szCs w:val="28"/>
+                <w:kern w:val="0"/>
+                <w:sz w:val="28"/>
+                <w:szCs w:val="28"/>
+                <w:lang w:val="pt-BR" w:eastAsia="en-US" w:bidi="ar-SA"/>
               </w:rPr>
               <w:t>Curso: Sistemas de Informação</w:t>
             </w:r>
           </w:p>
           <w:p>
             <w:pPr>
-              <w:spacing w:after="160" w:line="259" w:lineRule="auto"/>
+              <w:pStyle w:val="Normal"/>
+              <w:widowControl/>
+              <w:spacing w:lineRule="auto" w:line="259" w:before="0" w:after="160"/>
               <w:jc w:val="center"/>
               <w:rPr>
-                <w:rFonts w:ascii="Arial" w:eastAsia="Times New Roman" w:hAnsi="Arial" w:cs="Arial"/>
+                <w:rFonts w:ascii="Arial" w:hAnsi="Arial" w:eastAsia="Times New Roman" w:cs="Arial"/>
                 <w:color w:val="000000" w:themeColor="text1"/>
                 <w:sz w:val="28"/>
                 <w:szCs w:val="28"/>
@@ -225,29 +268,35 @@
             </w:pPr>
             <w:r>
               <w:rPr>
-                <w:rFonts w:ascii="Arial" w:eastAsia="Times New Roman" w:hAnsi="Arial" w:cs="Arial"/>
+                <w:rFonts w:eastAsia="Times New Roman" w:cs="Arial" w:ascii="Arial" w:hAnsi="Arial"/>
                 <w:color w:val="000000" w:themeColor="text1"/>
-                <w:sz w:val="28"/>
-                <w:szCs w:val="28"/>
-              </w:rPr>
-              <w:t xml:space="preserve">Disciplina: </w:t>
+                <w:kern w:val="0"/>
+                <w:sz w:val="28"/>
+                <w:szCs w:val="28"/>
+                <w:lang w:val="pt-BR" w:eastAsia="en-US" w:bidi="ar-SA"/>
+              </w:rPr>
+              <w:t>Disciplina: “</w:t>
             </w:r>
             <w:r>
               <w:rPr>
-                <w:rFonts w:ascii="Arial" w:eastAsia="Times New Roman" w:hAnsi="Arial" w:cs="Arial"/>
+                <w:rFonts w:eastAsia="Times New Roman" w:cs="Arial" w:ascii="Arial" w:hAnsi="Arial"/>
                 <w:color w:val="000000" w:themeColor="text1"/>
-                <w:sz w:val="28"/>
-                <w:szCs w:val="28"/>
-              </w:rPr>
-              <w:t>Sistemas de Informação II</w:t>
+                <w:kern w:val="0"/>
+                <w:sz w:val="28"/>
+                <w:szCs w:val="28"/>
+                <w:lang w:val="pt-BR" w:eastAsia="en-US" w:bidi="ar-SA"/>
+              </w:rPr>
+              <w:t>Disciplina”</w:t>
             </w:r>
           </w:p>
           <w:p>
             <w:pPr>
-              <w:spacing w:after="160" w:line="259" w:lineRule="auto"/>
+              <w:pStyle w:val="Normal"/>
+              <w:widowControl/>
+              <w:spacing w:lineRule="auto" w:line="259" w:before="0" w:after="160"/>
               <w:jc w:val="center"/>
               <w:rPr>
-                <w:rFonts w:ascii="Arial" w:eastAsia="Times New Roman" w:hAnsi="Arial" w:cs="Arial"/>
+                <w:rFonts w:ascii="Arial" w:hAnsi="Arial" w:eastAsia="Times New Roman" w:cs="Arial"/>
                 <w:color w:val="000000" w:themeColor="text1"/>
                 <w:sz w:val="28"/>
                 <w:szCs w:val="28"/>
@@ -255,48 +304,28 @@
             </w:pPr>
             <w:r>
               <w:rPr>
-                <w:rFonts w:ascii="Arial" w:eastAsia="Times New Roman" w:hAnsi="Arial" w:cs="Arial"/>
+                <w:rFonts w:eastAsia="Times New Roman" w:cs="Arial" w:ascii="Arial" w:hAnsi="Arial"/>
                 <w:color w:val="000000" w:themeColor="text1"/>
-                <w:sz w:val="28"/>
-                <w:szCs w:val="28"/>
-              </w:rPr>
-              <w:t>Aluno</w:t>
-            </w:r>
-            <w:r>
-              <w:rPr>
-                <w:rFonts w:ascii="Arial" w:eastAsia="Times New Roman" w:hAnsi="Arial" w:cs="Arial"/>
-                <w:color w:val="000000" w:themeColor="text1"/>
-                <w:sz w:val="28"/>
-                <w:szCs w:val="28"/>
-              </w:rPr>
-              <w:t>:</w:t>
-            </w:r>
-            <w:r>
-              <w:rPr>
-                <w:rFonts w:ascii="Arial" w:eastAsia="Times New Roman" w:hAnsi="Arial" w:cs="Arial"/>
-                <w:color w:val="000000" w:themeColor="text1"/>
-                <w:sz w:val="28"/>
-                <w:szCs w:val="28"/>
-              </w:rPr>
-              <w:t xml:space="preserve"> </w:t>
-            </w:r>
-            <w:r>
-              <w:rPr>
-                <w:rFonts w:ascii="Arial" w:eastAsia="Times New Roman" w:hAnsi="Arial" w:cs="Arial"/>
-                <w:color w:val="000000" w:themeColor="text1"/>
-                <w:sz w:val="28"/>
-                <w:szCs w:val="28"/>
-              </w:rPr>
-              <w:t>Hector José Rodrigues Salgueiros</w:t>
+                <w:kern w:val="0"/>
+                <w:sz w:val="28"/>
+                <w:szCs w:val="28"/>
+                <w:lang w:val="pt-BR" w:eastAsia="en-US" w:bidi="ar-SA"/>
+              </w:rPr>
+              <w:t>Aluno: Hector José Rodrigues Salgueiros</w:t>
             </w:r>
           </w:p>
         </w:tc>
         <w:tc>
           <w:tcPr>
-            <w:tcW w:w="1665" w:type="dxa"/>
+            <w:tcW w:w="1666" w:type="dxa"/>
+            <w:tcBorders/>
           </w:tcPr>
           <w:p>
             <w:pPr>
+              <w:pStyle w:val="Normal"/>
+              <w:widowControl/>
+              <w:spacing w:lineRule="auto" w:line="240" w:before="0" w:after="0"/>
+              <w:jc w:val="left"/>
               <w:rPr>
                 <w:rFonts w:ascii="Arial" w:hAnsi="Arial" w:cs="Arial"/>
                 <w:sz w:val="28"/>
@@ -305,24 +334,27 @@
             </w:pPr>
             <w:r>
               <w:rPr>
-                <w:rFonts w:ascii="Arial" w:hAnsi="Arial" w:cs="Arial"/>
-                <w:sz w:val="28"/>
-                <w:szCs w:val="28"/>
+                <w:rFonts w:eastAsia="Calibri" w:cs="Arial" w:ascii="Arial" w:hAnsi="Arial"/>
+                <w:kern w:val="0"/>
+                <w:sz w:val="28"/>
+                <w:szCs w:val="28"/>
+                <w:lang w:val="pt-BR" w:eastAsia="en-US" w:bidi="ar-SA"/>
               </w:rPr>
               <w:t xml:space="preserve">               </w:t>
             </w:r>
             <w:r>
               <w:rPr>
-                <w:rFonts w:ascii="Arial" w:hAnsi="Arial" w:cs="Arial"/>
-                <w:noProof/>
-                <w:sz w:val="28"/>
-                <w:szCs w:val="28"/>
+                <w:rFonts w:eastAsia="Calibri" w:cs=""/>
+                <w:kern w:val="0"/>
+                <w:sz w:val="22"/>
+                <w:szCs w:val="22"/>
+                <w:lang w:val="pt-BR" w:eastAsia="en-US" w:bidi="ar-SA"/>
               </w:rPr>
               <w:drawing>
-                <wp:inline distT="0" distB="0" distL="0" distR="0" wp14:anchorId="7FB22BF1" wp14:editId="33339118">
-                  <wp:extent cx="846438" cy="1304925"/>
+                <wp:inline distT="0" distB="0" distL="0" distR="0">
+                  <wp:extent cx="846455" cy="1304925"/>
                   <wp:effectExtent l="0" t="0" r="0" b="0"/>
-                  <wp:docPr id="1944475710" name="Imagem 1944475710"/>
+                  <wp:docPr id="2" name="Imagem 1944475710" descr=""/>
                   <wp:cNvGraphicFramePr>
                     <a:graphicFrameLocks xmlns:a="http://schemas.openxmlformats.org/drawingml/2006/main" noChangeAspect="1"/>
                   </wp:cNvGraphicFramePr>
@@ -330,25 +362,21 @@
                     <a:graphicData uri="http://schemas.openxmlformats.org/drawingml/2006/picture">
                       <pic:pic xmlns:pic="http://schemas.openxmlformats.org/drawingml/2006/picture">
                         <pic:nvPicPr>
-                          <pic:cNvPr id="0" name=""/>
-                          <pic:cNvPicPr/>
+                          <pic:cNvPr id="2" name="Imagem 1944475710" descr=""/>
+                          <pic:cNvPicPr>
+                            <a:picLocks noChangeAspect="1" noChangeArrowheads="1"/>
+                          </pic:cNvPicPr>
                         </pic:nvPicPr>
                         <pic:blipFill>
-                          <a:blip r:embed="rId6" cstate="print">
-                            <a:extLst>
-                              <a:ext uri="{28A0092B-C50C-407E-A947-70E740481C1C}">
-                                <a14:useLocalDpi xmlns:a14="http://schemas.microsoft.com/office/drawing/2010/main" val="0"/>
-                              </a:ext>
-                            </a:extLst>
-                          </a:blip>
+                          <a:blip r:embed="rId3"/>
                           <a:stretch>
                             <a:fillRect/>
                           </a:stretch>
                         </pic:blipFill>
-                        <pic:spPr>
+                        <pic:spPr bwMode="auto">
                           <a:xfrm>
                             <a:off x="0" y="0"/>
-                            <a:ext cx="846438" cy="1304925"/>
+                            <a:ext cx="846455" cy="1304925"/>
                           </a:xfrm>
                           <a:prstGeom prst="rect">
                             <a:avLst/>
@@ -366,6 +394,8 @@
     </w:tbl>
     <w:p>
       <w:pPr>
+        <w:pStyle w:val="Normal"/>
+        <w:spacing w:before="0" w:after="160"/>
         <w:rPr>
           <w:rFonts w:ascii="Arial" w:hAnsi="Arial" w:cs="Arial"/>
           <w:sz w:val="28"/>
@@ -373,399 +403,29 @@
           <w:u w:val="single"/>
         </w:rPr>
       </w:pPr>
+      <w:r>
+        <w:rPr/>
+      </w:r>
     </w:p>
     <w:sectPr>
+      <w:type w:val="nextPage"/>
       <w:pgSz w:w="11906" w:h="16838"/>
-      <w:pgMar w:top="1440" w:right="1440" w:bottom="1440" w:left="1440" w:header="720" w:footer="720" w:gutter="0"/>
-      <w:cols w:space="720"/>
-      <w:docGrid w:linePitch="360"/>
+      <w:pgMar w:left="1440" w:right="1440" w:gutter="0" w:header="0" w:top="1440" w:footer="0" w:bottom="1440"/>
+      <w:pgNumType w:fmt="decimal"/>
+      <w:formProt w:val="false"/>
+      <w:textDirection w:val="lrTb"/>
+      <w:docGrid w:type="default" w:linePitch="360" w:charSpace="4096"/>
     </w:sectPr>
   </w:body>
 </w:document>
 </file>
 
-<file path=word/numbering.xml><?xml version="1.0" encoding="utf-8"?>
-<w:numbering xmlns:wpc="http://schemas.microsoft.com/office/word/2010/wordprocessingCanvas" xmlns:cx="http://schemas.microsoft.com/office/drawing/2014/chartex" xmlns:cx1="http://schemas.microsoft.com/office/drawing/2015/9/8/chartex" xmlns:cx2="http://schemas.microsoft.com/office/drawing/2015/10/21/chartex" xmlns:cx3="http://schemas.microsoft.com/office/drawing/2016/5/9/chartex" xmlns:cx4="http://schemas.microsoft.com/office/drawing/2016/5/10/chartex" xmlns:cx5="http://schemas.microsoft.com/office/drawing/2016/5/11/chartex" xmlns:cx6="http://schemas.microsoft.com/office/drawing/2016/5/12/chartex" xmlns:cx7="http://schemas.microsoft.com/office/drawing/2016/5/13/chartex" xmlns:cx8="http://schemas.microsoft.com/office/drawing/2016/5/14/chartex" xmlns:mc="http://schemas.openxmlformats.org/markup-compatibility/2006" xmlns:aink="http://schemas.microsoft.com/office/drawing/2016/ink" xmlns:am3d="http://schemas.microsoft.com/office/drawing/2017/model3d" xmlns:o="urn:schemas-microsoft-com:office:office" xmlns:oel="http://schemas.microsoft.com/office/2019/extlst" xmlns:r="http://schemas.openxmlformats.org/officeDocument/2006/relationships" xmlns:m="http://schemas.openxmlformats.org/officeDocument/2006/math" xmlns:v="urn:schemas-microsoft-com:vml" xmlns:wp14="http://schemas.microsoft.com/office/word/2010/wordprocessingDrawing" xmlns:wp="http://schemas.openxmlformats.org/drawingml/2006/wordprocessingDrawing" xmlns:w10="urn:schemas-microsoft-com:office:word" xmlns:w="http://schemas.openxmlformats.org/wordprocessingml/2006/main" xmlns:w14="http://schemas.microsoft.com/office/word/2010/wordml" xmlns:w15="http://schemas.microsoft.com/office/word/2012/wordml" xmlns:w16cex="http://schemas.microsoft.com/office/word/2018/wordml/cex" xmlns:w16cid="http://schemas.microsoft.com/office/word/2016/wordml/cid" xmlns:w16="http://schemas.microsoft.com/office/word/2018/wordml" xmlns:w16sdtdh="http://schemas.microsoft.com/office/word/2020/wordml/sdtdatahash" xmlns:w16se="http://schemas.microsoft.com/office/word/2015/wordml/symex" xmlns:wpg="http://schemas.microsoft.com/office/word/2010/wordprocessingGroup" xmlns:wpi="http://schemas.microsoft.com/office/word/2010/wordprocessingInk" xmlns:wne="http://schemas.microsoft.com/office/word/2006/wordml" xmlns:wps="http://schemas.microsoft.com/office/word/2010/wordprocessingShape" mc:Ignorable="w14 w15 w16se w16cid w16 w16cex w16sdtdh wp14">
-  <w:abstractNum w:abstractNumId="0" w15:restartNumberingAfterBreak="0">
-    <w:nsid w:val="44331AB0"/>
-    <w:multiLevelType w:val="hybridMultilevel"/>
-    <w:tmpl w:val="1B108506"/>
-    <w:lvl w:ilvl="0" w:tplc="D5C690DE">
-      <w:start w:val="1"/>
-      <w:numFmt w:val="decimal"/>
-      <w:lvlText w:val="%1-"/>
-      <w:lvlJc w:val="left"/>
-      <w:pPr>
-        <w:ind w:left="720" w:hanging="360"/>
-      </w:pPr>
-      <w:rPr>
-        <w:rFonts w:asciiTheme="minorHAnsi" w:hAnsiTheme="minorHAnsi" w:cstheme="minorBidi" w:hint="default"/>
-        <w:sz w:val="22"/>
-      </w:rPr>
-    </w:lvl>
-    <w:lvl w:ilvl="1" w:tplc="04160019" w:tentative="1">
-      <w:start w:val="1"/>
-      <w:numFmt w:val="lowerLetter"/>
-      <w:lvlText w:val="%2."/>
-      <w:lvlJc w:val="left"/>
-      <w:pPr>
-        <w:ind w:left="1440" w:hanging="360"/>
-      </w:pPr>
-    </w:lvl>
-    <w:lvl w:ilvl="2" w:tplc="0416001B" w:tentative="1">
-      <w:start w:val="1"/>
-      <w:numFmt w:val="lowerRoman"/>
-      <w:lvlText w:val="%3."/>
-      <w:lvlJc w:val="right"/>
-      <w:pPr>
-        <w:ind w:left="2160" w:hanging="180"/>
-      </w:pPr>
-    </w:lvl>
-    <w:lvl w:ilvl="3" w:tplc="0416000F" w:tentative="1">
-      <w:start w:val="1"/>
-      <w:numFmt w:val="decimal"/>
-      <w:lvlText w:val="%4."/>
-      <w:lvlJc w:val="left"/>
-      <w:pPr>
-        <w:ind w:left="2880" w:hanging="360"/>
-      </w:pPr>
-    </w:lvl>
-    <w:lvl w:ilvl="4" w:tplc="04160019" w:tentative="1">
-      <w:start w:val="1"/>
-      <w:numFmt w:val="lowerLetter"/>
-      <w:lvlText w:val="%5."/>
-      <w:lvlJc w:val="left"/>
-      <w:pPr>
-        <w:ind w:left="3600" w:hanging="360"/>
-      </w:pPr>
-    </w:lvl>
-    <w:lvl w:ilvl="5" w:tplc="0416001B" w:tentative="1">
-      <w:start w:val="1"/>
-      <w:numFmt w:val="lowerRoman"/>
-      <w:lvlText w:val="%6."/>
-      <w:lvlJc w:val="right"/>
-      <w:pPr>
-        <w:ind w:left="4320" w:hanging="180"/>
-      </w:pPr>
-    </w:lvl>
-    <w:lvl w:ilvl="6" w:tplc="0416000F" w:tentative="1">
-      <w:start w:val="1"/>
-      <w:numFmt w:val="decimal"/>
-      <w:lvlText w:val="%7."/>
-      <w:lvlJc w:val="left"/>
-      <w:pPr>
-        <w:ind w:left="5040" w:hanging="360"/>
-      </w:pPr>
-    </w:lvl>
-    <w:lvl w:ilvl="7" w:tplc="04160019" w:tentative="1">
-      <w:start w:val="1"/>
-      <w:numFmt w:val="lowerLetter"/>
-      <w:lvlText w:val="%8."/>
-      <w:lvlJc w:val="left"/>
-      <w:pPr>
-        <w:ind w:left="5760" w:hanging="360"/>
-      </w:pPr>
-    </w:lvl>
-    <w:lvl w:ilvl="8" w:tplc="0416001B" w:tentative="1">
-      <w:start w:val="1"/>
-      <w:numFmt w:val="lowerRoman"/>
-      <w:lvlText w:val="%9."/>
-      <w:lvlJc w:val="right"/>
-      <w:pPr>
-        <w:ind w:left="6480" w:hanging="180"/>
-      </w:pPr>
-    </w:lvl>
-  </w:abstractNum>
-  <w:abstractNum w:abstractNumId="1" w15:restartNumberingAfterBreak="0">
-    <w:nsid w:val="48077D37"/>
-    <w:multiLevelType w:val="hybridMultilevel"/>
-    <w:tmpl w:val="B7282E7A"/>
-    <w:lvl w:ilvl="0" w:tplc="CB400E7A">
-      <w:start w:val="1"/>
-      <w:numFmt w:val="decimal"/>
-      <w:lvlText w:val="%1-"/>
-      <w:lvlJc w:val="left"/>
-      <w:pPr>
-        <w:ind w:left="720" w:hanging="360"/>
-      </w:pPr>
-      <w:rPr>
-        <w:rFonts w:hint="default"/>
-      </w:rPr>
-    </w:lvl>
-    <w:lvl w:ilvl="1" w:tplc="04160019" w:tentative="1">
-      <w:start w:val="1"/>
-      <w:numFmt w:val="lowerLetter"/>
-      <w:lvlText w:val="%2."/>
-      <w:lvlJc w:val="left"/>
-      <w:pPr>
-        <w:ind w:left="1440" w:hanging="360"/>
-      </w:pPr>
-    </w:lvl>
-    <w:lvl w:ilvl="2" w:tplc="0416001B" w:tentative="1">
-      <w:start w:val="1"/>
-      <w:numFmt w:val="lowerRoman"/>
-      <w:lvlText w:val="%3."/>
-      <w:lvlJc w:val="right"/>
-      <w:pPr>
-        <w:ind w:left="2160" w:hanging="180"/>
-      </w:pPr>
-    </w:lvl>
-    <w:lvl w:ilvl="3" w:tplc="0416000F" w:tentative="1">
-      <w:start w:val="1"/>
-      <w:numFmt w:val="decimal"/>
-      <w:lvlText w:val="%4."/>
-      <w:lvlJc w:val="left"/>
-      <w:pPr>
-        <w:ind w:left="2880" w:hanging="360"/>
-      </w:pPr>
-    </w:lvl>
-    <w:lvl w:ilvl="4" w:tplc="04160019" w:tentative="1">
-      <w:start w:val="1"/>
-      <w:numFmt w:val="lowerLetter"/>
-      <w:lvlText w:val="%5."/>
-      <w:lvlJc w:val="left"/>
-      <w:pPr>
-        <w:ind w:left="3600" w:hanging="360"/>
-      </w:pPr>
-    </w:lvl>
-    <w:lvl w:ilvl="5" w:tplc="0416001B" w:tentative="1">
-      <w:start w:val="1"/>
-      <w:numFmt w:val="lowerRoman"/>
-      <w:lvlText w:val="%6."/>
-      <w:lvlJc w:val="right"/>
-      <w:pPr>
-        <w:ind w:left="4320" w:hanging="180"/>
-      </w:pPr>
-    </w:lvl>
-    <w:lvl w:ilvl="6" w:tplc="0416000F" w:tentative="1">
-      <w:start w:val="1"/>
-      <w:numFmt w:val="decimal"/>
-      <w:lvlText w:val="%7."/>
-      <w:lvlJc w:val="left"/>
-      <w:pPr>
-        <w:ind w:left="5040" w:hanging="360"/>
-      </w:pPr>
-    </w:lvl>
-    <w:lvl w:ilvl="7" w:tplc="04160019" w:tentative="1">
-      <w:start w:val="1"/>
-      <w:numFmt w:val="lowerLetter"/>
-      <w:lvlText w:val="%8."/>
-      <w:lvlJc w:val="left"/>
-      <w:pPr>
-        <w:ind w:left="5760" w:hanging="360"/>
-      </w:pPr>
-    </w:lvl>
-    <w:lvl w:ilvl="8" w:tplc="0416001B" w:tentative="1">
-      <w:start w:val="1"/>
-      <w:numFmt w:val="lowerRoman"/>
-      <w:lvlText w:val="%9."/>
-      <w:lvlJc w:val="right"/>
-      <w:pPr>
-        <w:ind w:left="6480" w:hanging="180"/>
-      </w:pPr>
-    </w:lvl>
-  </w:abstractNum>
-  <w:abstractNum w:abstractNumId="2" w15:restartNumberingAfterBreak="0">
-    <w:nsid w:val="4D515F70"/>
-    <w:multiLevelType w:val="hybridMultilevel"/>
-    <w:tmpl w:val="944825B6"/>
-    <w:lvl w:ilvl="0" w:tplc="7AA0B064">
-      <w:start w:val="1"/>
-      <w:numFmt w:val="lowerLetter"/>
-      <w:lvlText w:val="%1-"/>
-      <w:lvlJc w:val="left"/>
-      <w:pPr>
-        <w:ind w:left="1440" w:hanging="360"/>
-      </w:pPr>
-      <w:rPr>
-        <w:rFonts w:hint="default"/>
-      </w:rPr>
-    </w:lvl>
-    <w:lvl w:ilvl="1" w:tplc="04160019" w:tentative="1">
-      <w:start w:val="1"/>
-      <w:numFmt w:val="lowerLetter"/>
-      <w:lvlText w:val="%2."/>
-      <w:lvlJc w:val="left"/>
-      <w:pPr>
-        <w:ind w:left="2160" w:hanging="360"/>
-      </w:pPr>
-    </w:lvl>
-    <w:lvl w:ilvl="2" w:tplc="0416001B" w:tentative="1">
-      <w:start w:val="1"/>
-      <w:numFmt w:val="lowerRoman"/>
-      <w:lvlText w:val="%3."/>
-      <w:lvlJc w:val="right"/>
-      <w:pPr>
-        <w:ind w:left="2880" w:hanging="180"/>
-      </w:pPr>
-    </w:lvl>
-    <w:lvl w:ilvl="3" w:tplc="0416000F" w:tentative="1">
-      <w:start w:val="1"/>
-      <w:numFmt w:val="decimal"/>
-      <w:lvlText w:val="%4."/>
-      <w:lvlJc w:val="left"/>
-      <w:pPr>
-        <w:ind w:left="3600" w:hanging="360"/>
-      </w:pPr>
-    </w:lvl>
-    <w:lvl w:ilvl="4" w:tplc="04160019" w:tentative="1">
-      <w:start w:val="1"/>
-      <w:numFmt w:val="lowerLetter"/>
-      <w:lvlText w:val="%5."/>
-      <w:lvlJc w:val="left"/>
-      <w:pPr>
-        <w:ind w:left="4320" w:hanging="360"/>
-      </w:pPr>
-    </w:lvl>
-    <w:lvl w:ilvl="5" w:tplc="0416001B" w:tentative="1">
-      <w:start w:val="1"/>
-      <w:numFmt w:val="lowerRoman"/>
-      <w:lvlText w:val="%6."/>
-      <w:lvlJc w:val="right"/>
-      <w:pPr>
-        <w:ind w:left="5040" w:hanging="180"/>
-      </w:pPr>
-    </w:lvl>
-    <w:lvl w:ilvl="6" w:tplc="0416000F" w:tentative="1">
-      <w:start w:val="1"/>
-      <w:numFmt w:val="decimal"/>
-      <w:lvlText w:val="%7."/>
-      <w:lvlJc w:val="left"/>
-      <w:pPr>
-        <w:ind w:left="5760" w:hanging="360"/>
-      </w:pPr>
-    </w:lvl>
-    <w:lvl w:ilvl="7" w:tplc="04160019" w:tentative="1">
-      <w:start w:val="1"/>
-      <w:numFmt w:val="lowerLetter"/>
-      <w:lvlText w:val="%8."/>
-      <w:lvlJc w:val="left"/>
-      <w:pPr>
-        <w:ind w:left="6480" w:hanging="360"/>
-      </w:pPr>
-    </w:lvl>
-    <w:lvl w:ilvl="8" w:tplc="0416001B" w:tentative="1">
-      <w:start w:val="1"/>
-      <w:numFmt w:val="lowerRoman"/>
-      <w:lvlText w:val="%9."/>
-      <w:lvlJc w:val="right"/>
-      <w:pPr>
-        <w:ind w:left="7200" w:hanging="180"/>
-      </w:pPr>
-    </w:lvl>
-  </w:abstractNum>
-  <w:abstractNum w:abstractNumId="3" w15:restartNumberingAfterBreak="0">
-    <w:nsid w:val="5DBB2195"/>
-    <w:multiLevelType w:val="hybridMultilevel"/>
-    <w:tmpl w:val="0792C0FA"/>
-    <w:lvl w:ilvl="0" w:tplc="A522B7FE">
-      <w:start w:val="1"/>
-      <w:numFmt w:val="lowerLetter"/>
-      <w:lvlText w:val="%1-"/>
-      <w:lvlJc w:val="left"/>
-      <w:pPr>
-        <w:ind w:left="1080" w:hanging="360"/>
-      </w:pPr>
-      <w:rPr>
-        <w:rFonts w:asciiTheme="minorHAnsi" w:hAnsiTheme="minorHAnsi" w:cstheme="minorBidi" w:hint="default"/>
-        <w:b w:val="0"/>
-        <w:sz w:val="22"/>
-      </w:rPr>
-    </w:lvl>
-    <w:lvl w:ilvl="1" w:tplc="04160019" w:tentative="1">
-      <w:start w:val="1"/>
-      <w:numFmt w:val="lowerLetter"/>
-      <w:lvlText w:val="%2."/>
-      <w:lvlJc w:val="left"/>
-      <w:pPr>
-        <w:ind w:left="1800" w:hanging="360"/>
-      </w:pPr>
-    </w:lvl>
-    <w:lvl w:ilvl="2" w:tplc="0416001B" w:tentative="1">
-      <w:start w:val="1"/>
-      <w:numFmt w:val="lowerRoman"/>
-      <w:lvlText w:val="%3."/>
-      <w:lvlJc w:val="right"/>
-      <w:pPr>
-        <w:ind w:left="2520" w:hanging="180"/>
-      </w:pPr>
-    </w:lvl>
-    <w:lvl w:ilvl="3" w:tplc="0416000F" w:tentative="1">
-      <w:start w:val="1"/>
-      <w:numFmt w:val="decimal"/>
-      <w:lvlText w:val="%4."/>
-      <w:lvlJc w:val="left"/>
-      <w:pPr>
-        <w:ind w:left="3240" w:hanging="360"/>
-      </w:pPr>
-    </w:lvl>
-    <w:lvl w:ilvl="4" w:tplc="04160019" w:tentative="1">
-      <w:start w:val="1"/>
-      <w:numFmt w:val="lowerLetter"/>
-      <w:lvlText w:val="%5."/>
-      <w:lvlJc w:val="left"/>
-      <w:pPr>
-        <w:ind w:left="3960" w:hanging="360"/>
-      </w:pPr>
-    </w:lvl>
-    <w:lvl w:ilvl="5" w:tplc="0416001B" w:tentative="1">
-      <w:start w:val="1"/>
-      <w:numFmt w:val="lowerRoman"/>
-      <w:lvlText w:val="%6."/>
-      <w:lvlJc w:val="right"/>
-      <w:pPr>
-        <w:ind w:left="4680" w:hanging="180"/>
-      </w:pPr>
-    </w:lvl>
-    <w:lvl w:ilvl="6" w:tplc="0416000F" w:tentative="1">
-      <w:start w:val="1"/>
-      <w:numFmt w:val="decimal"/>
-      <w:lvlText w:val="%7."/>
-      <w:lvlJc w:val="left"/>
-      <w:pPr>
-        <w:ind w:left="5400" w:hanging="360"/>
-      </w:pPr>
-    </w:lvl>
-    <w:lvl w:ilvl="7" w:tplc="04160019" w:tentative="1">
-      <w:start w:val="1"/>
-      <w:numFmt w:val="lowerLetter"/>
-      <w:lvlText w:val="%8."/>
-      <w:lvlJc w:val="left"/>
-      <w:pPr>
-        <w:ind w:left="6120" w:hanging="360"/>
-      </w:pPr>
-    </w:lvl>
-    <w:lvl w:ilvl="8" w:tplc="0416001B" w:tentative="1">
-      <w:start w:val="1"/>
-      <w:numFmt w:val="lowerRoman"/>
-      <w:lvlText w:val="%9."/>
-      <w:lvlJc w:val="right"/>
-      <w:pPr>
-        <w:ind w:left="6840" w:hanging="180"/>
-      </w:pPr>
-    </w:lvl>
-  </w:abstractNum>
-  <w:num w:numId="1" w16cid:durableId="38168355">
-    <w:abstractNumId w:val="1"/>
-  </w:num>
-  <w:num w:numId="2" w16cid:durableId="2032025009">
-    <w:abstractNumId w:val="0"/>
-  </w:num>
-  <w:num w:numId="3" w16cid:durableId="1649167566">
-    <w:abstractNumId w:val="3"/>
-  </w:num>
-  <w:num w:numId="4" w16cid:durableId="1998998807">
-    <w:abstractNumId w:val="2"/>
-  </w:num>
-</w:numbering>
-</file>
-
 <file path=word/styles.xml><?xml version="1.0" encoding="utf-8"?>
-<w:styles xmlns:mc="http://schemas.openxmlformats.org/markup-compatibility/2006" xmlns:r="http://schemas.openxmlformats.org/officeDocument/2006/relationships" xmlns:w="http://schemas.openxmlformats.org/wordprocessingml/2006/main" xmlns:w14="http://schemas.microsoft.com/office/word/2010/wordml" xmlns:w15="http://schemas.microsoft.com/office/word/2012/wordml" xmlns:w16cex="http://schemas.microsoft.com/office/word/2018/wordml/cex" xmlns:w16cid="http://schemas.microsoft.com/office/word/2016/wordml/cid" xmlns:w16="http://schemas.microsoft.com/office/word/2018/wordml" xmlns:w16sdtdh="http://schemas.microsoft.com/office/word/2020/wordml/sdtdatahash" xmlns:w16se="http://schemas.microsoft.com/office/word/2015/wordml/symex" mc:Ignorable="w14 w15 w16se w16cid w16 w16cex w16sdtdh">
+<w:styles xmlns:w="http://schemas.openxmlformats.org/wordprocessingml/2006/main" xmlns:w14="http://schemas.microsoft.com/office/word/2010/wordml" xmlns:mc="http://schemas.openxmlformats.org/markup-compatibility/2006" mc:Ignorable="w14">
   <w:docDefaults>
     <w:rPrDefault>
       <w:rPr>
-        <w:rFonts w:asciiTheme="minorHAnsi" w:eastAsiaTheme="minorHAnsi" w:hAnsiTheme="minorHAnsi" w:cstheme="minorBidi"/>
+        <w:rFonts w:ascii="Calibri" w:hAnsi="Calibri" w:eastAsia="Calibri" w:cs="" w:asciiTheme="minorHAnsi" w:cstheme="minorBidi" w:eastAsiaTheme="minorHAnsi" w:hAnsiTheme="minorHAnsi"/>
         <w:sz w:val="22"/>
         <w:szCs w:val="22"/>
         <w:lang w:val="pt-BR" w:eastAsia="en-US" w:bidi="ar-SA"/>
@@ -773,21 +433,21 @@
     </w:rPrDefault>
     <w:pPrDefault>
       <w:pPr>
-        <w:spacing w:after="160" w:line="259" w:lineRule="auto"/>
+        <w:suppressAutoHyphens w:val="true"/>
       </w:pPr>
     </w:pPrDefault>
   </w:docDefaults>
   <w:latentStyles w:defLockedState="0" w:defUIPriority="99" w:defSemiHidden="0" w:defUnhideWhenUsed="0" w:defQFormat="0" w:count="376">
     <w:lsdException w:name="Normal" w:uiPriority="0" w:qFormat="1"/>
     <w:lsdException w:name="heading 1" w:uiPriority="9" w:qFormat="1"/>
-    <w:lsdException w:name="heading 2" w:semiHidden="1" w:uiPriority="9" w:unhideWhenUsed="1" w:qFormat="1"/>
-    <w:lsdException w:name="heading 3" w:semiHidden="1" w:uiPriority="9" w:unhideWhenUsed="1" w:qFormat="1"/>
-    <w:lsdException w:name="heading 4" w:semiHidden="1" w:uiPriority="9" w:unhideWhenUsed="1" w:qFormat="1"/>
-    <w:lsdException w:name="heading 5" w:semiHidden="1" w:uiPriority="9" w:unhideWhenUsed="1" w:qFormat="1"/>
-    <w:lsdException w:name="heading 6" w:semiHidden="1" w:uiPriority="9" w:unhideWhenUsed="1" w:qFormat="1"/>
-    <w:lsdException w:name="heading 7" w:semiHidden="1" w:uiPriority="9" w:unhideWhenUsed="1" w:qFormat="1"/>
-    <w:lsdException w:name="heading 8" w:semiHidden="1" w:uiPriority="9" w:unhideWhenUsed="1" w:qFormat="1"/>
-    <w:lsdException w:name="heading 9" w:semiHidden="1" w:uiPriority="9" w:unhideWhenUsed="1" w:qFormat="1"/>
+    <w:lsdException w:name="heading 2" w:uiPriority="9" w:semiHidden="1" w:unhideWhenUsed="1" w:qFormat="1"/>
+    <w:lsdException w:name="heading 3" w:uiPriority="9" w:semiHidden="1" w:unhideWhenUsed="1" w:qFormat="1"/>
+    <w:lsdException w:name="heading 4" w:uiPriority="9" w:semiHidden="1" w:unhideWhenUsed="1" w:qFormat="1"/>
+    <w:lsdException w:name="heading 5" w:uiPriority="9" w:semiHidden="1" w:unhideWhenUsed="1" w:qFormat="1"/>
+    <w:lsdException w:name="heading 6" w:uiPriority="9" w:semiHidden="1" w:unhideWhenUsed="1" w:qFormat="1"/>
+    <w:lsdException w:name="heading 7" w:uiPriority="9" w:semiHidden="1" w:unhideWhenUsed="1" w:qFormat="1"/>
+    <w:lsdException w:name="heading 8" w:uiPriority="9" w:semiHidden="1" w:unhideWhenUsed="1" w:qFormat="1"/>
+    <w:lsdException w:name="heading 9" w:uiPriority="9" w:semiHidden="1" w:unhideWhenUsed="1" w:qFormat="1"/>
     <w:lsdException w:name="index 1" w:semiHidden="1" w:unhideWhenUsed="1"/>
     <w:lsdException w:name="index 2" w:semiHidden="1" w:unhideWhenUsed="1"/>
     <w:lsdException w:name="index 3" w:semiHidden="1" w:unhideWhenUsed="1"/>
@@ -797,22 +457,22 @@
     <w:lsdException w:name="index 7" w:semiHidden="1" w:unhideWhenUsed="1"/>
     <w:lsdException w:name="index 8" w:semiHidden="1" w:unhideWhenUsed="1"/>
     <w:lsdException w:name="index 9" w:semiHidden="1" w:unhideWhenUsed="1"/>
-    <w:lsdException w:name="toc 1" w:semiHidden="1" w:uiPriority="39" w:unhideWhenUsed="1"/>
-    <w:lsdException w:name="toc 2" w:semiHidden="1" w:uiPriority="39" w:unhideWhenUsed="1"/>
-    <w:lsdException w:name="toc 3" w:semiHidden="1" w:uiPriority="39" w:unhideWhenUsed="1"/>
-    <w:lsdException w:name="toc 4" w:semiHidden="1" w:uiPriority="39" w:unhideWhenUsed="1"/>
-    <w:lsdException w:name="toc 5" w:semiHidden="1" w:uiPriority="39" w:unhideWhenUsed="1"/>
-    <w:lsdException w:name="toc 6" w:semiHidden="1" w:uiPriority="39" w:unhideWhenUsed="1"/>
-    <w:lsdException w:name="toc 7" w:semiHidden="1" w:uiPriority="39" w:unhideWhenUsed="1"/>
-    <w:lsdException w:name="toc 8" w:semiHidden="1" w:uiPriority="39" w:unhideWhenUsed="1"/>
-    <w:lsdException w:name="toc 9" w:semiHidden="1" w:uiPriority="39" w:unhideWhenUsed="1"/>
+    <w:lsdException w:name="toc 1" w:uiPriority="39" w:semiHidden="1" w:unhideWhenUsed="1"/>
+    <w:lsdException w:name="toc 2" w:uiPriority="39" w:semiHidden="1" w:unhideWhenUsed="1"/>
+    <w:lsdException w:name="toc 3" w:uiPriority="39" w:semiHidden="1" w:unhideWhenUsed="1"/>
+    <w:lsdException w:name="toc 4" w:uiPriority="39" w:semiHidden="1" w:unhideWhenUsed="1"/>
+    <w:lsdException w:name="toc 5" w:uiPriority="39" w:semiHidden="1" w:unhideWhenUsed="1"/>
+    <w:lsdException w:name="toc 6" w:uiPriority="39" w:semiHidden="1" w:unhideWhenUsed="1"/>
+    <w:lsdException w:name="toc 7" w:uiPriority="39" w:semiHidden="1" w:unhideWhenUsed="1"/>
+    <w:lsdException w:name="toc 8" w:uiPriority="39" w:semiHidden="1" w:unhideWhenUsed="1"/>
+    <w:lsdException w:name="toc 9" w:uiPriority="39" w:semiHidden="1" w:unhideWhenUsed="1"/>
     <w:lsdException w:name="Normal Indent" w:semiHidden="1" w:unhideWhenUsed="1"/>
     <w:lsdException w:name="footnote text" w:semiHidden="1" w:unhideWhenUsed="1"/>
     <w:lsdException w:name="annotation text" w:semiHidden="1" w:unhideWhenUsed="1"/>
     <w:lsdException w:name="header" w:semiHidden="1" w:unhideWhenUsed="1"/>
     <w:lsdException w:name="footer" w:semiHidden="1" w:unhideWhenUsed="1"/>
     <w:lsdException w:name="index heading" w:semiHidden="1" w:unhideWhenUsed="1"/>
-    <w:lsdException w:name="caption" w:semiHidden="1" w:uiPriority="35" w:unhideWhenUsed="1" w:qFormat="1"/>
+    <w:lsdException w:name="caption" w:uiPriority="35" w:semiHidden="1" w:unhideWhenUsed="1" w:qFormat="1"/>
     <w:lsdException w:name="table of figures" w:semiHidden="1" w:unhideWhenUsed="1"/>
     <w:lsdException w:name="envelope address" w:semiHidden="1" w:unhideWhenUsed="1"/>
     <w:lsdException w:name="envelope return" w:semiHidden="1" w:unhideWhenUsed="1"/>
@@ -843,7 +503,7 @@
     <w:lsdException w:name="Title" w:uiPriority="10" w:qFormat="1"/>
     <w:lsdException w:name="Closing" w:semiHidden="1" w:unhideWhenUsed="1"/>
     <w:lsdException w:name="Signature" w:semiHidden="1" w:unhideWhenUsed="1"/>
-    <w:lsdException w:name="Default Paragraph Font" w:semiHidden="1" w:uiPriority="1" w:unhideWhenUsed="1"/>
+    <w:lsdException w:name="Default Paragraph Font" w:uiPriority="1" w:semiHidden="1" w:unhideWhenUsed="1"/>
     <w:lsdException w:name="Body Text" w:semiHidden="1" w:unhideWhenUsed="1"/>
     <w:lsdException w:name="Body Text Indent" w:semiHidden="1" w:unhideWhenUsed="1"/>
     <w:lsdException w:name="List Continue" w:semiHidden="1" w:unhideWhenUsed="1"/>
@@ -1043,8 +703,8 @@
     <w:lsdException w:name="Subtle Reference" w:uiPriority="31" w:qFormat="1"/>
     <w:lsdException w:name="Intense Reference" w:uiPriority="32" w:qFormat="1"/>
     <w:lsdException w:name="Book Title" w:uiPriority="33" w:qFormat="1"/>
-    <w:lsdException w:name="Bibliography" w:semiHidden="1" w:uiPriority="37" w:unhideWhenUsed="1"/>
-    <w:lsdException w:name="TOC Heading" w:semiHidden="1" w:uiPriority="39" w:unhideWhenUsed="1" w:qFormat="1"/>
+    <w:lsdException w:name="Bibliography" w:uiPriority="37" w:semiHidden="1" w:unhideWhenUsed="1"/>
+    <w:lsdException w:name="TOC Heading" w:uiPriority="39" w:semiHidden="1" w:unhideWhenUsed="1" w:qFormat="1"/>
     <w:lsdException w:name="Plain Table 1" w:uiPriority="41"/>
     <w:lsdException w:name="Plain Table 2" w:uiPriority="42"/>
     <w:lsdException w:name="Plain Table 3" w:uiPriority="43"/>
@@ -1155,15 +815,128 @@
     <w:lsdException w:name="Unresolved Mention" w:semiHidden="1" w:unhideWhenUsed="1"/>
     <w:lsdException w:name="Smart Link" w:semiHidden="1" w:unhideWhenUsed="1"/>
   </w:latentStyles>
-  <w:style w:type="paragraph" w:default="1" w:styleId="Normal">
+  <w:style w:type="paragraph" w:styleId="Normal" w:default="1">
     <w:name w:val="Normal"/>
     <w:qFormat/>
+    <w:pPr>
+      <w:widowControl/>
+      <w:bidi w:val="0"/>
+      <w:spacing w:lineRule="auto" w:line="259" w:before="0" w:after="160"/>
+      <w:jc w:val="left"/>
+    </w:pPr>
+    <w:rPr>
+      <w:rFonts w:ascii="Calibri" w:hAnsi="Calibri" w:eastAsia="Calibri" w:cs="" w:asciiTheme="minorHAnsi" w:cstheme="minorBidi" w:eastAsiaTheme="minorHAnsi" w:hAnsiTheme="minorHAnsi"/>
+      <w:color w:val="auto"/>
+      <w:kern w:val="0"/>
+      <w:sz w:val="22"/>
+      <w:szCs w:val="22"/>
+      <w:lang w:val="pt-BR" w:eastAsia="en-US" w:bidi="ar-SA"/>
+    </w:rPr>
   </w:style>
-  <w:style w:type="character" w:default="1" w:styleId="Fontepargpadro">
+  <w:style w:type="character" w:styleId="DefaultParagraphFont" w:default="1">
     <w:name w:val="Default Paragraph Font"/>
     <w:uiPriority w:val="1"/>
     <w:semiHidden/>
     <w:unhideWhenUsed/>
+    <w:qFormat/>
+    <w:rPr/>
+  </w:style>
+  <w:style w:type="paragraph" w:styleId="Ttulo">
+    <w:name w:val="Título"/>
+    <w:basedOn w:val="Normal"/>
+    <w:next w:val="Corpodotexto"/>
+    <w:qFormat/>
+    <w:pPr>
+      <w:keepNext w:val="true"/>
+      <w:spacing w:before="240" w:after="120"/>
+    </w:pPr>
+    <w:rPr>
+      <w:rFonts w:ascii="Arial" w:hAnsi="Arial" w:eastAsia="Microsoft YaHei" w:cs="Arial"/>
+      <w:sz w:val="28"/>
+      <w:szCs w:val="28"/>
+    </w:rPr>
+  </w:style>
+  <w:style w:type="paragraph" w:styleId="Corpodotexto">
+    <w:name w:val="Body Text"/>
+    <w:basedOn w:val="Normal"/>
+    <w:pPr>
+      <w:spacing w:lineRule="auto" w:line="276" w:before="0" w:after="140"/>
+    </w:pPr>
+    <w:rPr/>
+  </w:style>
+  <w:style w:type="paragraph" w:styleId="Lista">
+    <w:name w:val="List"/>
+    <w:basedOn w:val="Corpodotexto"/>
+    <w:pPr/>
+    <w:rPr>
+      <w:rFonts w:ascii="Arial" w:hAnsi="Arial" w:cs="Arial"/>
+    </w:rPr>
+  </w:style>
+  <w:style w:type="paragraph" w:styleId="Legenda">
+    <w:name w:val="Caption"/>
+    <w:basedOn w:val="Normal"/>
+    <w:qFormat/>
+    <w:pPr>
+      <w:suppressLineNumbers/>
+      <w:spacing w:before="120" w:after="120"/>
+    </w:pPr>
+    <w:rPr>
+      <w:rFonts w:ascii="Arial" w:hAnsi="Arial" w:cs="Arial"/>
+      <w:i/>
+      <w:iCs/>
+      <w:sz w:val="24"/>
+      <w:szCs w:val="24"/>
+    </w:rPr>
+  </w:style>
+  <w:style w:type="paragraph" w:styleId="Ndice">
+    <w:name w:val="Índice"/>
+    <w:basedOn w:val="Normal"/>
+    <w:qFormat/>
+    <w:pPr>
+      <w:suppressLineNumbers/>
+    </w:pPr>
+    <w:rPr>
+      <w:rFonts w:ascii="Arial" w:hAnsi="Arial" w:cs="Arial"/>
+    </w:rPr>
+  </w:style>
+  <w:style w:type="paragraph" w:styleId="ListParagraph">
+    <w:name w:val="List Paragraph"/>
+    <w:basedOn w:val="Normal"/>
+    <w:uiPriority w:val="34"/>
+    <w:qFormat/>
+    <w:rsid w:val="00726709"/>
+    <w:pPr>
+      <w:spacing w:before="0" w:after="160"/>
+      <w:ind w:left="720" w:hanging="0"/>
+      <w:contextualSpacing/>
+    </w:pPr>
+    <w:rPr/>
+  </w:style>
+  <w:style w:type="paragraph" w:styleId="Default" w:customStyle="1">
+    <w:name w:val="Default"/>
+    <w:qFormat/>
+    <w:rsid w:val="00d14db8"/>
+    <w:pPr>
+      <w:widowControl/>
+      <w:bidi w:val="0"/>
+      <w:spacing w:lineRule="auto" w:line="240" w:before="0" w:after="0"/>
+      <w:jc w:val="left"/>
+    </w:pPr>
+    <w:rPr>
+      <w:rFonts w:ascii="Calibri" w:hAnsi="Calibri" w:cs="Calibri" w:eastAsia="Calibri"/>
+      <w:color w:val="000000"/>
+      <w:kern w:val="0"/>
+      <w:sz w:val="24"/>
+      <w:szCs w:val="24"/>
+      <w:lang w:val="pt-BR" w:eastAsia="en-US" w:bidi="ar-SA"/>
+    </w:rPr>
+  </w:style>
+  <w:style w:type="numbering" w:styleId="NoList" w:default="1">
+    <w:name w:val="No List"/>
+    <w:uiPriority w:val="99"/>
+    <w:semiHidden/>
+    <w:unhideWhenUsed/>
+    <w:qFormat/>
   </w:style>
   <w:style w:type="table" w:default="1" w:styleId="Tabelanormal">
     <w:name w:val="Normal Table"/>
@@ -1171,7 +944,6 @@
     <w:semiHidden/>
     <w:unhideWhenUsed/>
     <w:tblPr>
-      <w:tblInd w:w="0" w:type="dxa"/>
       <w:tblCellMar>
         <w:top w:w="0" w:type="dxa"/>
         <w:left w:w="108" w:type="dxa"/>
@@ -1180,57 +952,24 @@
       </w:tblCellMar>
     </w:tblPr>
   </w:style>
-  <w:style w:type="numbering" w:default="1" w:styleId="Semlista">
-    <w:name w:val="No List"/>
-    <w:uiPriority w:val="99"/>
-    <w:semiHidden/>
-    <w:unhideWhenUsed/>
-  </w:style>
   <w:style w:type="table" w:styleId="Tabelacomgrade">
     <w:name w:val="Table Grid"/>
     <w:basedOn w:val="Tabelanormal"/>
     <w:uiPriority w:val="59"/>
-    <w:rsid w:val="00FB4123"/>
+    <w:rsid w:val="00fb4123"/>
     <w:pPr>
       <w:spacing w:after="0" w:line="240" w:lineRule="auto"/>
     </w:pPr>
     <w:tblPr>
       <w:tblBorders>
-        <w:top w:val="single" w:sz="4" w:space="0" w:color="000000" w:themeColor="text1"/>
-        <w:left w:val="single" w:sz="4" w:space="0" w:color="000000" w:themeColor="text1"/>
-        <w:bottom w:val="single" w:sz="4" w:space="0" w:color="000000" w:themeColor="text1"/>
-        <w:right w:val="single" w:sz="4" w:space="0" w:color="000000" w:themeColor="text1"/>
-        <w:insideH w:val="single" w:sz="4" w:space="0" w:color="000000" w:themeColor="text1"/>
-        <w:insideV w:val="single" w:sz="4" w:space="0" w:color="000000" w:themeColor="text1"/>
+        <w:top w:val="single" w:color="000000" w:themeColor="text1" w:sz="4" w:space="0"/>
+        <w:left w:val="single" w:color="000000" w:themeColor="text1" w:sz="4" w:space="0"/>
+        <w:bottom w:val="single" w:color="000000" w:themeColor="text1" w:sz="4" w:space="0"/>
+        <w:right w:val="single" w:color="000000" w:themeColor="text1" w:sz="4" w:space="0"/>
+        <w:insideH w:val="single" w:color="000000" w:themeColor="text1" w:sz="4" w:space="0"/>
+        <w:insideV w:val="single" w:color="000000" w:themeColor="text1" w:sz="4" w:space="0"/>
       </w:tblBorders>
     </w:tblPr>
-  </w:style>
-  <w:style w:type="paragraph" w:styleId="PargrafodaLista">
-    <w:name w:val="List Paragraph"/>
-    <w:basedOn w:val="Normal"/>
-    <w:uiPriority w:val="34"/>
-    <w:qFormat/>
-    <w:rsid w:val="00726709"/>
-    <w:pPr>
-      <w:ind w:left="720"/>
-      <w:contextualSpacing/>
-    </w:pPr>
-  </w:style>
-  <w:style w:type="paragraph" w:customStyle="1" w:styleId="Default">
-    <w:name w:val="Default"/>
-    <w:rsid w:val="00D14DB8"/>
-    <w:pPr>
-      <w:autoSpaceDE w:val="0"/>
-      <w:autoSpaceDN w:val="0"/>
-      <w:adjustRightInd w:val="0"/>
-      <w:spacing w:after="0" w:line="240" w:lineRule="auto"/>
-    </w:pPr>
-    <w:rPr>
-      <w:rFonts w:ascii="Calibri" w:hAnsi="Calibri" w:cs="Calibri"/>
-      <w:color w:val="000000"/>
-      <w:sz w:val="24"/>
-      <w:szCs w:val="24"/>
-    </w:rPr>
   </w:style>
 </w:styles>
 </file>

</xml_diff>

<commit_message>
Atualizei os arquivos da universidade
</commit_message>
<xml_diff>
--- a/templates/capa ufpi.docx
+++ b/templates/capa ufpi.docx
@@ -1,21 +1,13 @@
 
 <file path=word/document.xml><?xml version="1.0" encoding="utf-8"?>
-<w:document xmlns:o="urn:schemas-microsoft-com:office:office" xmlns:r="http://schemas.openxmlformats.org/officeDocument/2006/relationships" xmlns:v="urn:schemas-microsoft-com:vml" xmlns:w="http://schemas.openxmlformats.org/wordprocessingml/2006/main" xmlns:w10="urn:schemas-microsoft-com:office:word" xmlns:wp="http://schemas.openxmlformats.org/drawingml/2006/wordprocessingDrawing" xmlns:wps="http://schemas.microsoft.com/office/word/2010/wordprocessingShape" xmlns:wpg="http://schemas.microsoft.com/office/word/2010/wordprocessingGroup" xmlns:mc="http://schemas.openxmlformats.org/markup-compatibility/2006" xmlns:wp14="http://schemas.microsoft.com/office/word/2010/wordprocessingDrawing" xmlns:w14="http://schemas.microsoft.com/office/word/2010/wordml" xmlns:w15="http://schemas.microsoft.com/office/word/2012/wordml" mc:Ignorable="w14 wp14 w15">
+<w:document xmlns:wpc="http://schemas.microsoft.com/office/word/2010/wordprocessingCanvas" xmlns:cx="http://schemas.microsoft.com/office/drawing/2014/chartex" xmlns:cx1="http://schemas.microsoft.com/office/drawing/2015/9/8/chartex" xmlns:cx2="http://schemas.microsoft.com/office/drawing/2015/10/21/chartex" xmlns:cx3="http://schemas.microsoft.com/office/drawing/2016/5/9/chartex" xmlns:cx4="http://schemas.microsoft.com/office/drawing/2016/5/10/chartex" xmlns:cx5="http://schemas.microsoft.com/office/drawing/2016/5/11/chartex" xmlns:cx6="http://schemas.microsoft.com/office/drawing/2016/5/12/chartex" xmlns:cx7="http://schemas.microsoft.com/office/drawing/2016/5/13/chartex" xmlns:cx8="http://schemas.microsoft.com/office/drawing/2016/5/14/chartex" xmlns:mc="http://schemas.openxmlformats.org/markup-compatibility/2006" xmlns:aink="http://schemas.microsoft.com/office/drawing/2016/ink" xmlns:am3d="http://schemas.microsoft.com/office/drawing/2017/model3d" xmlns:o="urn:schemas-microsoft-com:office:office" xmlns:oel="http://schemas.microsoft.com/office/2019/extlst" xmlns:r="http://schemas.openxmlformats.org/officeDocument/2006/relationships" xmlns:m="http://schemas.openxmlformats.org/officeDocument/2006/math" xmlns:v="urn:schemas-microsoft-com:vml" xmlns:wp14="http://schemas.microsoft.com/office/word/2010/wordprocessingDrawing" xmlns:wp="http://schemas.openxmlformats.org/drawingml/2006/wordprocessingDrawing" xmlns:w10="urn:schemas-microsoft-com:office:word" xmlns:w="http://schemas.openxmlformats.org/wordprocessingml/2006/main" xmlns:w14="http://schemas.microsoft.com/office/word/2010/wordml" xmlns:w15="http://schemas.microsoft.com/office/word/2012/wordml" xmlns:w16cex="http://schemas.microsoft.com/office/word/2018/wordml/cex" xmlns:w16cid="http://schemas.microsoft.com/office/word/2016/wordml/cid" xmlns:w16="http://schemas.microsoft.com/office/word/2018/wordml" xmlns:w16sdtdh="http://schemas.microsoft.com/office/word/2020/wordml/sdtdatahash" xmlns:w16se="http://schemas.microsoft.com/office/word/2015/wordml/symex" xmlns:wpg="http://schemas.microsoft.com/office/word/2010/wordprocessingGroup" xmlns:wpi="http://schemas.microsoft.com/office/word/2010/wordprocessingInk" xmlns:wne="http://schemas.microsoft.com/office/word/2006/wordml" xmlns:wps="http://schemas.microsoft.com/office/word/2010/wordprocessingShape" mc:Ignorable="w14 w15 w16se w16cid w16 w16cex w16sdtdh wp14">
   <w:body>
     <w:tbl>
       <w:tblPr>
         <w:tblStyle w:val="Tabelacomgrade"/>
         <w:tblW w:w="9015" w:type="dxa"/>
-        <w:jc w:val="left"/>
-        <w:tblInd w:w="0" w:type="dxa"/>
         <w:tblLayout w:type="fixed"/>
-        <w:tblCellMar>
-          <w:top w:w="0" w:type="dxa"/>
-          <w:left w:w="108" w:type="dxa"/>
-          <w:bottom w:w="0" w:type="dxa"/>
-          <w:right w:w="108" w:type="dxa"/>
-        </w:tblCellMar>
-        <w:tblLook w:firstRow="1" w:noVBand="1" w:lastRow="0" w:firstColumn="1" w:lastColumn="0" w:noHBand="1" w:val="06a0"/>
+        <w:tblLook w:val="06A0" w:firstRow="1" w:lastRow="0" w:firstColumn="1" w:lastColumn="0" w:noHBand="1" w:noVBand="1"/>
       </w:tblPr>
       <w:tblGrid>
         <w:gridCol w:w="2010"/>
@@ -23,18 +15,13 @@
         <w:gridCol w:w="1666"/>
       </w:tblGrid>
       <w:tr>
-        <w:trPr/>
         <w:tc>
           <w:tcPr>
             <w:tcW w:w="2010" w:type="dxa"/>
-            <w:tcBorders/>
           </w:tcPr>
           <w:p>
             <w:pPr>
-              <w:pStyle w:val="Normal"/>
-              <w:widowControl/>
-              <w:spacing w:lineRule="auto" w:line="240" w:before="0" w:after="0"/>
-              <w:jc w:val="left"/>
+              <w:spacing w:after="0" w:line="240" w:lineRule="auto"/>
               <w:rPr>
                 <w:rFonts w:ascii="Arial" w:hAnsi="Arial" w:cs="Arial"/>
                 <w:sz w:val="28"/>
@@ -43,21 +30,16 @@
             </w:pPr>
             <w:r>
               <w:rPr>
-                <w:rFonts w:eastAsia="Calibri" w:cs="Arial" w:ascii="Arial" w:hAnsi="Arial"/>
-                <w:kern w:val="0"/>
-                <w:sz w:val="28"/>
-                <w:szCs w:val="28"/>
-                <w:lang w:val="pt-BR" w:eastAsia="en-US" w:bidi="ar-SA"/>
+                <w:rFonts w:ascii="Arial" w:eastAsia="Calibri" w:hAnsi="Arial" w:cs="Arial"/>
+                <w:sz w:val="28"/>
+                <w:szCs w:val="28"/>
               </w:rPr>
               <w:t xml:space="preserve">    </w:t>
             </w:r>
           </w:p>
           <w:p>
             <w:pPr>
-              <w:pStyle w:val="Normal"/>
-              <w:widowControl/>
-              <w:spacing w:lineRule="auto" w:line="240" w:before="0" w:after="0"/>
-              <w:jc w:val="left"/>
+              <w:spacing w:after="0" w:line="240" w:lineRule="auto"/>
               <w:rPr>
                 <w:rFonts w:ascii="Arial" w:hAnsi="Arial" w:cs="Arial"/>
                 <w:sz w:val="28"/>
@@ -66,21 +48,16 @@
             </w:pPr>
             <w:r>
               <w:rPr>
-                <w:rFonts w:eastAsia="Calibri" w:cs="Arial" w:ascii="Arial" w:hAnsi="Arial"/>
-                <w:kern w:val="0"/>
-                <w:sz w:val="28"/>
-                <w:szCs w:val="28"/>
-                <w:lang w:val="pt-BR" w:eastAsia="en-US" w:bidi="ar-SA"/>
+                <w:rFonts w:ascii="Arial" w:eastAsia="Calibri" w:hAnsi="Arial" w:cs="Arial"/>
+                <w:sz w:val="28"/>
+                <w:szCs w:val="28"/>
               </w:rPr>
               <w:t xml:space="preserve"> </w:t>
             </w:r>
           </w:p>
           <w:p>
             <w:pPr>
-              <w:pStyle w:val="Normal"/>
-              <w:widowControl/>
-              <w:spacing w:lineRule="auto" w:line="240" w:before="0" w:after="0"/>
-              <w:jc w:val="left"/>
+              <w:spacing w:after="0" w:line="240" w:lineRule="auto"/>
               <w:rPr>
                 <w:rFonts w:ascii="Arial" w:hAnsi="Arial" w:cs="Arial"/>
                 <w:sz w:val="28"/>
@@ -90,14 +67,13 @@
             <w:r>
               <w:rPr>
                 <w:rFonts w:eastAsia="Calibri"/>
-                <w:kern w:val="0"/>
-                <w:lang w:val="pt-BR" w:eastAsia="en-US" w:bidi="ar-SA"/>
+                <w:noProof/>
               </w:rPr>
               <w:drawing>
                 <wp:inline distT="0" distB="0" distL="0" distR="0">
                   <wp:extent cx="1108710" cy="1054735"/>
                   <wp:effectExtent l="0" t="0" r="0" b="0"/>
-                  <wp:docPr id="1" name="Imagem 809659918" descr=""/>
+                  <wp:docPr id="1" name="Imagem 809659918"/>
                   <wp:cNvGraphicFramePr>
                     <a:graphicFrameLocks xmlns:a="http://schemas.openxmlformats.org/drawingml/2006/main" noChangeAspect="1"/>
                   </wp:cNvGraphicFramePr>
@@ -105,13 +81,13 @@
                     <a:graphicData uri="http://schemas.openxmlformats.org/drawingml/2006/picture">
                       <pic:pic xmlns:pic="http://schemas.openxmlformats.org/drawingml/2006/picture">
                         <pic:nvPicPr>
-                          <pic:cNvPr id="1" name="Imagem 809659918" descr=""/>
+                          <pic:cNvPr id="1" name="Imagem 809659918"/>
                           <pic:cNvPicPr>
                             <a:picLocks noChangeAspect="1" noChangeArrowheads="1"/>
                           </pic:cNvPicPr>
                         </pic:nvPicPr>
                         <pic:blipFill>
-                          <a:blip r:embed="rId2"/>
+                          <a:blip r:embed="rId5"/>
                           <a:stretch>
                             <a:fillRect/>
                           </a:stretch>
@@ -136,17 +112,12 @@
         <w:tc>
           <w:tcPr>
             <w:tcW w:w="5339" w:type="dxa"/>
-            <w:tcBorders/>
           </w:tcPr>
           <w:p>
             <w:pPr>
-              <w:pStyle w:val="Normal"/>
-              <w:widowControl/>
-              <w:spacing w:lineRule="auto" w:line="259" w:before="0" w:after="160"/>
               <w:jc w:val="center"/>
               <w:rPr>
-                <w:rFonts w:ascii="Arial" w:hAnsi="Arial" w:eastAsia="Times New Roman" w:cs="Arial"/>
-                <w:b/>
+                <w:rFonts w:ascii="Arial" w:eastAsia="Times New Roman" w:hAnsi="Arial" w:cs="Arial"/>
                 <w:b/>
                 <w:bCs/>
                 <w:color w:val="000000" w:themeColor="text1"/>
@@ -156,27 +127,21 @@
             </w:pPr>
             <w:r>
               <w:rPr>
-                <w:rFonts w:eastAsia="Times New Roman" w:cs="Arial" w:ascii="Arial" w:hAnsi="Arial"/>
+                <w:rFonts w:ascii="Arial" w:eastAsia="Times New Roman" w:hAnsi="Arial" w:cs="Arial"/>
                 <w:b/>
                 <w:bCs/>
                 <w:color w:val="000000" w:themeColor="text1"/>
-                <w:kern w:val="0"/>
-                <w:sz w:val="28"/>
-                <w:szCs w:val="28"/>
-                <w:lang w:val="pt-BR" w:eastAsia="en-US" w:bidi="ar-SA"/>
+                <w:sz w:val="28"/>
+                <w:szCs w:val="28"/>
               </w:rPr>
               <w:t>MINISTÉRIO DA EDUCAÇÃO</w:t>
             </w:r>
           </w:p>
           <w:p>
             <w:pPr>
-              <w:pStyle w:val="Normal"/>
-              <w:widowControl/>
-              <w:spacing w:lineRule="auto" w:line="259" w:before="0" w:after="160"/>
               <w:jc w:val="center"/>
               <w:rPr>
-                <w:rFonts w:ascii="Arial" w:hAnsi="Arial" w:eastAsia="Times New Roman" w:cs="Arial"/>
-                <w:b/>
+                <w:rFonts w:ascii="Arial" w:eastAsia="Times New Roman" w:hAnsi="Arial" w:cs="Arial"/>
                 <w:b/>
                 <w:bCs/>
                 <w:color w:val="000000" w:themeColor="text1"/>
@@ -186,27 +151,21 @@
             </w:pPr>
             <w:r>
               <w:rPr>
-                <w:rFonts w:eastAsia="Times New Roman" w:cs="Arial" w:ascii="Arial" w:hAnsi="Arial"/>
+                <w:rFonts w:ascii="Arial" w:eastAsia="Times New Roman" w:hAnsi="Arial" w:cs="Arial"/>
                 <w:b/>
                 <w:bCs/>
                 <w:color w:val="000000" w:themeColor="text1"/>
-                <w:kern w:val="0"/>
-                <w:sz w:val="28"/>
-                <w:szCs w:val="28"/>
-                <w:lang w:val="pt-BR" w:eastAsia="en-US" w:bidi="ar-SA"/>
+                <w:sz w:val="28"/>
+                <w:szCs w:val="28"/>
               </w:rPr>
               <w:t>UNIVERSIDADE FEDERAL DO PIAUÍ</w:t>
             </w:r>
           </w:p>
           <w:p>
             <w:pPr>
-              <w:pStyle w:val="Normal"/>
-              <w:widowControl/>
-              <w:spacing w:lineRule="auto" w:line="259" w:before="0" w:after="160"/>
               <w:jc w:val="center"/>
               <w:rPr>
-                <w:rFonts w:ascii="Arial" w:hAnsi="Arial" w:eastAsia="Times New Roman" w:cs="Arial"/>
-                <w:b/>
+                <w:rFonts w:ascii="Arial" w:eastAsia="Times New Roman" w:hAnsi="Arial" w:cs="Arial"/>
                 <w:b/>
                 <w:bCs/>
                 <w:color w:val="000000" w:themeColor="text1"/>
@@ -216,26 +175,21 @@
             </w:pPr>
             <w:r>
               <w:rPr>
-                <w:rFonts w:eastAsia="Times New Roman" w:cs="Arial" w:ascii="Arial" w:hAnsi="Arial"/>
+                <w:rFonts w:ascii="Arial" w:eastAsia="Times New Roman" w:hAnsi="Arial" w:cs="Arial"/>
                 <w:b/>
                 <w:bCs/>
                 <w:color w:val="000000" w:themeColor="text1"/>
-                <w:kern w:val="0"/>
-                <w:sz w:val="28"/>
-                <w:szCs w:val="28"/>
-                <w:lang w:val="pt-BR" w:eastAsia="en-US" w:bidi="ar-SA"/>
+                <w:sz w:val="28"/>
+                <w:szCs w:val="28"/>
               </w:rPr>
               <w:t>CAMPUS SENADOR HELVÍDIO NUNES DE BARROS</w:t>
             </w:r>
           </w:p>
           <w:p>
             <w:pPr>
-              <w:pStyle w:val="Normal"/>
-              <w:widowControl/>
-              <w:spacing w:lineRule="auto" w:line="259" w:before="0" w:after="160"/>
               <w:jc w:val="center"/>
               <w:rPr>
-                <w:rFonts w:ascii="Arial" w:hAnsi="Arial" w:eastAsia="Times New Roman" w:cs="Arial"/>
+                <w:rFonts w:ascii="Arial" w:eastAsia="Times New Roman" w:hAnsi="Arial" w:cs="Arial"/>
                 <w:color w:val="000000" w:themeColor="text1"/>
                 <w:sz w:val="28"/>
                 <w:szCs w:val="28"/>
@@ -243,24 +197,19 @@
             </w:pPr>
             <w:r>
               <w:rPr>
-                <w:rFonts w:eastAsia="Times New Roman" w:cs="Arial" w:ascii="Arial" w:hAnsi="Arial"/>
+                <w:rFonts w:ascii="Arial" w:eastAsia="Times New Roman" w:hAnsi="Arial" w:cs="Arial"/>
                 <w:color w:val="000000" w:themeColor="text1"/>
-                <w:kern w:val="0"/>
-                <w:sz w:val="28"/>
-                <w:szCs w:val="28"/>
-                <w:lang w:val="pt-BR" w:eastAsia="en-US" w:bidi="ar-SA"/>
+                <w:sz w:val="28"/>
+                <w:szCs w:val="28"/>
               </w:rPr>
               <w:t>Curso: Sistemas de Informação</w:t>
             </w:r>
           </w:p>
           <w:p>
             <w:pPr>
-              <w:pStyle w:val="Normal"/>
-              <w:widowControl/>
-              <w:spacing w:lineRule="auto" w:line="259" w:before="0" w:after="160"/>
               <w:jc w:val="center"/>
               <w:rPr>
-                <w:rFonts w:ascii="Arial" w:hAnsi="Arial" w:eastAsia="Times New Roman" w:cs="Arial"/>
+                <w:rFonts w:ascii="Arial" w:eastAsia="Times New Roman" w:hAnsi="Arial" w:cs="Arial"/>
                 <w:color w:val="000000" w:themeColor="text1"/>
                 <w:sz w:val="28"/>
                 <w:szCs w:val="28"/>
@@ -268,35 +217,28 @@
             </w:pPr>
             <w:r>
               <w:rPr>
-                <w:rFonts w:eastAsia="Times New Roman" w:cs="Arial" w:ascii="Arial" w:hAnsi="Arial"/>
+                <w:rFonts w:ascii="Arial" w:eastAsia="Times New Roman" w:hAnsi="Arial" w:cs="Arial"/>
                 <w:color w:val="000000" w:themeColor="text1"/>
-                <w:kern w:val="0"/>
-                <w:sz w:val="28"/>
-                <w:szCs w:val="28"/>
-                <w:lang w:val="pt-BR" w:eastAsia="en-US" w:bidi="ar-SA"/>
-              </w:rPr>
-              <w:t>Disciplina: “</w:t>
+                <w:sz w:val="28"/>
+                <w:szCs w:val="28"/>
+              </w:rPr>
+              <w:t xml:space="preserve">Disciplina: </w:t>
             </w:r>
             <w:r>
               <w:rPr>
-                <w:rFonts w:eastAsia="Times New Roman" w:cs="Arial" w:ascii="Arial" w:hAnsi="Arial"/>
+                <w:rFonts w:ascii="Arial" w:eastAsia="Times New Roman" w:hAnsi="Arial" w:cs="Arial"/>
                 <w:color w:val="000000" w:themeColor="text1"/>
-                <w:kern w:val="0"/>
-                <w:sz w:val="28"/>
-                <w:szCs w:val="28"/>
-                <w:lang w:val="pt-BR" w:eastAsia="en-US" w:bidi="ar-SA"/>
-              </w:rPr>
-              <w:t>Disciplina”</w:t>
+                <w:sz w:val="28"/>
+                <w:szCs w:val="28"/>
+              </w:rPr>
+              <w:t>Banco de Dados II</w:t>
             </w:r>
           </w:p>
           <w:p>
             <w:pPr>
-              <w:pStyle w:val="Normal"/>
-              <w:widowControl/>
-              <w:spacing w:lineRule="auto" w:line="259" w:before="0" w:after="160"/>
               <w:jc w:val="center"/>
               <w:rPr>
-                <w:rFonts w:ascii="Arial" w:hAnsi="Arial" w:eastAsia="Times New Roman" w:cs="Arial"/>
+                <w:rFonts w:ascii="Arial" w:eastAsia="Times New Roman" w:hAnsi="Arial" w:cs="Arial"/>
                 <w:color w:val="000000" w:themeColor="text1"/>
                 <w:sz w:val="28"/>
                 <w:szCs w:val="28"/>
@@ -304,12 +246,10 @@
             </w:pPr>
             <w:r>
               <w:rPr>
-                <w:rFonts w:eastAsia="Times New Roman" w:cs="Arial" w:ascii="Arial" w:hAnsi="Arial"/>
+                <w:rFonts w:ascii="Arial" w:eastAsia="Times New Roman" w:hAnsi="Arial" w:cs="Arial"/>
                 <w:color w:val="000000" w:themeColor="text1"/>
-                <w:kern w:val="0"/>
-                <w:sz w:val="28"/>
-                <w:szCs w:val="28"/>
-                <w:lang w:val="pt-BR" w:eastAsia="en-US" w:bidi="ar-SA"/>
+                <w:sz w:val="28"/>
+                <w:szCs w:val="28"/>
               </w:rPr>
               <w:t>Aluno: Hector José Rodrigues Salgueiros</w:t>
             </w:r>
@@ -318,14 +258,10 @@
         <w:tc>
           <w:tcPr>
             <w:tcW w:w="1666" w:type="dxa"/>
-            <w:tcBorders/>
           </w:tcPr>
           <w:p>
             <w:pPr>
-              <w:pStyle w:val="Normal"/>
-              <w:widowControl/>
-              <w:spacing w:lineRule="auto" w:line="240" w:before="0" w:after="0"/>
-              <w:jc w:val="left"/>
+              <w:spacing w:after="0" w:line="240" w:lineRule="auto"/>
               <w:rPr>
                 <w:rFonts w:ascii="Arial" w:hAnsi="Arial" w:cs="Arial"/>
                 <w:sz w:val="28"/>
@@ -334,27 +270,22 @@
             </w:pPr>
             <w:r>
               <w:rPr>
-                <w:rFonts w:eastAsia="Calibri" w:cs="Arial" w:ascii="Arial" w:hAnsi="Arial"/>
-                <w:kern w:val="0"/>
-                <w:sz w:val="28"/>
-                <w:szCs w:val="28"/>
-                <w:lang w:val="pt-BR" w:eastAsia="en-US" w:bidi="ar-SA"/>
+                <w:rFonts w:ascii="Arial" w:eastAsia="Calibri" w:hAnsi="Arial" w:cs="Arial"/>
+                <w:sz w:val="28"/>
+                <w:szCs w:val="28"/>
               </w:rPr>
               <w:t xml:space="preserve">               </w:t>
             </w:r>
             <w:r>
               <w:rPr>
-                <w:rFonts w:eastAsia="Calibri" w:cs=""/>
-                <w:kern w:val="0"/>
-                <w:sz w:val="22"/>
-                <w:szCs w:val="22"/>
-                <w:lang w:val="pt-BR" w:eastAsia="en-US" w:bidi="ar-SA"/>
+                <w:rFonts w:eastAsia="Calibri"/>
+                <w:noProof/>
               </w:rPr>
               <w:drawing>
                 <wp:inline distT="0" distB="0" distL="0" distR="0">
                   <wp:extent cx="846455" cy="1304925"/>
                   <wp:effectExtent l="0" t="0" r="0" b="0"/>
-                  <wp:docPr id="2" name="Imagem 1944475710" descr=""/>
+                  <wp:docPr id="2" name="Imagem 1944475710"/>
                   <wp:cNvGraphicFramePr>
                     <a:graphicFrameLocks xmlns:a="http://schemas.openxmlformats.org/drawingml/2006/main" noChangeAspect="1"/>
                   </wp:cNvGraphicFramePr>
@@ -362,13 +293,13 @@
                     <a:graphicData uri="http://schemas.openxmlformats.org/drawingml/2006/picture">
                       <pic:pic xmlns:pic="http://schemas.openxmlformats.org/drawingml/2006/picture">
                         <pic:nvPicPr>
-                          <pic:cNvPr id="2" name="Imagem 1944475710" descr=""/>
+                          <pic:cNvPr id="2" name="Imagem 1944475710"/>
                           <pic:cNvPicPr>
                             <a:picLocks noChangeAspect="1" noChangeArrowheads="1"/>
                           </pic:cNvPicPr>
                         </pic:nvPicPr>
                         <pic:blipFill>
-                          <a:blip r:embed="rId3"/>
+                          <a:blip r:embed="rId6"/>
                           <a:stretch>
                             <a:fillRect/>
                           </a:stretch>
@@ -394,38 +325,229 @@
     </w:tbl>
     <w:p>
       <w:pPr>
-        <w:pStyle w:val="Normal"/>
-        <w:spacing w:before="0" w:after="160"/>
+        <w:pStyle w:val="PargrafodaLista"/>
+        <w:suppressAutoHyphens w:val="0"/>
+        <w:autoSpaceDE w:val="0"/>
+        <w:autoSpaceDN w:val="0"/>
+        <w:adjustRightInd w:val="0"/>
+        <w:spacing w:after="0" w:line="240" w:lineRule="auto"/>
         <w:rPr>
           <w:rFonts w:ascii="Arial" w:hAnsi="Arial" w:cs="Arial"/>
-          <w:sz w:val="28"/>
-          <w:szCs w:val="28"/>
-          <w:u w:val="single"/>
+          <w:b/>
+          <w:bCs/>
         </w:rPr>
       </w:pPr>
-      <w:r>
-        <w:rPr/>
-      </w:r>
     </w:p>
     <w:sectPr>
-      <w:type w:val="nextPage"/>
       <w:pgSz w:w="11906" w:h="16838"/>
-      <w:pgMar w:left="1440" w:right="1440" w:gutter="0" w:header="0" w:top="1440" w:footer="0" w:bottom="1440"/>
-      <w:pgNumType w:fmt="decimal"/>
-      <w:formProt w:val="false"/>
-      <w:textDirection w:val="lrTb"/>
-      <w:docGrid w:type="default" w:linePitch="360" w:charSpace="4096"/>
+      <w:pgMar w:top="1440" w:right="1440" w:bottom="1440" w:left="1440" w:header="0" w:footer="0" w:gutter="0"/>
+      <w:cols w:space="720"/>
+      <w:formProt w:val="0"/>
+      <w:docGrid w:linePitch="360" w:charSpace="4096"/>
     </w:sectPr>
   </w:body>
 </w:document>
 </file>
 
+<file path=word/numbering.xml><?xml version="1.0" encoding="utf-8"?>
+<w:numbering xmlns:wpc="http://schemas.microsoft.com/office/word/2010/wordprocessingCanvas" xmlns:cx="http://schemas.microsoft.com/office/drawing/2014/chartex" xmlns:cx1="http://schemas.microsoft.com/office/drawing/2015/9/8/chartex" xmlns:cx2="http://schemas.microsoft.com/office/drawing/2015/10/21/chartex" xmlns:cx3="http://schemas.microsoft.com/office/drawing/2016/5/9/chartex" xmlns:cx4="http://schemas.microsoft.com/office/drawing/2016/5/10/chartex" xmlns:cx5="http://schemas.microsoft.com/office/drawing/2016/5/11/chartex" xmlns:cx6="http://schemas.microsoft.com/office/drawing/2016/5/12/chartex" xmlns:cx7="http://schemas.microsoft.com/office/drawing/2016/5/13/chartex" xmlns:cx8="http://schemas.microsoft.com/office/drawing/2016/5/14/chartex" xmlns:mc="http://schemas.openxmlformats.org/markup-compatibility/2006" xmlns:aink="http://schemas.microsoft.com/office/drawing/2016/ink" xmlns:am3d="http://schemas.microsoft.com/office/drawing/2017/model3d" xmlns:o="urn:schemas-microsoft-com:office:office" xmlns:oel="http://schemas.microsoft.com/office/2019/extlst" xmlns:r="http://schemas.openxmlformats.org/officeDocument/2006/relationships" xmlns:m="http://schemas.openxmlformats.org/officeDocument/2006/math" xmlns:v="urn:schemas-microsoft-com:vml" xmlns:wp14="http://schemas.microsoft.com/office/word/2010/wordprocessingDrawing" xmlns:wp="http://schemas.openxmlformats.org/drawingml/2006/wordprocessingDrawing" xmlns:w10="urn:schemas-microsoft-com:office:word" xmlns:w="http://schemas.openxmlformats.org/wordprocessingml/2006/main" xmlns:w14="http://schemas.microsoft.com/office/word/2010/wordml" xmlns:w15="http://schemas.microsoft.com/office/word/2012/wordml" xmlns:w16cex="http://schemas.microsoft.com/office/word/2018/wordml/cex" xmlns:w16cid="http://schemas.microsoft.com/office/word/2016/wordml/cid" xmlns:w16="http://schemas.microsoft.com/office/word/2018/wordml" xmlns:w16sdtdh="http://schemas.microsoft.com/office/word/2020/wordml/sdtdatahash" xmlns:w16se="http://schemas.microsoft.com/office/word/2015/wordml/symex" xmlns:wpg="http://schemas.microsoft.com/office/word/2010/wordprocessingGroup" xmlns:wpi="http://schemas.microsoft.com/office/word/2010/wordprocessingInk" xmlns:wne="http://schemas.microsoft.com/office/word/2006/wordml" xmlns:wps="http://schemas.microsoft.com/office/word/2010/wordprocessingShape" mc:Ignorable="w14 w15 w16se w16cid w16 w16cex w16sdtdh wp14">
+  <w:abstractNum w:abstractNumId="0" w15:restartNumberingAfterBreak="0">
+    <w:nsid w:val="50CB4075"/>
+    <w:multiLevelType w:val="hybridMultilevel"/>
+    <w:tmpl w:val="90FC7708"/>
+    <w:lvl w:ilvl="0" w:tplc="C0E0FF66">
+      <w:start w:val="1"/>
+      <w:numFmt w:val="decimal"/>
+      <w:lvlText w:val="%1."/>
+      <w:lvlJc w:val="left"/>
+      <w:pPr>
+        <w:ind w:left="720" w:hanging="360"/>
+      </w:pPr>
+      <w:rPr>
+        <w:rFonts w:ascii="Calibri" w:hAnsi="Calibri" w:cs="Calibri" w:hint="default"/>
+        <w:b w:val="0"/>
+        <w:sz w:val="22"/>
+      </w:rPr>
+    </w:lvl>
+    <w:lvl w:ilvl="1" w:tplc="04160019" w:tentative="1">
+      <w:start w:val="1"/>
+      <w:numFmt w:val="lowerLetter"/>
+      <w:lvlText w:val="%2."/>
+      <w:lvlJc w:val="left"/>
+      <w:pPr>
+        <w:ind w:left="1440" w:hanging="360"/>
+      </w:pPr>
+    </w:lvl>
+    <w:lvl w:ilvl="2" w:tplc="0416001B" w:tentative="1">
+      <w:start w:val="1"/>
+      <w:numFmt w:val="lowerRoman"/>
+      <w:lvlText w:val="%3."/>
+      <w:lvlJc w:val="right"/>
+      <w:pPr>
+        <w:ind w:left="2160" w:hanging="180"/>
+      </w:pPr>
+    </w:lvl>
+    <w:lvl w:ilvl="3" w:tplc="0416000F" w:tentative="1">
+      <w:start w:val="1"/>
+      <w:numFmt w:val="decimal"/>
+      <w:lvlText w:val="%4."/>
+      <w:lvlJc w:val="left"/>
+      <w:pPr>
+        <w:ind w:left="2880" w:hanging="360"/>
+      </w:pPr>
+    </w:lvl>
+    <w:lvl w:ilvl="4" w:tplc="04160019" w:tentative="1">
+      <w:start w:val="1"/>
+      <w:numFmt w:val="lowerLetter"/>
+      <w:lvlText w:val="%5."/>
+      <w:lvlJc w:val="left"/>
+      <w:pPr>
+        <w:ind w:left="3600" w:hanging="360"/>
+      </w:pPr>
+    </w:lvl>
+    <w:lvl w:ilvl="5" w:tplc="0416001B" w:tentative="1">
+      <w:start w:val="1"/>
+      <w:numFmt w:val="lowerRoman"/>
+      <w:lvlText w:val="%6."/>
+      <w:lvlJc w:val="right"/>
+      <w:pPr>
+        <w:ind w:left="4320" w:hanging="180"/>
+      </w:pPr>
+    </w:lvl>
+    <w:lvl w:ilvl="6" w:tplc="0416000F" w:tentative="1">
+      <w:start w:val="1"/>
+      <w:numFmt w:val="decimal"/>
+      <w:lvlText w:val="%7."/>
+      <w:lvlJc w:val="left"/>
+      <w:pPr>
+        <w:ind w:left="5040" w:hanging="360"/>
+      </w:pPr>
+    </w:lvl>
+    <w:lvl w:ilvl="7" w:tplc="04160019" w:tentative="1">
+      <w:start w:val="1"/>
+      <w:numFmt w:val="lowerLetter"/>
+      <w:lvlText w:val="%8."/>
+      <w:lvlJc w:val="left"/>
+      <w:pPr>
+        <w:ind w:left="5760" w:hanging="360"/>
+      </w:pPr>
+    </w:lvl>
+    <w:lvl w:ilvl="8" w:tplc="0416001B" w:tentative="1">
+      <w:start w:val="1"/>
+      <w:numFmt w:val="lowerRoman"/>
+      <w:lvlText w:val="%9."/>
+      <w:lvlJc w:val="right"/>
+      <w:pPr>
+        <w:ind w:left="6480" w:hanging="180"/>
+      </w:pPr>
+    </w:lvl>
+  </w:abstractNum>
+  <w:abstractNum w:abstractNumId="1" w15:restartNumberingAfterBreak="0">
+    <w:nsid w:val="79615A81"/>
+    <w:multiLevelType w:val="hybridMultilevel"/>
+    <w:tmpl w:val="90FC7708"/>
+    <w:lvl w:ilvl="0" w:tplc="FFFFFFFF">
+      <w:start w:val="1"/>
+      <w:numFmt w:val="decimal"/>
+      <w:lvlText w:val="%1."/>
+      <w:lvlJc w:val="left"/>
+      <w:pPr>
+        <w:ind w:left="720" w:hanging="360"/>
+      </w:pPr>
+      <w:rPr>
+        <w:rFonts w:ascii="Calibri" w:hAnsi="Calibri" w:cs="Calibri" w:hint="default"/>
+        <w:b w:val="0"/>
+        <w:sz w:val="22"/>
+      </w:rPr>
+    </w:lvl>
+    <w:lvl w:ilvl="1" w:tplc="FFFFFFFF" w:tentative="1">
+      <w:start w:val="1"/>
+      <w:numFmt w:val="lowerLetter"/>
+      <w:lvlText w:val="%2."/>
+      <w:lvlJc w:val="left"/>
+      <w:pPr>
+        <w:ind w:left="1440" w:hanging="360"/>
+      </w:pPr>
+    </w:lvl>
+    <w:lvl w:ilvl="2" w:tplc="FFFFFFFF" w:tentative="1">
+      <w:start w:val="1"/>
+      <w:numFmt w:val="lowerRoman"/>
+      <w:lvlText w:val="%3."/>
+      <w:lvlJc w:val="right"/>
+      <w:pPr>
+        <w:ind w:left="2160" w:hanging="180"/>
+      </w:pPr>
+    </w:lvl>
+    <w:lvl w:ilvl="3" w:tplc="FFFFFFFF" w:tentative="1">
+      <w:start w:val="1"/>
+      <w:numFmt w:val="decimal"/>
+      <w:lvlText w:val="%4."/>
+      <w:lvlJc w:val="left"/>
+      <w:pPr>
+        <w:ind w:left="2880" w:hanging="360"/>
+      </w:pPr>
+    </w:lvl>
+    <w:lvl w:ilvl="4" w:tplc="FFFFFFFF" w:tentative="1">
+      <w:start w:val="1"/>
+      <w:numFmt w:val="lowerLetter"/>
+      <w:lvlText w:val="%5."/>
+      <w:lvlJc w:val="left"/>
+      <w:pPr>
+        <w:ind w:left="3600" w:hanging="360"/>
+      </w:pPr>
+    </w:lvl>
+    <w:lvl w:ilvl="5" w:tplc="FFFFFFFF" w:tentative="1">
+      <w:start w:val="1"/>
+      <w:numFmt w:val="lowerRoman"/>
+      <w:lvlText w:val="%6."/>
+      <w:lvlJc w:val="right"/>
+      <w:pPr>
+        <w:ind w:left="4320" w:hanging="180"/>
+      </w:pPr>
+    </w:lvl>
+    <w:lvl w:ilvl="6" w:tplc="FFFFFFFF" w:tentative="1">
+      <w:start w:val="1"/>
+      <w:numFmt w:val="decimal"/>
+      <w:lvlText w:val="%7."/>
+      <w:lvlJc w:val="left"/>
+      <w:pPr>
+        <w:ind w:left="5040" w:hanging="360"/>
+      </w:pPr>
+    </w:lvl>
+    <w:lvl w:ilvl="7" w:tplc="FFFFFFFF" w:tentative="1">
+      <w:start w:val="1"/>
+      <w:numFmt w:val="lowerLetter"/>
+      <w:lvlText w:val="%8."/>
+      <w:lvlJc w:val="left"/>
+      <w:pPr>
+        <w:ind w:left="5760" w:hanging="360"/>
+      </w:pPr>
+    </w:lvl>
+    <w:lvl w:ilvl="8" w:tplc="FFFFFFFF" w:tentative="1">
+      <w:start w:val="1"/>
+      <w:numFmt w:val="lowerRoman"/>
+      <w:lvlText w:val="%9."/>
+      <w:lvlJc w:val="right"/>
+      <w:pPr>
+        <w:ind w:left="6480" w:hanging="180"/>
+      </w:pPr>
+    </w:lvl>
+  </w:abstractNum>
+  <w:num w:numId="1" w16cid:durableId="837578848">
+    <w:abstractNumId w:val="0"/>
+  </w:num>
+  <w:num w:numId="2" w16cid:durableId="1225604446">
+    <w:abstractNumId w:val="1"/>
+  </w:num>
+</w:numbering>
+</file>
+
 <file path=word/styles.xml><?xml version="1.0" encoding="utf-8"?>
-<w:styles xmlns:w="http://schemas.openxmlformats.org/wordprocessingml/2006/main" xmlns:w14="http://schemas.microsoft.com/office/word/2010/wordml" xmlns:mc="http://schemas.openxmlformats.org/markup-compatibility/2006" mc:Ignorable="w14">
+<w:styles xmlns:mc="http://schemas.openxmlformats.org/markup-compatibility/2006" xmlns:r="http://schemas.openxmlformats.org/officeDocument/2006/relationships" xmlns:w="http://schemas.openxmlformats.org/wordprocessingml/2006/main" xmlns:w14="http://schemas.microsoft.com/office/word/2010/wordml" xmlns:w15="http://schemas.microsoft.com/office/word/2012/wordml" xmlns:w16cex="http://schemas.microsoft.com/office/word/2018/wordml/cex" xmlns:w16cid="http://schemas.microsoft.com/office/word/2016/wordml/cid" xmlns:w16="http://schemas.microsoft.com/office/word/2018/wordml" xmlns:w16sdtdh="http://schemas.microsoft.com/office/word/2020/wordml/sdtdatahash" xmlns:w16se="http://schemas.microsoft.com/office/word/2015/wordml/symex" mc:Ignorable="w14 w15 w16se w16cid w16 w16cex w16sdtdh">
   <w:docDefaults>
     <w:rPrDefault>
       <w:rPr>
-        <w:rFonts w:ascii="Calibri" w:hAnsi="Calibri" w:eastAsia="Calibri" w:cs="" w:asciiTheme="minorHAnsi" w:cstheme="minorBidi" w:eastAsiaTheme="minorHAnsi" w:hAnsiTheme="minorHAnsi"/>
+        <w:rFonts w:asciiTheme="minorHAnsi" w:eastAsiaTheme="minorHAnsi" w:hAnsiTheme="minorHAnsi" w:cstheme="minorBidi"/>
         <w:sz w:val="22"/>
         <w:szCs w:val="22"/>
         <w:lang w:val="pt-BR" w:eastAsia="en-US" w:bidi="ar-SA"/>
@@ -433,21 +555,21 @@
     </w:rPrDefault>
     <w:pPrDefault>
       <w:pPr>
-        <w:suppressAutoHyphens w:val="true"/>
+        <w:suppressAutoHyphens/>
       </w:pPr>
     </w:pPrDefault>
   </w:docDefaults>
   <w:latentStyles w:defLockedState="0" w:defUIPriority="99" w:defSemiHidden="0" w:defUnhideWhenUsed="0" w:defQFormat="0" w:count="376">
     <w:lsdException w:name="Normal" w:uiPriority="0" w:qFormat="1"/>
     <w:lsdException w:name="heading 1" w:uiPriority="9" w:qFormat="1"/>
-    <w:lsdException w:name="heading 2" w:uiPriority="9" w:semiHidden="1" w:unhideWhenUsed="1" w:qFormat="1"/>
-    <w:lsdException w:name="heading 3" w:uiPriority="9" w:semiHidden="1" w:unhideWhenUsed="1" w:qFormat="1"/>
-    <w:lsdException w:name="heading 4" w:uiPriority="9" w:semiHidden="1" w:unhideWhenUsed="1" w:qFormat="1"/>
-    <w:lsdException w:name="heading 5" w:uiPriority="9" w:semiHidden="1" w:unhideWhenUsed="1" w:qFormat="1"/>
-    <w:lsdException w:name="heading 6" w:uiPriority="9" w:semiHidden="1" w:unhideWhenUsed="1" w:qFormat="1"/>
-    <w:lsdException w:name="heading 7" w:uiPriority="9" w:semiHidden="1" w:unhideWhenUsed="1" w:qFormat="1"/>
-    <w:lsdException w:name="heading 8" w:uiPriority="9" w:semiHidden="1" w:unhideWhenUsed="1" w:qFormat="1"/>
-    <w:lsdException w:name="heading 9" w:uiPriority="9" w:semiHidden="1" w:unhideWhenUsed="1" w:qFormat="1"/>
+    <w:lsdException w:name="heading 2" w:semiHidden="1" w:uiPriority="9" w:unhideWhenUsed="1" w:qFormat="1"/>
+    <w:lsdException w:name="heading 3" w:semiHidden="1" w:uiPriority="9" w:unhideWhenUsed="1" w:qFormat="1"/>
+    <w:lsdException w:name="heading 4" w:semiHidden="1" w:uiPriority="9" w:unhideWhenUsed="1" w:qFormat="1"/>
+    <w:lsdException w:name="heading 5" w:semiHidden="1" w:uiPriority="9" w:unhideWhenUsed="1" w:qFormat="1"/>
+    <w:lsdException w:name="heading 6" w:semiHidden="1" w:uiPriority="9" w:unhideWhenUsed="1" w:qFormat="1"/>
+    <w:lsdException w:name="heading 7" w:semiHidden="1" w:uiPriority="9" w:unhideWhenUsed="1" w:qFormat="1"/>
+    <w:lsdException w:name="heading 8" w:semiHidden="1" w:uiPriority="9" w:unhideWhenUsed="1" w:qFormat="1"/>
+    <w:lsdException w:name="heading 9" w:semiHidden="1" w:uiPriority="9" w:unhideWhenUsed="1" w:qFormat="1"/>
     <w:lsdException w:name="index 1" w:semiHidden="1" w:unhideWhenUsed="1"/>
     <w:lsdException w:name="index 2" w:semiHidden="1" w:unhideWhenUsed="1"/>
     <w:lsdException w:name="index 3" w:semiHidden="1" w:unhideWhenUsed="1"/>
@@ -457,22 +579,22 @@
     <w:lsdException w:name="index 7" w:semiHidden="1" w:unhideWhenUsed="1"/>
     <w:lsdException w:name="index 8" w:semiHidden="1" w:unhideWhenUsed="1"/>
     <w:lsdException w:name="index 9" w:semiHidden="1" w:unhideWhenUsed="1"/>
-    <w:lsdException w:name="toc 1" w:uiPriority="39" w:semiHidden="1" w:unhideWhenUsed="1"/>
-    <w:lsdException w:name="toc 2" w:uiPriority="39" w:semiHidden="1" w:unhideWhenUsed="1"/>
-    <w:lsdException w:name="toc 3" w:uiPriority="39" w:semiHidden="1" w:unhideWhenUsed="1"/>
-    <w:lsdException w:name="toc 4" w:uiPriority="39" w:semiHidden="1" w:unhideWhenUsed="1"/>
-    <w:lsdException w:name="toc 5" w:uiPriority="39" w:semiHidden="1" w:unhideWhenUsed="1"/>
-    <w:lsdException w:name="toc 6" w:uiPriority="39" w:semiHidden="1" w:unhideWhenUsed="1"/>
-    <w:lsdException w:name="toc 7" w:uiPriority="39" w:semiHidden="1" w:unhideWhenUsed="1"/>
-    <w:lsdException w:name="toc 8" w:uiPriority="39" w:semiHidden="1" w:unhideWhenUsed="1"/>
-    <w:lsdException w:name="toc 9" w:uiPriority="39" w:semiHidden="1" w:unhideWhenUsed="1"/>
+    <w:lsdException w:name="toc 1" w:semiHidden="1" w:uiPriority="39" w:unhideWhenUsed="1"/>
+    <w:lsdException w:name="toc 2" w:semiHidden="1" w:uiPriority="39" w:unhideWhenUsed="1"/>
+    <w:lsdException w:name="toc 3" w:semiHidden="1" w:uiPriority="39" w:unhideWhenUsed="1"/>
+    <w:lsdException w:name="toc 4" w:semiHidden="1" w:uiPriority="39" w:unhideWhenUsed="1"/>
+    <w:lsdException w:name="toc 5" w:semiHidden="1" w:uiPriority="39" w:unhideWhenUsed="1"/>
+    <w:lsdException w:name="toc 6" w:semiHidden="1" w:uiPriority="39" w:unhideWhenUsed="1"/>
+    <w:lsdException w:name="toc 7" w:semiHidden="1" w:uiPriority="39" w:unhideWhenUsed="1"/>
+    <w:lsdException w:name="toc 8" w:semiHidden="1" w:uiPriority="39" w:unhideWhenUsed="1"/>
+    <w:lsdException w:name="toc 9" w:semiHidden="1" w:uiPriority="39" w:unhideWhenUsed="1"/>
     <w:lsdException w:name="Normal Indent" w:semiHidden="1" w:unhideWhenUsed="1"/>
     <w:lsdException w:name="footnote text" w:semiHidden="1" w:unhideWhenUsed="1"/>
     <w:lsdException w:name="annotation text" w:semiHidden="1" w:unhideWhenUsed="1"/>
     <w:lsdException w:name="header" w:semiHidden="1" w:unhideWhenUsed="1"/>
     <w:lsdException w:name="footer" w:semiHidden="1" w:unhideWhenUsed="1"/>
     <w:lsdException w:name="index heading" w:semiHidden="1" w:unhideWhenUsed="1"/>
-    <w:lsdException w:name="caption" w:uiPriority="35" w:semiHidden="1" w:unhideWhenUsed="1" w:qFormat="1"/>
+    <w:lsdException w:name="caption" w:semiHidden="1" w:uiPriority="35" w:unhideWhenUsed="1" w:qFormat="1"/>
     <w:lsdException w:name="table of figures" w:semiHidden="1" w:unhideWhenUsed="1"/>
     <w:lsdException w:name="envelope address" w:semiHidden="1" w:unhideWhenUsed="1"/>
     <w:lsdException w:name="envelope return" w:semiHidden="1" w:unhideWhenUsed="1"/>
@@ -503,7 +625,7 @@
     <w:lsdException w:name="Title" w:uiPriority="10" w:qFormat="1"/>
     <w:lsdException w:name="Closing" w:semiHidden="1" w:unhideWhenUsed="1"/>
     <w:lsdException w:name="Signature" w:semiHidden="1" w:unhideWhenUsed="1"/>
-    <w:lsdException w:name="Default Paragraph Font" w:uiPriority="1" w:semiHidden="1" w:unhideWhenUsed="1"/>
+    <w:lsdException w:name="Default Paragraph Font" w:semiHidden="1" w:uiPriority="1" w:unhideWhenUsed="1"/>
     <w:lsdException w:name="Body Text" w:semiHidden="1" w:unhideWhenUsed="1"/>
     <w:lsdException w:name="Body Text Indent" w:semiHidden="1" w:unhideWhenUsed="1"/>
     <w:lsdException w:name="List Continue" w:semiHidden="1" w:unhideWhenUsed="1"/>
@@ -703,8 +825,8 @@
     <w:lsdException w:name="Subtle Reference" w:uiPriority="31" w:qFormat="1"/>
     <w:lsdException w:name="Intense Reference" w:uiPriority="32" w:qFormat="1"/>
     <w:lsdException w:name="Book Title" w:uiPriority="33" w:qFormat="1"/>
-    <w:lsdException w:name="Bibliography" w:uiPriority="37" w:semiHidden="1" w:unhideWhenUsed="1"/>
-    <w:lsdException w:name="TOC Heading" w:uiPriority="39" w:semiHidden="1" w:unhideWhenUsed="1" w:qFormat="1"/>
+    <w:lsdException w:name="Bibliography" w:semiHidden="1" w:uiPriority="37" w:unhideWhenUsed="1"/>
+    <w:lsdException w:name="TOC Heading" w:semiHidden="1" w:uiPriority="39" w:unhideWhenUsed="1" w:qFormat="1"/>
     <w:lsdException w:name="Plain Table 1" w:uiPriority="41"/>
     <w:lsdException w:name="Plain Table 2" w:uiPriority="42"/>
     <w:lsdException w:name="Plain Table 3" w:uiPriority="43"/>
@@ -815,65 +937,71 @@
     <w:lsdException w:name="Unresolved Mention" w:semiHidden="1" w:unhideWhenUsed="1"/>
     <w:lsdException w:name="Smart Link" w:semiHidden="1" w:unhideWhenUsed="1"/>
   </w:latentStyles>
-  <w:style w:type="paragraph" w:styleId="Normal" w:default="1">
+  <w:style w:type="paragraph" w:default="1" w:styleId="Normal">
     <w:name w:val="Normal"/>
     <w:qFormat/>
     <w:pPr>
-      <w:widowControl/>
-      <w:bidi w:val="0"/>
-      <w:spacing w:lineRule="auto" w:line="259" w:before="0" w:after="160"/>
-      <w:jc w:val="left"/>
+      <w:spacing w:after="160" w:line="259" w:lineRule="auto"/>
     </w:pPr>
-    <w:rPr>
-      <w:rFonts w:ascii="Calibri" w:hAnsi="Calibri" w:eastAsia="Calibri" w:cs="" w:asciiTheme="minorHAnsi" w:cstheme="minorBidi" w:eastAsiaTheme="minorHAnsi" w:hAnsiTheme="minorHAnsi"/>
-      <w:color w:val="auto"/>
-      <w:kern w:val="0"/>
-      <w:sz w:val="22"/>
-      <w:szCs w:val="22"/>
-      <w:lang w:val="pt-BR" w:eastAsia="en-US" w:bidi="ar-SA"/>
-    </w:rPr>
   </w:style>
-  <w:style w:type="character" w:styleId="DefaultParagraphFont" w:default="1">
+  <w:style w:type="character" w:default="1" w:styleId="Fontepargpadro">
     <w:name w:val="Default Paragraph Font"/>
     <w:uiPriority w:val="1"/>
     <w:semiHidden/>
     <w:unhideWhenUsed/>
-    <w:qFormat/>
-    <w:rPr/>
+  </w:style>
+  <w:style w:type="table" w:default="1" w:styleId="Tabelanormal">
+    <w:name w:val="Normal Table"/>
+    <w:uiPriority w:val="99"/>
+    <w:semiHidden/>
+    <w:unhideWhenUsed/>
+    <w:tblPr>
+      <w:tblInd w:w="0" w:type="dxa"/>
+      <w:tblCellMar>
+        <w:top w:w="0" w:type="dxa"/>
+        <w:left w:w="108" w:type="dxa"/>
+        <w:bottom w:w="0" w:type="dxa"/>
+        <w:right w:w="108" w:type="dxa"/>
+      </w:tblCellMar>
+    </w:tblPr>
+  </w:style>
+  <w:style w:type="numbering" w:default="1" w:styleId="Semlista">
+    <w:name w:val="No List"/>
+    <w:uiPriority w:val="99"/>
+    <w:semiHidden/>
+    <w:unhideWhenUsed/>
   </w:style>
   <w:style w:type="paragraph" w:styleId="Ttulo">
-    <w:name w:val="Título"/>
+    <w:name w:val="Title"/>
     <w:basedOn w:val="Normal"/>
-    <w:next w:val="Corpodotexto"/>
+    <w:next w:val="Corpodetexto"/>
     <w:qFormat/>
     <w:pPr>
-      <w:keepNext w:val="true"/>
+      <w:keepNext/>
       <w:spacing w:before="240" w:after="120"/>
     </w:pPr>
     <w:rPr>
-      <w:rFonts w:ascii="Arial" w:hAnsi="Arial" w:eastAsia="Microsoft YaHei" w:cs="Arial"/>
+      <w:rFonts w:ascii="Arial" w:eastAsia="Microsoft YaHei" w:hAnsi="Arial" w:cs="Arial"/>
       <w:sz w:val="28"/>
       <w:szCs w:val="28"/>
     </w:rPr>
   </w:style>
-  <w:style w:type="paragraph" w:styleId="Corpodotexto">
+  <w:style w:type="paragraph" w:styleId="Corpodetexto">
     <w:name w:val="Body Text"/>
     <w:basedOn w:val="Normal"/>
     <w:pPr>
-      <w:spacing w:lineRule="auto" w:line="276" w:before="0" w:after="140"/>
+      <w:spacing w:after="140" w:line="276" w:lineRule="auto"/>
     </w:pPr>
-    <w:rPr/>
   </w:style>
   <w:style w:type="paragraph" w:styleId="Lista">
     <w:name w:val="List"/>
-    <w:basedOn w:val="Corpodotexto"/>
-    <w:pPr/>
+    <w:basedOn w:val="Corpodetexto"/>
     <w:rPr>
       <w:rFonts w:ascii="Arial" w:hAnsi="Arial" w:cs="Arial"/>
     </w:rPr>
   </w:style>
   <w:style w:type="paragraph" w:styleId="Legenda">
-    <w:name w:val="Caption"/>
+    <w:name w:val="caption"/>
     <w:basedOn w:val="Normal"/>
     <w:qFormat/>
     <w:pPr>
@@ -888,7 +1016,7 @@
       <w:szCs w:val="24"/>
     </w:rPr>
   </w:style>
-  <w:style w:type="paragraph" w:styleId="Ndice">
+  <w:style w:type="paragraph" w:customStyle="1" w:styleId="ndice">
     <w:name w:val="Índice"/>
     <w:basedOn w:val="Normal"/>
     <w:qFormat/>
@@ -899,75 +1027,41 @@
       <w:rFonts w:ascii="Arial" w:hAnsi="Arial" w:cs="Arial"/>
     </w:rPr>
   </w:style>
-  <w:style w:type="paragraph" w:styleId="ListParagraph">
+  <w:style w:type="paragraph" w:styleId="PargrafodaLista">
     <w:name w:val="List Paragraph"/>
     <w:basedOn w:val="Normal"/>
     <w:uiPriority w:val="34"/>
     <w:qFormat/>
     <w:rsid w:val="00726709"/>
     <w:pPr>
-      <w:spacing w:before="0" w:after="160"/>
-      <w:ind w:left="720" w:hanging="0"/>
+      <w:ind w:left="720"/>
       <w:contextualSpacing/>
     </w:pPr>
-    <w:rPr/>
   </w:style>
-  <w:style w:type="paragraph" w:styleId="Default" w:customStyle="1">
+  <w:style w:type="paragraph" w:customStyle="1" w:styleId="Default">
     <w:name w:val="Default"/>
     <w:qFormat/>
-    <w:rsid w:val="00d14db8"/>
-    <w:pPr>
-      <w:widowControl/>
-      <w:bidi w:val="0"/>
-      <w:spacing w:lineRule="auto" w:line="240" w:before="0" w:after="0"/>
-      <w:jc w:val="left"/>
-    </w:pPr>
+    <w:rsid w:val="00D14DB8"/>
     <w:rPr>
-      <w:rFonts w:ascii="Calibri" w:hAnsi="Calibri" w:cs="Calibri" w:eastAsia="Calibri"/>
+      <w:rFonts w:ascii="Calibri" w:eastAsia="Calibri" w:hAnsi="Calibri" w:cs="Calibri"/>
       <w:color w:val="000000"/>
-      <w:kern w:val="0"/>
       <w:sz w:val="24"/>
       <w:szCs w:val="24"/>
-      <w:lang w:val="pt-BR" w:eastAsia="en-US" w:bidi="ar-SA"/>
     </w:rPr>
-  </w:style>
-  <w:style w:type="numbering" w:styleId="NoList" w:default="1">
-    <w:name w:val="No List"/>
-    <w:uiPriority w:val="99"/>
-    <w:semiHidden/>
-    <w:unhideWhenUsed/>
-    <w:qFormat/>
-  </w:style>
-  <w:style w:type="table" w:default="1" w:styleId="Tabelanormal">
-    <w:name w:val="Normal Table"/>
-    <w:uiPriority w:val="99"/>
-    <w:semiHidden/>
-    <w:unhideWhenUsed/>
-    <w:tblPr>
-      <w:tblCellMar>
-        <w:top w:w="0" w:type="dxa"/>
-        <w:left w:w="108" w:type="dxa"/>
-        <w:bottom w:w="0" w:type="dxa"/>
-        <w:right w:w="108" w:type="dxa"/>
-      </w:tblCellMar>
-    </w:tblPr>
   </w:style>
   <w:style w:type="table" w:styleId="Tabelacomgrade">
     <w:name w:val="Table Grid"/>
     <w:basedOn w:val="Tabelanormal"/>
     <w:uiPriority w:val="59"/>
-    <w:rsid w:val="00fb4123"/>
-    <w:pPr>
-      <w:spacing w:after="0" w:line="240" w:lineRule="auto"/>
-    </w:pPr>
+    <w:rsid w:val="00FB4123"/>
     <w:tblPr>
       <w:tblBorders>
-        <w:top w:val="single" w:color="000000" w:themeColor="text1" w:sz="4" w:space="0"/>
-        <w:left w:val="single" w:color="000000" w:themeColor="text1" w:sz="4" w:space="0"/>
-        <w:bottom w:val="single" w:color="000000" w:themeColor="text1" w:sz="4" w:space="0"/>
-        <w:right w:val="single" w:color="000000" w:themeColor="text1" w:sz="4" w:space="0"/>
-        <w:insideH w:val="single" w:color="000000" w:themeColor="text1" w:sz="4" w:space="0"/>
-        <w:insideV w:val="single" w:color="000000" w:themeColor="text1" w:sz="4" w:space="0"/>
+        <w:top w:val="single" w:sz="4" w:space="0" w:color="000000" w:themeColor="text1"/>
+        <w:left w:val="single" w:sz="4" w:space="0" w:color="000000" w:themeColor="text1"/>
+        <w:bottom w:val="single" w:sz="4" w:space="0" w:color="000000" w:themeColor="text1"/>
+        <w:right w:val="single" w:sz="4" w:space="0" w:color="000000" w:themeColor="text1"/>
+        <w:insideH w:val="single" w:sz="4" w:space="0" w:color="000000" w:themeColor="text1"/>
+        <w:insideV w:val="single" w:sz="4" w:space="0" w:color="000000" w:themeColor="text1"/>
       </w:tblBorders>
     </w:tblPr>
   </w:style>

</xml_diff>